<commit_message>
Corrections to symmetry pruning
</commit_message>
<xml_diff>
--- a/Wouldwork User Manual(26.7).docx
+++ b/Wouldwork User Manual(26.7).docx
@@ -29347,6 +29347,14 @@
     </w:p>
     <w:p>
       <w:pPr>
+        <w:pStyle w:val="Heading2"/>
+      </w:pPr>
+      <w:r>
+        <w:t>Symmetry Pruning</w:t>
+      </w:r>
+    </w:p>
+    <w:p>
+      <w:pPr>
         <w:spacing w:after="0" w:line="240" w:lineRule="auto"/>
       </w:pPr>
     </w:p>
@@ -29354,6 +29362,19 @@
       <w:pPr>
         <w:spacing w:after="0" w:line="240" w:lineRule="auto"/>
       </w:pPr>
+      <w:r>
+        <w:t xml:space="preserve">Many planning problems involve multiple objects of the same type that are functionally interchangeable. For example, four identical blocks on a table, or </w:t>
+      </w:r>
+      <w:r>
+        <w:lastRenderedPageBreak/>
+        <w:t>six equivalent connectors to be placed. In such cases, the search may explore many equivalent solution paths that differ only in which specific objects are used, but not in the structure of the solution. Symmetry pruning detects these interchangeable objects and avoids exploring redundant paths, potentially reducing search time significantly.</w:t>
+      </w:r>
+      <w:r>
+        <w:t xml:space="preserve"> </w:t>
+      </w:r>
+      <w:r>
+        <w:t>To enable symmetry pruning, include the following in your problem specification file:</w:t>
+      </w:r>
     </w:p>
     <w:p>
       <w:pPr>
@@ -29362,196 +29383,392 @@
     </w:p>
     <w:p>
       <w:pPr>
-        <w:pStyle w:val="Heading2"/>
-      </w:pPr>
-      <w:bookmarkStart w:id="63" w:name="_Toc206658688"/>
-      <w:r>
-        <w:lastRenderedPageBreak/>
-        <w:t>Searching with Macro Operators</w:t>
-      </w:r>
-      <w:bookmarkEnd w:id="63"/>
-    </w:p>
-    <w:p>
-      <w:pPr>
-        <w:pStyle w:val="NoSpacing"/>
-      </w:pPr>
-    </w:p>
-    <w:p>
-      <w:pPr>
-        <w:pStyle w:val="NoSpacing"/>
-      </w:pPr>
-      <w:r>
-        <w:t xml:space="preserve">A macro </w:t>
-      </w:r>
-      <w:r>
-        <w:t xml:space="preserve">operator </w:t>
-      </w:r>
-      <w:r>
-        <w:t>is an action rule that combines two (or more)</w:t>
-      </w:r>
-      <w:r>
-        <w:t xml:space="preserve"> individual</w:t>
-      </w:r>
-      <w:r>
-        <w:t xml:space="preserve"> rules into one</w:t>
-      </w:r>
-      <w:r>
-        <w:t xml:space="preserve"> rule</w:t>
-      </w:r>
-      <w:r>
-        <w:t>.  For example, instead of taking two separate steps in two separate actions, take one big step to end up at the same place.</w:t>
-      </w:r>
-      <w:r>
-        <w:t xml:space="preserve">  The objective is to reduce the depth</w:t>
-      </w:r>
-      <w:r>
-        <w:t xml:space="preserve"> and time</w:t>
-      </w:r>
-      <w:r>
-        <w:t xml:space="preserve"> of the search, since a macro action essentially compresses multiple actions into one.</w:t>
-      </w:r>
-    </w:p>
-    <w:p>
-      <w:pPr>
-        <w:pStyle w:val="NoSpacing"/>
-      </w:pPr>
-    </w:p>
-    <w:p>
-      <w:pPr>
-        <w:pStyle w:val="NoSpacing"/>
-      </w:pPr>
-      <w:r>
-        <w:t>Macro actions should be added to the individual actions, not replace them.</w:t>
-      </w:r>
-      <w:r>
-        <w:t xml:space="preserve">  </w:t>
-      </w:r>
-      <w:r>
-        <w:t xml:space="preserve">Place all macro actions before any of the baseline individual actions, so they will be considered first during the planning process.  </w:t>
-      </w:r>
-      <w:r>
-        <w:t>Macro actions should be added judiciously, however, since each new action rule adds to the processing overhead for each state.</w:t>
-      </w:r>
-      <w:r>
-        <w:t xml:space="preserve">  </w:t>
-      </w:r>
-      <w:r>
-        <w:t>It is something of an art to select useful macros that will quickly lead to a solution, from the myriad potentially useful macros for a problem.  (After all, it is even possible to</w:t>
-      </w:r>
-      <w:r>
-        <w:t xml:space="preserve"> envision a direct solution from the start state to the goal in one step, given </w:t>
-      </w:r>
-      <w:r>
-        <w:t>prescien</w:t>
-      </w:r>
-      <w:r>
-        <w:t xml:space="preserve">t knowledge of the search space.)  </w:t>
-      </w:r>
-    </w:p>
-    <w:p>
-      <w:pPr>
-        <w:pStyle w:val="NoSpacing"/>
-      </w:pPr>
-    </w:p>
-    <w:p>
-      <w:pPr>
-        <w:pStyle w:val="NoSpacing"/>
-      </w:pPr>
-      <w:r>
-        <w:t>Examples are provided in the files</w:t>
-      </w:r>
-      <w:r>
-        <w:t xml:space="preserve"> labeled</w:t>
-      </w:r>
-      <w:r>
-        <w:rPr>
-          <w:rStyle w:val="codeChar"/>
-        </w:rPr>
-        <w:t xml:space="preserve"> problem-triangle-macros.lisp</w:t>
-      </w:r>
-      <w:r>
-        <w:t xml:space="preserve"> and </w:t>
-      </w:r>
-      <w:r>
-        <w:rPr>
-          <w:rStyle w:val="codeChar"/>
-        </w:rPr>
-        <w:t>problem-triangle-macros-one.lisp</w:t>
-      </w:r>
-      <w:r>
-        <w:t xml:space="preserve">.  The six macros </w:t>
-      </w:r>
-      <w:r>
-        <w:t>included in these files were add</w:t>
-      </w:r>
-      <w:r>
-        <w:t xml:space="preserve">ed to the </w:t>
-      </w:r>
-      <w:r>
-        <w:t xml:space="preserve">baseline </w:t>
-      </w:r>
-      <w:r>
-        <w:t>triangle peg problem</w:t>
-      </w:r>
-      <w:r>
-        <w:t xml:space="preserve">s labeled </w:t>
-      </w:r>
-      <w:r>
-        <w:rPr>
-          <w:rStyle w:val="codeChar"/>
-        </w:rPr>
-        <w:t>problem-triangle-xyz.lisp</w:t>
-      </w:r>
-      <w:r>
-        <w:t xml:space="preserve"> and </w:t>
-      </w:r>
-      <w:r>
-        <w:rPr>
-          <w:rStyle w:val="codeChar"/>
-        </w:rPr>
-        <w:t>problem-triangle-xyz-one.lisp</w:t>
-      </w:r>
-      <w:r>
-        <w:t>, respectively</w:t>
-      </w:r>
-      <w:r>
-        <w:t>.  Each macro</w:t>
-      </w:r>
-      <w:r>
-        <w:t xml:space="preserve"> jump</w:t>
-      </w:r>
-      <w:r>
-        <w:t>s</w:t>
-      </w:r>
-      <w:r>
-        <w:t xml:space="preserve"> two pegs, rather than one at a time</w:t>
-      </w:r>
-      <w:r>
-        <w:t>.  The time savings is achieved by interspersing double jumps among the usual single jumps whenever possible.</w:t>
-      </w:r>
-    </w:p>
-    <w:p>
-      <w:pPr>
-        <w:pStyle w:val="NoSpacing"/>
-      </w:pPr>
-      <w:r>
-        <w:t xml:space="preserve">A utility program, named </w:t>
+        <w:pStyle w:val="code"/>
+      </w:pPr>
+      <w:r>
+        <w:t>(ww-set *symmetry-pruning* t)</w:t>
+      </w:r>
+    </w:p>
+    <w:p>
+      <w:pPr>
+        <w:spacing w:after="0" w:line="240" w:lineRule="auto"/>
+      </w:pPr>
+    </w:p>
+    <w:p>
+      <w:pPr>
+        <w:spacing w:after="0" w:line="240" w:lineRule="auto"/>
+      </w:pPr>
+      <w:r>
+        <w:t xml:space="preserve">When enabled, Wouldwork automatically analyzes your problem before search begins and identifies </w:t>
       </w:r>
       <w:r>
         <w:rPr>
           <w:i/>
           <w:iCs/>
         </w:rPr>
-        <w:t>freq</w:t>
-      </w:r>
-      <w:r>
-        <w:t xml:space="preserve">, is provided for analyzing the possible macros associated with a problem.  If the problem specification file is set up to find </w:t>
+        <w:t>symmetry groups</w:t>
+      </w:r>
+      <w:r>
+        <w:t>—sets of objects that are interchangeable based on their type, static relations, and whether they appear in the goal condition. Objects explicitly named in the goal are excluded from symmetry groups to ensure correctness.</w:t>
+      </w:r>
+    </w:p>
+    <w:p>
+      <w:pPr>
+        <w:spacing w:after="0" w:line="240" w:lineRule="auto"/>
+      </w:pPr>
+      <w:r>
+        <w:t>During problem initialization, Wouldwork reports detected symmetry groups:</w:t>
+      </w:r>
+    </w:p>
+    <w:p>
+      <w:pPr>
+        <w:spacing w:after="0" w:line="240" w:lineRule="auto"/>
+      </w:pPr>
+    </w:p>
+    <w:p>
+      <w:pPr>
+        <w:pStyle w:val="code"/>
+      </w:pPr>
+      <w:r>
+        <w:t>Symmetry groups detected: 1</w:t>
+      </w:r>
+    </w:p>
+    <w:p>
+      <w:pPr>
+        <w:pStyle w:val="code"/>
+      </w:pPr>
+      <w:r>
+        <w:t xml:space="preserve">  (C1 C2 C3 C4) [4 potentially interchangeable objects of type CONNECTOR]</w:t>
+      </w:r>
+    </w:p>
+    <w:p>
+      <w:pPr>
+        <w:pStyle w:val="code"/>
+      </w:pPr>
+      <w:r>
+        <w:t xml:space="preserve">  Search will prune equivalent paths that simply swap interchangeable objects.</w:t>
+      </w:r>
+    </w:p>
+    <w:p>
+      <w:pPr>
+        <w:pStyle w:val="code"/>
+      </w:pPr>
+      <w:r>
+        <w:t xml:space="preserve">  Strategy: Global — symmetric states are detected as duplicates in closed list and pruned.</w:t>
+      </w:r>
+    </w:p>
+    <w:p>
+      <w:pPr>
+        <w:spacing w:after="0" w:line="240" w:lineRule="auto"/>
+      </w:pPr>
+    </w:p>
+    <w:p>
+      <w:pPr>
+        <w:spacing w:after="0" w:line="240" w:lineRule="auto"/>
+      </w:pPr>
+      <w:r>
+        <w:t>Wouldwork automatically selects the appropriate pruning strategy based on the search mode. For graph search (*tree-or-graph* = graph), symmetric states are detected as duplicates in the closed list. For tree search, symmetric action instantiations are filtered at generation time.</w:t>
+      </w:r>
+    </w:p>
+    <w:p>
+      <w:pPr>
+        <w:spacing w:after="0" w:line="240" w:lineRule="auto"/>
+      </w:pPr>
+      <w:r>
+        <w:t>At the end of a search, symmetry statistics appear in the output:</w:t>
+      </w:r>
+    </w:p>
+    <w:p>
+      <w:pPr>
+        <w:spacing w:after="0" w:line="240" w:lineRule="auto"/>
+      </w:pPr>
+    </w:p>
+    <w:p>
+      <w:pPr>
+        <w:pStyle w:val="code"/>
+      </w:pPr>
+      <w:r>
+        <w:t>Symmetry: 847 canonical duplicates pruned (23.4% of repeated states)</w:t>
+      </w:r>
+    </w:p>
+    <w:p>
+      <w:pPr>
+        <w:spacing w:after="0" w:line="240" w:lineRule="auto"/>
+      </w:pPr>
+    </w:p>
+    <w:p>
+      <w:pPr>
+        <w:spacing w:after="0" w:line="240" w:lineRule="auto"/>
+      </w:pPr>
+      <w:r>
+        <w:t xml:space="preserve">Symmetry pruning </w:t>
+      </w:r>
+      <w:r>
+        <w:t xml:space="preserve">carries significant overhead checking, but </w:t>
+      </w:r>
+      <w:r>
+        <w:t>is most beneficial when:</w:t>
+      </w:r>
+    </w:p>
+    <w:p>
+      <w:pPr>
+        <w:numPr>
+          <w:ilvl w:val="0"/>
+          <w:numId w:val="21"/>
+        </w:numPr>
+        <w:spacing w:after="0" w:line="240" w:lineRule="auto"/>
+      </w:pPr>
+      <w:r>
+        <w:t>Your problem has multiple objects of the same type with identical initial properties</w:t>
+      </w:r>
+    </w:p>
+    <w:p>
+      <w:pPr>
+        <w:numPr>
+          <w:ilvl w:val="0"/>
+          <w:numId w:val="21"/>
+        </w:numPr>
+        <w:spacing w:after="0" w:line="240" w:lineRule="auto"/>
+      </w:pPr>
+      <w:r>
+        <w:t>The goal does not reference specific objects (e.g., "stack any block on any other block" rather than "put block A on block B")</w:t>
+      </w:r>
+    </w:p>
+    <w:p>
+      <w:pPr>
+        <w:numPr>
+          <w:ilvl w:val="0"/>
+          <w:numId w:val="21"/>
+        </w:numPr>
+        <w:spacing w:after="0" w:line="240" w:lineRule="auto"/>
+      </w:pPr>
+      <w:r>
+        <w:t>The search space is large enough that pruning redundant paths provides a measurable benefit</w:t>
+      </w:r>
+    </w:p>
+    <w:p>
+      <w:pPr>
+        <w:spacing w:after="0" w:line="240" w:lineRule="auto"/>
+      </w:pPr>
+    </w:p>
+    <w:p>
+      <w:pPr>
+        <w:spacing w:after="0" w:line="240" w:lineRule="auto"/>
+      </w:pPr>
+      <w:r>
+        <w:t>If no symmetry groups are detected, Wouldwork will report this and suggest disabling symmetry pruning for greater efficiency.</w:t>
+      </w:r>
+    </w:p>
+    <w:p>
+      <w:pPr>
+        <w:spacing w:after="0" w:line="240" w:lineRule="auto"/>
+      </w:pPr>
+    </w:p>
+    <w:p>
+      <w:pPr>
+        <w:spacing w:after="0" w:line="240" w:lineRule="auto"/>
+      </w:pPr>
+      <w:r>
+        <w:t>When using *solution-type* = every, be aware that symmetry pruning will eliminate solutions that differ only by which symmetric objects are used. If you need to enumerate all such variations, disable symmetry pruning for that search.</w:t>
+      </w:r>
+    </w:p>
+    <w:p>
+      <w:pPr>
+        <w:spacing w:after="0" w:line="240" w:lineRule="auto"/>
+      </w:pPr>
+    </w:p>
+    <w:p>
+      <w:pPr>
+        <w:pStyle w:val="Heading2"/>
+      </w:pPr>
+      <w:bookmarkStart w:id="63" w:name="_Toc206658688"/>
+      <w:r>
+        <w:t>Searching with Macro Operators</w:t>
+      </w:r>
+      <w:bookmarkEnd w:id="63"/>
+    </w:p>
+    <w:p>
+      <w:pPr>
+        <w:pStyle w:val="NoSpacing"/>
+      </w:pPr>
+    </w:p>
+    <w:p>
+      <w:pPr>
+        <w:pStyle w:val="NoSpacing"/>
+      </w:pPr>
+      <w:r>
+        <w:t xml:space="preserve">A macro </w:t>
+      </w:r>
+      <w:r>
+        <w:t xml:space="preserve">operator </w:t>
+      </w:r>
+      <w:r>
+        <w:t>is an action rule that combines two (or more)</w:t>
+      </w:r>
+      <w:r>
+        <w:t xml:space="preserve"> individual</w:t>
+      </w:r>
+      <w:r>
+        <w:t xml:space="preserve"> rules into one</w:t>
+      </w:r>
+      <w:r>
+        <w:t xml:space="preserve"> rule</w:t>
+      </w:r>
+      <w:r>
+        <w:t>.  For example, instead of taking two separate steps in two separate actions, take one big step to end up at the same place.</w:t>
+      </w:r>
+      <w:r>
+        <w:t xml:space="preserve">  The objective is to reduce the depth</w:t>
+      </w:r>
+      <w:r>
+        <w:t xml:space="preserve"> and time</w:t>
+      </w:r>
+      <w:r>
+        <w:t xml:space="preserve"> of the search, since a macro action essentially compresses multiple actions into one.</w:t>
+      </w:r>
+    </w:p>
+    <w:p>
+      <w:pPr>
+        <w:pStyle w:val="NoSpacing"/>
+      </w:pPr>
+    </w:p>
+    <w:p>
+      <w:pPr>
+        <w:pStyle w:val="NoSpacing"/>
+      </w:pPr>
+      <w:r>
+        <w:t>Macro actions should be added to the individual actions, not replace them.</w:t>
+      </w:r>
+      <w:r>
+        <w:t xml:space="preserve">  </w:t>
+      </w:r>
+      <w:r>
+        <w:t xml:space="preserve">Place all macro actions before any of the baseline individual actions, so they will be considered first during the planning process.  </w:t>
+      </w:r>
+      <w:r>
+        <w:t>Macro actions should be added judiciously, however, since each new action rule adds to the processing overhead for each state.</w:t>
+      </w:r>
+      <w:r>
+        <w:t xml:space="preserve">  </w:t>
+      </w:r>
+      <w:r>
+        <w:t>It is something of an art to select useful macros that will quickly lead to a solution, from the myriad potentially useful macros for a problem.  (After all, it is even possible to</w:t>
+      </w:r>
+      <w:r>
+        <w:t xml:space="preserve"> envision a direct solution from the start state to the goal in one step, given </w:t>
+      </w:r>
+      <w:r>
+        <w:t>prescien</w:t>
+      </w:r>
+      <w:r>
+        <w:t xml:space="preserve">t knowledge of the search space.)  </w:t>
+      </w:r>
+    </w:p>
+    <w:p>
+      <w:pPr>
+        <w:pStyle w:val="NoSpacing"/>
+      </w:pPr>
+    </w:p>
+    <w:p>
+      <w:pPr>
+        <w:pStyle w:val="NoSpacing"/>
+      </w:pPr>
+      <w:r>
+        <w:t>Examples are provided in the files</w:t>
+      </w:r>
+      <w:r>
+        <w:t xml:space="preserve"> labeled</w:t>
+      </w:r>
+      <w:r>
+        <w:rPr>
+          <w:rStyle w:val="codeChar"/>
+        </w:rPr>
+        <w:t xml:space="preserve"> problem-triangle-macros.lisp</w:t>
+      </w:r>
+      <w:r>
+        <w:t xml:space="preserve"> and </w:t>
+      </w:r>
+      <w:r>
+        <w:rPr>
+          <w:rStyle w:val="codeChar"/>
+        </w:rPr>
+        <w:t>problem-triangle-macros-one.lisp</w:t>
+      </w:r>
+      <w:r>
+        <w:t xml:space="preserve">.  The six macros </w:t>
+      </w:r>
+      <w:r>
+        <w:t>included in these files were add</w:t>
+      </w:r>
+      <w:r>
+        <w:t xml:space="preserve">ed to the </w:t>
+      </w:r>
+      <w:r>
+        <w:t xml:space="preserve">baseline </w:t>
+      </w:r>
+      <w:r>
+        <w:t>triangle peg problem</w:t>
+      </w:r>
+      <w:r>
+        <w:t xml:space="preserve">s labeled </w:t>
+      </w:r>
+      <w:r>
+        <w:rPr>
+          <w:rStyle w:val="codeChar"/>
+        </w:rPr>
+        <w:t>problem-triangle-xyz.lisp</w:t>
+      </w:r>
+      <w:r>
+        <w:t xml:space="preserve"> and </w:t>
+      </w:r>
+      <w:r>
+        <w:rPr>
+          <w:rStyle w:val="codeChar"/>
+        </w:rPr>
+        <w:t>problem-triangle-xyz-one.lisp</w:t>
+      </w:r>
+      <w:r>
+        <w:t>, respectively</w:t>
+      </w:r>
+      <w:r>
+        <w:t>.  Each macro</w:t>
+      </w:r>
+      <w:r>
+        <w:t xml:space="preserve"> jump</w:t>
+      </w:r>
+      <w:r>
+        <w:t>s</w:t>
+      </w:r>
+      <w:r>
+        <w:t xml:space="preserve"> two pegs, rather than one at a time</w:t>
+      </w:r>
+      <w:r>
+        <w:t>.  The time savings is achieved by interspersing double jumps among the usual single jumps whenever possible.</w:t>
+      </w:r>
+    </w:p>
+    <w:p>
+      <w:pPr>
+        <w:pStyle w:val="NoSpacing"/>
+      </w:pPr>
+      <w:r>
+        <w:lastRenderedPageBreak/>
+        <w:t xml:space="preserve">A utility program, named </w:t>
       </w:r>
       <w:r>
         <w:rPr>
           <w:i/>
           <w:iCs/>
         </w:rPr>
+        <w:t>freq</w:t>
+      </w:r>
+      <w:r>
+        <w:t xml:space="preserve">, is provided for analyzing the possible macros associated with a problem.  If the problem specification file is set up to find </w:t>
+      </w:r>
+      <w:r>
+        <w:rPr>
+          <w:i/>
+          <w:iCs/>
+        </w:rPr>
         <w:t>every</w:t>
       </w:r>
       <w:r>
@@ -29798,7 +30015,15 @@
           <w:rFonts w:cstheme="minorHAnsi"/>
           <w:sz w:val="24"/>
         </w:rPr>
-        <w:t>In Wouldwork the two problem specifications are run independently, but are coordinated via a user-defined function for efficiently encoding problem states.  The general procedure involves 1) running a backward search to some depth d</w:t>
+        <w:t xml:space="preserve">In Wouldwork the two problem specifications are run independently, but are coordinated via a user-defined function for efficiently </w:t>
+      </w:r>
+      <w:r>
+        <w:rPr>
+          <w:rFonts w:cstheme="minorHAnsi"/>
+          <w:sz w:val="24"/>
+        </w:rPr>
+        <w:lastRenderedPageBreak/>
+        <w:t>encoding problem states.  The general procedure involves 1) running a backward search to some depth d</w:t>
       </w:r>
       <w:r>
         <w:rPr>
@@ -29883,7 +30108,6 @@
           <w:rFonts w:cstheme="minorHAnsi"/>
           <w:sz w:val="24"/>
         </w:rPr>
-        <w:lastRenderedPageBreak/>
         <w:t>The following outlines in more detail the procedure for setting up and running a bi-directional search:</w:t>
       </w:r>
     </w:p>
@@ -30075,7 +30299,15 @@
           <w:rFonts w:cstheme="minorHAnsi"/>
           <w:sz w:val="24"/>
         </w:rPr>
-        <w:t>to a small value, and perform a backwards search only to that depth.  Modify the goal to detect a solution whenever that depth is reached.  Then steadily increase the depth-cutoff until all available memory is used up with every solution recorded at the depth-cutoff.  You want to set the final depth-cutoff at the maximum value, d</w:t>
+        <w:t xml:space="preserve">to a small value, and perform a backwards search only to that depth.  Modify the goal to detect a solution whenever that depth is reached.  Then steadily increase the </w:t>
+      </w:r>
+      <w:r>
+        <w:rPr>
+          <w:rFonts w:cstheme="minorHAnsi"/>
+          <w:sz w:val="24"/>
+        </w:rPr>
+        <w:lastRenderedPageBreak/>
+        <w:t>depth-cutoff until all available memory is used up with every solution recorded at the depth-cutoff.  You want to set the final depth-cutoff at the maximum value, d</w:t>
       </w:r>
       <w:r>
         <w:rPr>
@@ -30156,15 +30388,7 @@
           <w:rFonts w:cstheme="minorHAnsi"/>
           <w:sz w:val="24"/>
         </w:rPr>
-        <w:t xml:space="preserve"> to the backward search specification—ie, (defun encode-state (propositions) …), which takes a list of propositions and returns </w:t>
-      </w:r>
-      <w:r>
-        <w:rPr>
-          <w:rFonts w:cstheme="minorHAnsi"/>
-          <w:sz w:val="24"/>
-        </w:rPr>
-        <w:lastRenderedPageBreak/>
-        <w:t xml:space="preserve">a coded representation of those propositions.  The propositions are the list of current (dynamic) propositions defining any state.  The encode-state function must return a </w:t>
+        <w:t xml:space="preserve"> to the backward search specification—ie, (defun encode-state (propositions) …), which takes a list of propositions and returns a coded representation of those propositions.  The propositions are the list of current (dynamic) propositions defining any state.  The encode-state function must return a </w:t>
       </w:r>
       <w:r>
         <w:rPr>
@@ -30398,7 +30622,15 @@
           <w:rFonts w:cstheme="minorHAnsi"/>
           <w:sz w:val="24"/>
         </w:rPr>
-        <w:t xml:space="preserve"> to see if it is in the hash table, and paste together the forward path with the backward path as a solution if it is.</w:t>
+        <w:t xml:space="preserve"> </w:t>
+      </w:r>
+      <w:r>
+        <w:rPr>
+          <w:rFonts w:cstheme="minorHAnsi"/>
+          <w:sz w:val="24"/>
+        </w:rPr>
+        <w:lastRenderedPageBreak/>
+        <w:t>to see if it is in the hash table, and paste together the forward path with the backward path as a solution if it is.</w:t>
       </w:r>
     </w:p>
     <w:p>
@@ -30433,16 +30665,10 @@
     </w:p>
     <w:p>
       <w:pPr>
-        <w:pStyle w:val="NoSpacing"/>
-      </w:pPr>
-    </w:p>
-    <w:p>
-      <w:pPr>
         <w:pStyle w:val="Heading2"/>
       </w:pPr>
       <w:bookmarkStart w:id="65" w:name="_Toc206658690"/>
       <w:r>
-        <w:lastRenderedPageBreak/>
         <w:t>The Wouldwork</w:t>
       </w:r>
       <w:r>
@@ -30663,7 +30889,11 @@
         <w:t>CLOSED</w:t>
       </w:r>
       <w:r>
-        <w:t xml:space="preserve"> whose f values were thus lowered and redirect to n, the pointers from all nodes whose f values were lowered. </w:t>
+        <w:t xml:space="preserve"> </w:t>
+      </w:r>
+      <w:r>
+        <w:lastRenderedPageBreak/>
+        <w:t>whose f values were thus lowered and redirect to n, the pointers from all nodes whose f values were lowered. </w:t>
       </w:r>
     </w:p>
     <w:p>
@@ -30696,7 +30926,6 @@
         <w:t xml:space="preserve">Note that Wouldwork can perform either a depth-first or backtracking search using the same problem specification.  Backtracking search is more efficient when working with trees since it doesn’t copy states or maintain OPEN or CLOSED tables of states.  However, backtracking </w:t>
       </w:r>
       <w:r>
-        <w:lastRenderedPageBreak/>
         <w:t>often will get lost if there are repeated states, so use depth-first with graphs.</w:t>
       </w:r>
     </w:p>
@@ -32435,7 +32664,7 @@
           <v:shape id="_x0000_i1025" type="#_x0000_t75" style="width:237.45pt;height:226.3pt" o:ole="">
             <v:imagedata r:id="rId15" o:title=""/>
           </v:shape>
-          <o:OLEObject Type="Embed" ProgID="Visio.Drawing.15" ShapeID="_x0000_i1025" DrawAspect="Content" ObjectID="_1829631101" r:id="rId16"/>
+          <o:OLEObject Type="Embed" ProgID="Visio.Drawing.15" ShapeID="_x0000_i1025" DrawAspect="Content" ObjectID="_1830425463" r:id="rId16"/>
         </w:object>
       </w:r>
     </w:p>
@@ -35385,7 +35614,7 @@
           <v:shape id="_x0000_i1026" type="#_x0000_t75" style="width:334.3pt;height:189.45pt" o:ole="">
             <v:imagedata r:id="rId23" o:title=""/>
           </v:shape>
-          <o:OLEObject Type="Embed" ProgID="Visio.Drawing.15" ShapeID="_x0000_i1026" DrawAspect="Content" ObjectID="_1829631102" r:id="rId24"/>
+          <o:OLEObject Type="Embed" ProgID="Visio.Drawing.15" ShapeID="_x0000_i1026" DrawAspect="Content" ObjectID="_1830425464" r:id="rId24"/>
         </w:object>
       </w:r>
     </w:p>
@@ -40986,7 +41215,7 @@
           <v:shape id="_x0000_i1027" type="#_x0000_t75" style="width:297.45pt;height:186pt" o:ole="">
             <v:imagedata r:id="rId29" o:title="" croptop="10508f" cropbottom="10508f" cropleft="9845f" cropright="14768f"/>
           </v:shape>
-          <o:OLEObject Type="Embed" ProgID="PowerPoint.Show.12" ShapeID="_x0000_i1027" DrawAspect="Content" ObjectID="_1829631103" r:id="rId30"/>
+          <o:OLEObject Type="Embed" ProgID="PowerPoint.Show.12" ShapeID="_x0000_i1027" DrawAspect="Content" ObjectID="_1830425465" r:id="rId30"/>
         </w:object>
       </w:r>
     </w:p>
@@ -55780,747 +56009,9 @@
     </w:lvl>
   </w:abstractNum>
   <w:abstractNum w:abstractNumId="8" w15:restartNumberingAfterBreak="0">
-    <w:nsid w:val="3F5E4002"/>
-    <w:multiLevelType w:val="hybridMultilevel"/>
-    <w:tmpl w:val="90743D8E"/>
-    <w:lvl w:ilvl="0" w:tplc="0409000F">
-      <w:start w:val="1"/>
-      <w:numFmt w:val="decimal"/>
-      <w:lvlText w:val="%1."/>
-      <w:lvlJc w:val="left"/>
-      <w:pPr>
-        <w:ind w:left="360" w:hanging="360"/>
-      </w:pPr>
-      <w:rPr>
-        <w:rFonts w:hint="default"/>
-      </w:rPr>
-    </w:lvl>
-    <w:lvl w:ilvl="1" w:tplc="04090019" w:tentative="1">
-      <w:start w:val="1"/>
-      <w:numFmt w:val="lowerLetter"/>
-      <w:lvlText w:val="%2."/>
-      <w:lvlJc w:val="left"/>
-      <w:pPr>
-        <w:ind w:left="1080" w:hanging="360"/>
-      </w:pPr>
-    </w:lvl>
-    <w:lvl w:ilvl="2" w:tplc="0409001B" w:tentative="1">
-      <w:start w:val="1"/>
-      <w:numFmt w:val="lowerRoman"/>
-      <w:lvlText w:val="%3."/>
-      <w:lvlJc w:val="right"/>
-      <w:pPr>
-        <w:ind w:left="1800" w:hanging="180"/>
-      </w:pPr>
-    </w:lvl>
-    <w:lvl w:ilvl="3" w:tplc="0409000F" w:tentative="1">
-      <w:start w:val="1"/>
-      <w:numFmt w:val="decimal"/>
-      <w:lvlText w:val="%4."/>
-      <w:lvlJc w:val="left"/>
-      <w:pPr>
-        <w:ind w:left="2520" w:hanging="360"/>
-      </w:pPr>
-    </w:lvl>
-    <w:lvl w:ilvl="4" w:tplc="04090019" w:tentative="1">
-      <w:start w:val="1"/>
-      <w:numFmt w:val="lowerLetter"/>
-      <w:lvlText w:val="%5."/>
-      <w:lvlJc w:val="left"/>
-      <w:pPr>
-        <w:ind w:left="3240" w:hanging="360"/>
-      </w:pPr>
-    </w:lvl>
-    <w:lvl w:ilvl="5" w:tplc="0409001B" w:tentative="1">
-      <w:start w:val="1"/>
-      <w:numFmt w:val="lowerRoman"/>
-      <w:lvlText w:val="%6."/>
-      <w:lvlJc w:val="right"/>
-      <w:pPr>
-        <w:ind w:left="3960" w:hanging="180"/>
-      </w:pPr>
-    </w:lvl>
-    <w:lvl w:ilvl="6" w:tplc="0409000F" w:tentative="1">
-      <w:start w:val="1"/>
-      <w:numFmt w:val="decimal"/>
-      <w:lvlText w:val="%7."/>
-      <w:lvlJc w:val="left"/>
-      <w:pPr>
-        <w:ind w:left="4680" w:hanging="360"/>
-      </w:pPr>
-    </w:lvl>
-    <w:lvl w:ilvl="7" w:tplc="04090019" w:tentative="1">
-      <w:start w:val="1"/>
-      <w:numFmt w:val="lowerLetter"/>
-      <w:lvlText w:val="%8."/>
-      <w:lvlJc w:val="left"/>
-      <w:pPr>
-        <w:ind w:left="5400" w:hanging="360"/>
-      </w:pPr>
-    </w:lvl>
-    <w:lvl w:ilvl="8" w:tplc="0409001B" w:tentative="1">
-      <w:start w:val="1"/>
-      <w:numFmt w:val="lowerRoman"/>
-      <w:lvlText w:val="%9."/>
-      <w:lvlJc w:val="right"/>
-      <w:pPr>
-        <w:ind w:left="6120" w:hanging="180"/>
-      </w:pPr>
-    </w:lvl>
-  </w:abstractNum>
-  <w:abstractNum w:abstractNumId="9" w15:restartNumberingAfterBreak="0">
-    <w:nsid w:val="47ED02A9"/>
+    <w:nsid w:val="3F241704"/>
     <w:multiLevelType w:val="multilevel"/>
-    <w:tmpl w:val="8B363A70"/>
-    <w:lvl w:ilvl="0">
-      <w:start w:val="1"/>
-      <w:numFmt w:val="decimal"/>
-      <w:lvlText w:val="%1."/>
-      <w:lvlJc w:val="left"/>
-      <w:pPr>
-        <w:tabs>
-          <w:tab w:val="num" w:pos="720"/>
-        </w:tabs>
-        <w:ind w:left="720" w:hanging="360"/>
-      </w:pPr>
-    </w:lvl>
-    <w:lvl w:ilvl="1" w:tentative="1">
-      <w:start w:val="1"/>
-      <w:numFmt w:val="decimal"/>
-      <w:lvlText w:val="%2."/>
-      <w:lvlJc w:val="left"/>
-      <w:pPr>
-        <w:tabs>
-          <w:tab w:val="num" w:pos="1440"/>
-        </w:tabs>
-        <w:ind w:left="1440" w:hanging="360"/>
-      </w:pPr>
-    </w:lvl>
-    <w:lvl w:ilvl="2" w:tentative="1">
-      <w:start w:val="1"/>
-      <w:numFmt w:val="decimal"/>
-      <w:lvlText w:val="%3."/>
-      <w:lvlJc w:val="left"/>
-      <w:pPr>
-        <w:tabs>
-          <w:tab w:val="num" w:pos="2160"/>
-        </w:tabs>
-        <w:ind w:left="2160" w:hanging="360"/>
-      </w:pPr>
-    </w:lvl>
-    <w:lvl w:ilvl="3" w:tentative="1">
-      <w:start w:val="1"/>
-      <w:numFmt w:val="decimal"/>
-      <w:lvlText w:val="%4."/>
-      <w:lvlJc w:val="left"/>
-      <w:pPr>
-        <w:tabs>
-          <w:tab w:val="num" w:pos="2880"/>
-        </w:tabs>
-        <w:ind w:left="2880" w:hanging="360"/>
-      </w:pPr>
-    </w:lvl>
-    <w:lvl w:ilvl="4" w:tentative="1">
-      <w:start w:val="1"/>
-      <w:numFmt w:val="decimal"/>
-      <w:lvlText w:val="%5."/>
-      <w:lvlJc w:val="left"/>
-      <w:pPr>
-        <w:tabs>
-          <w:tab w:val="num" w:pos="3600"/>
-        </w:tabs>
-        <w:ind w:left="3600" w:hanging="360"/>
-      </w:pPr>
-    </w:lvl>
-    <w:lvl w:ilvl="5" w:tentative="1">
-      <w:start w:val="1"/>
-      <w:numFmt w:val="decimal"/>
-      <w:lvlText w:val="%6."/>
-      <w:lvlJc w:val="left"/>
-      <w:pPr>
-        <w:tabs>
-          <w:tab w:val="num" w:pos="4320"/>
-        </w:tabs>
-        <w:ind w:left="4320" w:hanging="360"/>
-      </w:pPr>
-    </w:lvl>
-    <w:lvl w:ilvl="6" w:tentative="1">
-      <w:start w:val="1"/>
-      <w:numFmt w:val="decimal"/>
-      <w:lvlText w:val="%7."/>
-      <w:lvlJc w:val="left"/>
-      <w:pPr>
-        <w:tabs>
-          <w:tab w:val="num" w:pos="5040"/>
-        </w:tabs>
-        <w:ind w:left="5040" w:hanging="360"/>
-      </w:pPr>
-    </w:lvl>
-    <w:lvl w:ilvl="7" w:tentative="1">
-      <w:start w:val="1"/>
-      <w:numFmt w:val="decimal"/>
-      <w:lvlText w:val="%8."/>
-      <w:lvlJc w:val="left"/>
-      <w:pPr>
-        <w:tabs>
-          <w:tab w:val="num" w:pos="5760"/>
-        </w:tabs>
-        <w:ind w:left="5760" w:hanging="360"/>
-      </w:pPr>
-    </w:lvl>
-    <w:lvl w:ilvl="8" w:tentative="1">
-      <w:start w:val="1"/>
-      <w:numFmt w:val="decimal"/>
-      <w:lvlText w:val="%9."/>
-      <w:lvlJc w:val="left"/>
-      <w:pPr>
-        <w:tabs>
-          <w:tab w:val="num" w:pos="6480"/>
-        </w:tabs>
-        <w:ind w:left="6480" w:hanging="360"/>
-      </w:pPr>
-    </w:lvl>
-  </w:abstractNum>
-  <w:abstractNum w:abstractNumId="10" w15:restartNumberingAfterBreak="0">
-    <w:nsid w:val="4AD76DCD"/>
-    <w:multiLevelType w:val="hybridMultilevel"/>
-    <w:tmpl w:val="CFC08EAA"/>
-    <w:lvl w:ilvl="0" w:tplc="3A32E592">
-      <w:numFmt w:val="bullet"/>
-      <w:lvlText w:val=""/>
-      <w:lvlJc w:val="left"/>
-      <w:pPr>
-        <w:ind w:left="720" w:hanging="360"/>
-      </w:pPr>
-      <w:rPr>
-        <w:rFonts w:ascii="Wingdings" w:eastAsiaTheme="minorHAnsi" w:hAnsi="Wingdings" w:cstheme="minorBidi" w:hint="default"/>
-      </w:rPr>
-    </w:lvl>
-    <w:lvl w:ilvl="1" w:tplc="04090003" w:tentative="1">
-      <w:start w:val="1"/>
-      <w:numFmt w:val="bullet"/>
-      <w:lvlText w:val="o"/>
-      <w:lvlJc w:val="left"/>
-      <w:pPr>
-        <w:ind w:left="1440" w:hanging="360"/>
-      </w:pPr>
-      <w:rPr>
-        <w:rFonts w:ascii="Courier New" w:hAnsi="Courier New" w:cs="Courier New" w:hint="default"/>
-      </w:rPr>
-    </w:lvl>
-    <w:lvl w:ilvl="2" w:tplc="04090005" w:tentative="1">
-      <w:start w:val="1"/>
-      <w:numFmt w:val="bullet"/>
-      <w:lvlText w:val=""/>
-      <w:lvlJc w:val="left"/>
-      <w:pPr>
-        <w:ind w:left="2160" w:hanging="360"/>
-      </w:pPr>
-      <w:rPr>
-        <w:rFonts w:ascii="Wingdings" w:hAnsi="Wingdings" w:hint="default"/>
-      </w:rPr>
-    </w:lvl>
-    <w:lvl w:ilvl="3" w:tplc="04090001" w:tentative="1">
-      <w:start w:val="1"/>
-      <w:numFmt w:val="bullet"/>
-      <w:lvlText w:val=""/>
-      <w:lvlJc w:val="left"/>
-      <w:pPr>
-        <w:ind w:left="2880" w:hanging="360"/>
-      </w:pPr>
-      <w:rPr>
-        <w:rFonts w:ascii="Symbol" w:hAnsi="Symbol" w:hint="default"/>
-      </w:rPr>
-    </w:lvl>
-    <w:lvl w:ilvl="4" w:tplc="04090003" w:tentative="1">
-      <w:start w:val="1"/>
-      <w:numFmt w:val="bullet"/>
-      <w:lvlText w:val="o"/>
-      <w:lvlJc w:val="left"/>
-      <w:pPr>
-        <w:ind w:left="3600" w:hanging="360"/>
-      </w:pPr>
-      <w:rPr>
-        <w:rFonts w:ascii="Courier New" w:hAnsi="Courier New" w:cs="Courier New" w:hint="default"/>
-      </w:rPr>
-    </w:lvl>
-    <w:lvl w:ilvl="5" w:tplc="04090005" w:tentative="1">
-      <w:start w:val="1"/>
-      <w:numFmt w:val="bullet"/>
-      <w:lvlText w:val=""/>
-      <w:lvlJc w:val="left"/>
-      <w:pPr>
-        <w:ind w:left="4320" w:hanging="360"/>
-      </w:pPr>
-      <w:rPr>
-        <w:rFonts w:ascii="Wingdings" w:hAnsi="Wingdings" w:hint="default"/>
-      </w:rPr>
-    </w:lvl>
-    <w:lvl w:ilvl="6" w:tplc="04090001" w:tentative="1">
-      <w:start w:val="1"/>
-      <w:numFmt w:val="bullet"/>
-      <w:lvlText w:val=""/>
-      <w:lvlJc w:val="left"/>
-      <w:pPr>
-        <w:ind w:left="5040" w:hanging="360"/>
-      </w:pPr>
-      <w:rPr>
-        <w:rFonts w:ascii="Symbol" w:hAnsi="Symbol" w:hint="default"/>
-      </w:rPr>
-    </w:lvl>
-    <w:lvl w:ilvl="7" w:tplc="04090003" w:tentative="1">
-      <w:start w:val="1"/>
-      <w:numFmt w:val="bullet"/>
-      <w:lvlText w:val="o"/>
-      <w:lvlJc w:val="left"/>
-      <w:pPr>
-        <w:ind w:left="5760" w:hanging="360"/>
-      </w:pPr>
-      <w:rPr>
-        <w:rFonts w:ascii="Courier New" w:hAnsi="Courier New" w:cs="Courier New" w:hint="default"/>
-      </w:rPr>
-    </w:lvl>
-    <w:lvl w:ilvl="8" w:tplc="04090005" w:tentative="1">
-      <w:start w:val="1"/>
-      <w:numFmt w:val="bullet"/>
-      <w:lvlText w:val=""/>
-      <w:lvlJc w:val="left"/>
-      <w:pPr>
-        <w:ind w:left="6480" w:hanging="360"/>
-      </w:pPr>
-      <w:rPr>
-        <w:rFonts w:ascii="Wingdings" w:hAnsi="Wingdings" w:hint="default"/>
-      </w:rPr>
-    </w:lvl>
-  </w:abstractNum>
-  <w:abstractNum w:abstractNumId="11" w15:restartNumberingAfterBreak="0">
-    <w:nsid w:val="4C4A74AA"/>
-    <w:multiLevelType w:val="hybridMultilevel"/>
-    <w:tmpl w:val="81AC4342"/>
-    <w:lvl w:ilvl="0" w:tplc="7166B320">
-      <w:numFmt w:val="bullet"/>
-      <w:lvlText w:val=""/>
-      <w:lvlJc w:val="left"/>
-      <w:pPr>
-        <w:ind w:left="720" w:hanging="360"/>
-      </w:pPr>
-      <w:rPr>
-        <w:rFonts w:ascii="Wingdings" w:eastAsiaTheme="minorHAnsi" w:hAnsi="Wingdings" w:cstheme="minorBidi" w:hint="default"/>
-      </w:rPr>
-    </w:lvl>
-    <w:lvl w:ilvl="1" w:tplc="04090003" w:tentative="1">
-      <w:start w:val="1"/>
-      <w:numFmt w:val="bullet"/>
-      <w:lvlText w:val="o"/>
-      <w:lvlJc w:val="left"/>
-      <w:pPr>
-        <w:ind w:left="1440" w:hanging="360"/>
-      </w:pPr>
-      <w:rPr>
-        <w:rFonts w:ascii="Courier New" w:hAnsi="Courier New" w:cs="Courier New" w:hint="default"/>
-      </w:rPr>
-    </w:lvl>
-    <w:lvl w:ilvl="2" w:tplc="04090005" w:tentative="1">
-      <w:start w:val="1"/>
-      <w:numFmt w:val="bullet"/>
-      <w:lvlText w:val=""/>
-      <w:lvlJc w:val="left"/>
-      <w:pPr>
-        <w:ind w:left="2160" w:hanging="360"/>
-      </w:pPr>
-      <w:rPr>
-        <w:rFonts w:ascii="Wingdings" w:hAnsi="Wingdings" w:hint="default"/>
-      </w:rPr>
-    </w:lvl>
-    <w:lvl w:ilvl="3" w:tplc="04090001" w:tentative="1">
-      <w:start w:val="1"/>
-      <w:numFmt w:val="bullet"/>
-      <w:lvlText w:val=""/>
-      <w:lvlJc w:val="left"/>
-      <w:pPr>
-        <w:ind w:left="2880" w:hanging="360"/>
-      </w:pPr>
-      <w:rPr>
-        <w:rFonts w:ascii="Symbol" w:hAnsi="Symbol" w:hint="default"/>
-      </w:rPr>
-    </w:lvl>
-    <w:lvl w:ilvl="4" w:tplc="04090003" w:tentative="1">
-      <w:start w:val="1"/>
-      <w:numFmt w:val="bullet"/>
-      <w:lvlText w:val="o"/>
-      <w:lvlJc w:val="left"/>
-      <w:pPr>
-        <w:ind w:left="3600" w:hanging="360"/>
-      </w:pPr>
-      <w:rPr>
-        <w:rFonts w:ascii="Courier New" w:hAnsi="Courier New" w:cs="Courier New" w:hint="default"/>
-      </w:rPr>
-    </w:lvl>
-    <w:lvl w:ilvl="5" w:tplc="04090005" w:tentative="1">
-      <w:start w:val="1"/>
-      <w:numFmt w:val="bullet"/>
-      <w:lvlText w:val=""/>
-      <w:lvlJc w:val="left"/>
-      <w:pPr>
-        <w:ind w:left="4320" w:hanging="360"/>
-      </w:pPr>
-      <w:rPr>
-        <w:rFonts w:ascii="Wingdings" w:hAnsi="Wingdings" w:hint="default"/>
-      </w:rPr>
-    </w:lvl>
-    <w:lvl w:ilvl="6" w:tplc="04090001" w:tentative="1">
-      <w:start w:val="1"/>
-      <w:numFmt w:val="bullet"/>
-      <w:lvlText w:val=""/>
-      <w:lvlJc w:val="left"/>
-      <w:pPr>
-        <w:ind w:left="5040" w:hanging="360"/>
-      </w:pPr>
-      <w:rPr>
-        <w:rFonts w:ascii="Symbol" w:hAnsi="Symbol" w:hint="default"/>
-      </w:rPr>
-    </w:lvl>
-    <w:lvl w:ilvl="7" w:tplc="04090003" w:tentative="1">
-      <w:start w:val="1"/>
-      <w:numFmt w:val="bullet"/>
-      <w:lvlText w:val="o"/>
-      <w:lvlJc w:val="left"/>
-      <w:pPr>
-        <w:ind w:left="5760" w:hanging="360"/>
-      </w:pPr>
-      <w:rPr>
-        <w:rFonts w:ascii="Courier New" w:hAnsi="Courier New" w:cs="Courier New" w:hint="default"/>
-      </w:rPr>
-    </w:lvl>
-    <w:lvl w:ilvl="8" w:tplc="04090005" w:tentative="1">
-      <w:start w:val="1"/>
-      <w:numFmt w:val="bullet"/>
-      <w:lvlText w:val=""/>
-      <w:lvlJc w:val="left"/>
-      <w:pPr>
-        <w:ind w:left="6480" w:hanging="360"/>
-      </w:pPr>
-      <w:rPr>
-        <w:rFonts w:ascii="Wingdings" w:hAnsi="Wingdings" w:hint="default"/>
-      </w:rPr>
-    </w:lvl>
-  </w:abstractNum>
-  <w:abstractNum w:abstractNumId="12" w15:restartNumberingAfterBreak="0">
-    <w:nsid w:val="4C5173EA"/>
-    <w:multiLevelType w:val="hybridMultilevel"/>
-    <w:tmpl w:val="53985B72"/>
-    <w:lvl w:ilvl="0" w:tplc="0409000F">
-      <w:start w:val="1"/>
-      <w:numFmt w:val="decimal"/>
-      <w:lvlText w:val="%1."/>
-      <w:lvlJc w:val="left"/>
-      <w:pPr>
-        <w:ind w:left="1080" w:hanging="360"/>
-      </w:pPr>
-    </w:lvl>
-    <w:lvl w:ilvl="1" w:tplc="04090019" w:tentative="1">
-      <w:start w:val="1"/>
-      <w:numFmt w:val="lowerLetter"/>
-      <w:lvlText w:val="%2."/>
-      <w:lvlJc w:val="left"/>
-      <w:pPr>
-        <w:ind w:left="1800" w:hanging="360"/>
-      </w:pPr>
-    </w:lvl>
-    <w:lvl w:ilvl="2" w:tplc="0409001B" w:tentative="1">
-      <w:start w:val="1"/>
-      <w:numFmt w:val="lowerRoman"/>
-      <w:lvlText w:val="%3."/>
-      <w:lvlJc w:val="right"/>
-      <w:pPr>
-        <w:ind w:left="2520" w:hanging="180"/>
-      </w:pPr>
-    </w:lvl>
-    <w:lvl w:ilvl="3" w:tplc="0409000F" w:tentative="1">
-      <w:start w:val="1"/>
-      <w:numFmt w:val="decimal"/>
-      <w:lvlText w:val="%4."/>
-      <w:lvlJc w:val="left"/>
-      <w:pPr>
-        <w:ind w:left="3240" w:hanging="360"/>
-      </w:pPr>
-    </w:lvl>
-    <w:lvl w:ilvl="4" w:tplc="04090019" w:tentative="1">
-      <w:start w:val="1"/>
-      <w:numFmt w:val="lowerLetter"/>
-      <w:lvlText w:val="%5."/>
-      <w:lvlJc w:val="left"/>
-      <w:pPr>
-        <w:ind w:left="3960" w:hanging="360"/>
-      </w:pPr>
-    </w:lvl>
-    <w:lvl w:ilvl="5" w:tplc="0409001B" w:tentative="1">
-      <w:start w:val="1"/>
-      <w:numFmt w:val="lowerRoman"/>
-      <w:lvlText w:val="%6."/>
-      <w:lvlJc w:val="right"/>
-      <w:pPr>
-        <w:ind w:left="4680" w:hanging="180"/>
-      </w:pPr>
-    </w:lvl>
-    <w:lvl w:ilvl="6" w:tplc="0409000F" w:tentative="1">
-      <w:start w:val="1"/>
-      <w:numFmt w:val="decimal"/>
-      <w:lvlText w:val="%7."/>
-      <w:lvlJc w:val="left"/>
-      <w:pPr>
-        <w:ind w:left="5400" w:hanging="360"/>
-      </w:pPr>
-    </w:lvl>
-    <w:lvl w:ilvl="7" w:tplc="04090019" w:tentative="1">
-      <w:start w:val="1"/>
-      <w:numFmt w:val="lowerLetter"/>
-      <w:lvlText w:val="%8."/>
-      <w:lvlJc w:val="left"/>
-      <w:pPr>
-        <w:ind w:left="6120" w:hanging="360"/>
-      </w:pPr>
-    </w:lvl>
-    <w:lvl w:ilvl="8" w:tplc="0409001B" w:tentative="1">
-      <w:start w:val="1"/>
-      <w:numFmt w:val="lowerRoman"/>
-      <w:lvlText w:val="%9."/>
-      <w:lvlJc w:val="right"/>
-      <w:pPr>
-        <w:ind w:left="6840" w:hanging="180"/>
-      </w:pPr>
-    </w:lvl>
-  </w:abstractNum>
-  <w:abstractNum w:abstractNumId="13" w15:restartNumberingAfterBreak="0">
-    <w:nsid w:val="527C16E1"/>
-    <w:multiLevelType w:val="hybridMultilevel"/>
-    <w:tmpl w:val="F04AC686"/>
-    <w:lvl w:ilvl="0" w:tplc="04090001">
-      <w:start w:val="1"/>
-      <w:numFmt w:val="bullet"/>
-      <w:lvlText w:val=""/>
-      <w:lvlJc w:val="left"/>
-      <w:pPr>
-        <w:ind w:left="720" w:hanging="360"/>
-      </w:pPr>
-      <w:rPr>
-        <w:rFonts w:ascii="Symbol" w:hAnsi="Symbol" w:hint="default"/>
-      </w:rPr>
-    </w:lvl>
-    <w:lvl w:ilvl="1" w:tplc="04090003" w:tentative="1">
-      <w:start w:val="1"/>
-      <w:numFmt w:val="bullet"/>
-      <w:lvlText w:val="o"/>
-      <w:lvlJc w:val="left"/>
-      <w:pPr>
-        <w:ind w:left="1440" w:hanging="360"/>
-      </w:pPr>
-      <w:rPr>
-        <w:rFonts w:ascii="Courier New" w:hAnsi="Courier New" w:cs="Courier New" w:hint="default"/>
-      </w:rPr>
-    </w:lvl>
-    <w:lvl w:ilvl="2" w:tplc="04090005" w:tentative="1">
-      <w:start w:val="1"/>
-      <w:numFmt w:val="bullet"/>
-      <w:lvlText w:val=""/>
-      <w:lvlJc w:val="left"/>
-      <w:pPr>
-        <w:ind w:left="2160" w:hanging="360"/>
-      </w:pPr>
-      <w:rPr>
-        <w:rFonts w:ascii="Wingdings" w:hAnsi="Wingdings" w:hint="default"/>
-      </w:rPr>
-    </w:lvl>
-    <w:lvl w:ilvl="3" w:tplc="04090001" w:tentative="1">
-      <w:start w:val="1"/>
-      <w:numFmt w:val="bullet"/>
-      <w:lvlText w:val=""/>
-      <w:lvlJc w:val="left"/>
-      <w:pPr>
-        <w:ind w:left="2880" w:hanging="360"/>
-      </w:pPr>
-      <w:rPr>
-        <w:rFonts w:ascii="Symbol" w:hAnsi="Symbol" w:hint="default"/>
-      </w:rPr>
-    </w:lvl>
-    <w:lvl w:ilvl="4" w:tplc="04090003" w:tentative="1">
-      <w:start w:val="1"/>
-      <w:numFmt w:val="bullet"/>
-      <w:lvlText w:val="o"/>
-      <w:lvlJc w:val="left"/>
-      <w:pPr>
-        <w:ind w:left="3600" w:hanging="360"/>
-      </w:pPr>
-      <w:rPr>
-        <w:rFonts w:ascii="Courier New" w:hAnsi="Courier New" w:cs="Courier New" w:hint="default"/>
-      </w:rPr>
-    </w:lvl>
-    <w:lvl w:ilvl="5" w:tplc="04090005" w:tentative="1">
-      <w:start w:val="1"/>
-      <w:numFmt w:val="bullet"/>
-      <w:lvlText w:val=""/>
-      <w:lvlJc w:val="left"/>
-      <w:pPr>
-        <w:ind w:left="4320" w:hanging="360"/>
-      </w:pPr>
-      <w:rPr>
-        <w:rFonts w:ascii="Wingdings" w:hAnsi="Wingdings" w:hint="default"/>
-      </w:rPr>
-    </w:lvl>
-    <w:lvl w:ilvl="6" w:tplc="04090001" w:tentative="1">
-      <w:start w:val="1"/>
-      <w:numFmt w:val="bullet"/>
-      <w:lvlText w:val=""/>
-      <w:lvlJc w:val="left"/>
-      <w:pPr>
-        <w:ind w:left="5040" w:hanging="360"/>
-      </w:pPr>
-      <w:rPr>
-        <w:rFonts w:ascii="Symbol" w:hAnsi="Symbol" w:hint="default"/>
-      </w:rPr>
-    </w:lvl>
-    <w:lvl w:ilvl="7" w:tplc="04090003" w:tentative="1">
-      <w:start w:val="1"/>
-      <w:numFmt w:val="bullet"/>
-      <w:lvlText w:val="o"/>
-      <w:lvlJc w:val="left"/>
-      <w:pPr>
-        <w:ind w:left="5760" w:hanging="360"/>
-      </w:pPr>
-      <w:rPr>
-        <w:rFonts w:ascii="Courier New" w:hAnsi="Courier New" w:cs="Courier New" w:hint="default"/>
-      </w:rPr>
-    </w:lvl>
-    <w:lvl w:ilvl="8" w:tplc="04090005" w:tentative="1">
-      <w:start w:val="1"/>
-      <w:numFmt w:val="bullet"/>
-      <w:lvlText w:val=""/>
-      <w:lvlJc w:val="left"/>
-      <w:pPr>
-        <w:ind w:left="6480" w:hanging="360"/>
-      </w:pPr>
-      <w:rPr>
-        <w:rFonts w:ascii="Wingdings" w:hAnsi="Wingdings" w:hint="default"/>
-      </w:rPr>
-    </w:lvl>
-  </w:abstractNum>
-  <w:abstractNum w:abstractNumId="14" w15:restartNumberingAfterBreak="0">
-    <w:nsid w:val="579C38E0"/>
-    <w:multiLevelType w:val="multilevel"/>
-    <w:tmpl w:val="4574E294"/>
-    <w:lvl w:ilvl="0">
-      <w:start w:val="1"/>
-      <w:numFmt w:val="decimal"/>
-      <w:lvlText w:val="%1."/>
-      <w:lvlJc w:val="left"/>
-      <w:pPr>
-        <w:tabs>
-          <w:tab w:val="num" w:pos="720"/>
-        </w:tabs>
-        <w:ind w:left="720" w:hanging="360"/>
-      </w:pPr>
-    </w:lvl>
-    <w:lvl w:ilvl="1" w:tentative="1">
-      <w:start w:val="1"/>
-      <w:numFmt w:val="decimal"/>
-      <w:lvlText w:val="%2."/>
-      <w:lvlJc w:val="left"/>
-      <w:pPr>
-        <w:tabs>
-          <w:tab w:val="num" w:pos="1440"/>
-        </w:tabs>
-        <w:ind w:left="1440" w:hanging="360"/>
-      </w:pPr>
-    </w:lvl>
-    <w:lvl w:ilvl="2" w:tentative="1">
-      <w:start w:val="1"/>
-      <w:numFmt w:val="decimal"/>
-      <w:lvlText w:val="%3."/>
-      <w:lvlJc w:val="left"/>
-      <w:pPr>
-        <w:tabs>
-          <w:tab w:val="num" w:pos="2160"/>
-        </w:tabs>
-        <w:ind w:left="2160" w:hanging="360"/>
-      </w:pPr>
-    </w:lvl>
-    <w:lvl w:ilvl="3" w:tentative="1">
-      <w:start w:val="1"/>
-      <w:numFmt w:val="decimal"/>
-      <w:lvlText w:val="%4."/>
-      <w:lvlJc w:val="left"/>
-      <w:pPr>
-        <w:tabs>
-          <w:tab w:val="num" w:pos="2880"/>
-        </w:tabs>
-        <w:ind w:left="2880" w:hanging="360"/>
-      </w:pPr>
-    </w:lvl>
-    <w:lvl w:ilvl="4" w:tentative="1">
-      <w:start w:val="1"/>
-      <w:numFmt w:val="decimal"/>
-      <w:lvlText w:val="%5."/>
-      <w:lvlJc w:val="left"/>
-      <w:pPr>
-        <w:tabs>
-          <w:tab w:val="num" w:pos="3600"/>
-        </w:tabs>
-        <w:ind w:left="3600" w:hanging="360"/>
-      </w:pPr>
-    </w:lvl>
-    <w:lvl w:ilvl="5" w:tentative="1">
-      <w:start w:val="1"/>
-      <w:numFmt w:val="decimal"/>
-      <w:lvlText w:val="%6."/>
-      <w:lvlJc w:val="left"/>
-      <w:pPr>
-        <w:tabs>
-          <w:tab w:val="num" w:pos="4320"/>
-        </w:tabs>
-        <w:ind w:left="4320" w:hanging="360"/>
-      </w:pPr>
-    </w:lvl>
-    <w:lvl w:ilvl="6" w:tentative="1">
-      <w:start w:val="1"/>
-      <w:numFmt w:val="decimal"/>
-      <w:lvlText w:val="%7."/>
-      <w:lvlJc w:val="left"/>
-      <w:pPr>
-        <w:tabs>
-          <w:tab w:val="num" w:pos="5040"/>
-        </w:tabs>
-        <w:ind w:left="5040" w:hanging="360"/>
-      </w:pPr>
-    </w:lvl>
-    <w:lvl w:ilvl="7" w:tentative="1">
-      <w:start w:val="1"/>
-      <w:numFmt w:val="decimal"/>
-      <w:lvlText w:val="%8."/>
-      <w:lvlJc w:val="left"/>
-      <w:pPr>
-        <w:tabs>
-          <w:tab w:val="num" w:pos="5760"/>
-        </w:tabs>
-        <w:ind w:left="5760" w:hanging="360"/>
-      </w:pPr>
-    </w:lvl>
-    <w:lvl w:ilvl="8" w:tentative="1">
-      <w:start w:val="1"/>
-      <w:numFmt w:val="decimal"/>
-      <w:lvlText w:val="%9."/>
-      <w:lvlJc w:val="left"/>
-      <w:pPr>
-        <w:tabs>
-          <w:tab w:val="num" w:pos="6480"/>
-        </w:tabs>
-        <w:ind w:left="6480" w:hanging="360"/>
-      </w:pPr>
-    </w:lvl>
-  </w:abstractNum>
-  <w:abstractNum w:abstractNumId="15" w15:restartNumberingAfterBreak="0">
-    <w:nsid w:val="5BE47529"/>
-    <w:multiLevelType w:val="multilevel"/>
-    <w:tmpl w:val="CE284F70"/>
+    <w:tmpl w:val="6FCEC38C"/>
     <w:lvl w:ilvl="0">
       <w:start w:val="1"/>
       <w:numFmt w:val="bullet"/>
@@ -56666,14 +56157,14 @@
       </w:rPr>
     </w:lvl>
   </w:abstractNum>
-  <w:abstractNum w:abstractNumId="16" w15:restartNumberingAfterBreak="0">
-    <w:nsid w:val="61373652"/>
+  <w:abstractNum w:abstractNumId="9" w15:restartNumberingAfterBreak="0">
+    <w:nsid w:val="3F5E4002"/>
     <w:multiLevelType w:val="hybridMultilevel"/>
-    <w:tmpl w:val="E57C6F88"/>
-    <w:lvl w:ilvl="0" w:tplc="04090011">
+    <w:tmpl w:val="90743D8E"/>
+    <w:lvl w:ilvl="0" w:tplc="0409000F">
       <w:start w:val="1"/>
       <w:numFmt w:val="decimal"/>
-      <w:lvlText w:val="%1)"/>
+      <w:lvlText w:val="%1."/>
       <w:lvlJc w:val="left"/>
       <w:pPr>
         <w:ind w:left="360" w:hanging="360"/>
@@ -56755,14 +56246,812 @@
       </w:pPr>
     </w:lvl>
   </w:abstractNum>
-  <w:abstractNum w:abstractNumId="17" w15:restartNumberingAfterBreak="0">
-    <w:nsid w:val="639E6C92"/>
-    <w:multiLevelType w:val="hybridMultilevel"/>
-    <w:tmpl w:val="DCEABA9A"/>
-    <w:lvl w:ilvl="0" w:tplc="0409000F">
-      <w:start w:val="2"/>
+  <w:abstractNum w:abstractNumId="10" w15:restartNumberingAfterBreak="0">
+    <w:nsid w:val="47ED02A9"/>
+    <w:multiLevelType w:val="multilevel"/>
+    <w:tmpl w:val="8B363A70"/>
+    <w:lvl w:ilvl="0">
+      <w:start w:val="1"/>
       <w:numFmt w:val="decimal"/>
       <w:lvlText w:val="%1."/>
+      <w:lvlJc w:val="left"/>
+      <w:pPr>
+        <w:tabs>
+          <w:tab w:val="num" w:pos="720"/>
+        </w:tabs>
+        <w:ind w:left="720" w:hanging="360"/>
+      </w:pPr>
+    </w:lvl>
+    <w:lvl w:ilvl="1" w:tentative="1">
+      <w:start w:val="1"/>
+      <w:numFmt w:val="decimal"/>
+      <w:lvlText w:val="%2."/>
+      <w:lvlJc w:val="left"/>
+      <w:pPr>
+        <w:tabs>
+          <w:tab w:val="num" w:pos="1440"/>
+        </w:tabs>
+        <w:ind w:left="1440" w:hanging="360"/>
+      </w:pPr>
+    </w:lvl>
+    <w:lvl w:ilvl="2" w:tentative="1">
+      <w:start w:val="1"/>
+      <w:numFmt w:val="decimal"/>
+      <w:lvlText w:val="%3."/>
+      <w:lvlJc w:val="left"/>
+      <w:pPr>
+        <w:tabs>
+          <w:tab w:val="num" w:pos="2160"/>
+        </w:tabs>
+        <w:ind w:left="2160" w:hanging="360"/>
+      </w:pPr>
+    </w:lvl>
+    <w:lvl w:ilvl="3" w:tentative="1">
+      <w:start w:val="1"/>
+      <w:numFmt w:val="decimal"/>
+      <w:lvlText w:val="%4."/>
+      <w:lvlJc w:val="left"/>
+      <w:pPr>
+        <w:tabs>
+          <w:tab w:val="num" w:pos="2880"/>
+        </w:tabs>
+        <w:ind w:left="2880" w:hanging="360"/>
+      </w:pPr>
+    </w:lvl>
+    <w:lvl w:ilvl="4" w:tentative="1">
+      <w:start w:val="1"/>
+      <w:numFmt w:val="decimal"/>
+      <w:lvlText w:val="%5."/>
+      <w:lvlJc w:val="left"/>
+      <w:pPr>
+        <w:tabs>
+          <w:tab w:val="num" w:pos="3600"/>
+        </w:tabs>
+        <w:ind w:left="3600" w:hanging="360"/>
+      </w:pPr>
+    </w:lvl>
+    <w:lvl w:ilvl="5" w:tentative="1">
+      <w:start w:val="1"/>
+      <w:numFmt w:val="decimal"/>
+      <w:lvlText w:val="%6."/>
+      <w:lvlJc w:val="left"/>
+      <w:pPr>
+        <w:tabs>
+          <w:tab w:val="num" w:pos="4320"/>
+        </w:tabs>
+        <w:ind w:left="4320" w:hanging="360"/>
+      </w:pPr>
+    </w:lvl>
+    <w:lvl w:ilvl="6" w:tentative="1">
+      <w:start w:val="1"/>
+      <w:numFmt w:val="decimal"/>
+      <w:lvlText w:val="%7."/>
+      <w:lvlJc w:val="left"/>
+      <w:pPr>
+        <w:tabs>
+          <w:tab w:val="num" w:pos="5040"/>
+        </w:tabs>
+        <w:ind w:left="5040" w:hanging="360"/>
+      </w:pPr>
+    </w:lvl>
+    <w:lvl w:ilvl="7" w:tentative="1">
+      <w:start w:val="1"/>
+      <w:numFmt w:val="decimal"/>
+      <w:lvlText w:val="%8."/>
+      <w:lvlJc w:val="left"/>
+      <w:pPr>
+        <w:tabs>
+          <w:tab w:val="num" w:pos="5760"/>
+        </w:tabs>
+        <w:ind w:left="5760" w:hanging="360"/>
+      </w:pPr>
+    </w:lvl>
+    <w:lvl w:ilvl="8" w:tentative="1">
+      <w:start w:val="1"/>
+      <w:numFmt w:val="decimal"/>
+      <w:lvlText w:val="%9."/>
+      <w:lvlJc w:val="left"/>
+      <w:pPr>
+        <w:tabs>
+          <w:tab w:val="num" w:pos="6480"/>
+        </w:tabs>
+        <w:ind w:left="6480" w:hanging="360"/>
+      </w:pPr>
+    </w:lvl>
+  </w:abstractNum>
+  <w:abstractNum w:abstractNumId="11" w15:restartNumberingAfterBreak="0">
+    <w:nsid w:val="4AD76DCD"/>
+    <w:multiLevelType w:val="hybridMultilevel"/>
+    <w:tmpl w:val="CFC08EAA"/>
+    <w:lvl w:ilvl="0" w:tplc="3A32E592">
+      <w:numFmt w:val="bullet"/>
+      <w:lvlText w:val=""/>
+      <w:lvlJc w:val="left"/>
+      <w:pPr>
+        <w:ind w:left="720" w:hanging="360"/>
+      </w:pPr>
+      <w:rPr>
+        <w:rFonts w:ascii="Wingdings" w:eastAsiaTheme="minorHAnsi" w:hAnsi="Wingdings" w:cstheme="minorBidi" w:hint="default"/>
+      </w:rPr>
+    </w:lvl>
+    <w:lvl w:ilvl="1" w:tplc="04090003" w:tentative="1">
+      <w:start w:val="1"/>
+      <w:numFmt w:val="bullet"/>
+      <w:lvlText w:val="o"/>
+      <w:lvlJc w:val="left"/>
+      <w:pPr>
+        <w:ind w:left="1440" w:hanging="360"/>
+      </w:pPr>
+      <w:rPr>
+        <w:rFonts w:ascii="Courier New" w:hAnsi="Courier New" w:cs="Courier New" w:hint="default"/>
+      </w:rPr>
+    </w:lvl>
+    <w:lvl w:ilvl="2" w:tplc="04090005" w:tentative="1">
+      <w:start w:val="1"/>
+      <w:numFmt w:val="bullet"/>
+      <w:lvlText w:val=""/>
+      <w:lvlJc w:val="left"/>
+      <w:pPr>
+        <w:ind w:left="2160" w:hanging="360"/>
+      </w:pPr>
+      <w:rPr>
+        <w:rFonts w:ascii="Wingdings" w:hAnsi="Wingdings" w:hint="default"/>
+      </w:rPr>
+    </w:lvl>
+    <w:lvl w:ilvl="3" w:tplc="04090001" w:tentative="1">
+      <w:start w:val="1"/>
+      <w:numFmt w:val="bullet"/>
+      <w:lvlText w:val=""/>
+      <w:lvlJc w:val="left"/>
+      <w:pPr>
+        <w:ind w:left="2880" w:hanging="360"/>
+      </w:pPr>
+      <w:rPr>
+        <w:rFonts w:ascii="Symbol" w:hAnsi="Symbol" w:hint="default"/>
+      </w:rPr>
+    </w:lvl>
+    <w:lvl w:ilvl="4" w:tplc="04090003" w:tentative="1">
+      <w:start w:val="1"/>
+      <w:numFmt w:val="bullet"/>
+      <w:lvlText w:val="o"/>
+      <w:lvlJc w:val="left"/>
+      <w:pPr>
+        <w:ind w:left="3600" w:hanging="360"/>
+      </w:pPr>
+      <w:rPr>
+        <w:rFonts w:ascii="Courier New" w:hAnsi="Courier New" w:cs="Courier New" w:hint="default"/>
+      </w:rPr>
+    </w:lvl>
+    <w:lvl w:ilvl="5" w:tplc="04090005" w:tentative="1">
+      <w:start w:val="1"/>
+      <w:numFmt w:val="bullet"/>
+      <w:lvlText w:val=""/>
+      <w:lvlJc w:val="left"/>
+      <w:pPr>
+        <w:ind w:left="4320" w:hanging="360"/>
+      </w:pPr>
+      <w:rPr>
+        <w:rFonts w:ascii="Wingdings" w:hAnsi="Wingdings" w:hint="default"/>
+      </w:rPr>
+    </w:lvl>
+    <w:lvl w:ilvl="6" w:tplc="04090001" w:tentative="1">
+      <w:start w:val="1"/>
+      <w:numFmt w:val="bullet"/>
+      <w:lvlText w:val=""/>
+      <w:lvlJc w:val="left"/>
+      <w:pPr>
+        <w:ind w:left="5040" w:hanging="360"/>
+      </w:pPr>
+      <w:rPr>
+        <w:rFonts w:ascii="Symbol" w:hAnsi="Symbol" w:hint="default"/>
+      </w:rPr>
+    </w:lvl>
+    <w:lvl w:ilvl="7" w:tplc="04090003" w:tentative="1">
+      <w:start w:val="1"/>
+      <w:numFmt w:val="bullet"/>
+      <w:lvlText w:val="o"/>
+      <w:lvlJc w:val="left"/>
+      <w:pPr>
+        <w:ind w:left="5760" w:hanging="360"/>
+      </w:pPr>
+      <w:rPr>
+        <w:rFonts w:ascii="Courier New" w:hAnsi="Courier New" w:cs="Courier New" w:hint="default"/>
+      </w:rPr>
+    </w:lvl>
+    <w:lvl w:ilvl="8" w:tplc="04090005" w:tentative="1">
+      <w:start w:val="1"/>
+      <w:numFmt w:val="bullet"/>
+      <w:lvlText w:val=""/>
+      <w:lvlJc w:val="left"/>
+      <w:pPr>
+        <w:ind w:left="6480" w:hanging="360"/>
+      </w:pPr>
+      <w:rPr>
+        <w:rFonts w:ascii="Wingdings" w:hAnsi="Wingdings" w:hint="default"/>
+      </w:rPr>
+    </w:lvl>
+  </w:abstractNum>
+  <w:abstractNum w:abstractNumId="12" w15:restartNumberingAfterBreak="0">
+    <w:nsid w:val="4C4A74AA"/>
+    <w:multiLevelType w:val="hybridMultilevel"/>
+    <w:tmpl w:val="81AC4342"/>
+    <w:lvl w:ilvl="0" w:tplc="7166B320">
+      <w:numFmt w:val="bullet"/>
+      <w:lvlText w:val=""/>
+      <w:lvlJc w:val="left"/>
+      <w:pPr>
+        <w:ind w:left="720" w:hanging="360"/>
+      </w:pPr>
+      <w:rPr>
+        <w:rFonts w:ascii="Wingdings" w:eastAsiaTheme="minorHAnsi" w:hAnsi="Wingdings" w:cstheme="minorBidi" w:hint="default"/>
+      </w:rPr>
+    </w:lvl>
+    <w:lvl w:ilvl="1" w:tplc="04090003" w:tentative="1">
+      <w:start w:val="1"/>
+      <w:numFmt w:val="bullet"/>
+      <w:lvlText w:val="o"/>
+      <w:lvlJc w:val="left"/>
+      <w:pPr>
+        <w:ind w:left="1440" w:hanging="360"/>
+      </w:pPr>
+      <w:rPr>
+        <w:rFonts w:ascii="Courier New" w:hAnsi="Courier New" w:cs="Courier New" w:hint="default"/>
+      </w:rPr>
+    </w:lvl>
+    <w:lvl w:ilvl="2" w:tplc="04090005" w:tentative="1">
+      <w:start w:val="1"/>
+      <w:numFmt w:val="bullet"/>
+      <w:lvlText w:val=""/>
+      <w:lvlJc w:val="left"/>
+      <w:pPr>
+        <w:ind w:left="2160" w:hanging="360"/>
+      </w:pPr>
+      <w:rPr>
+        <w:rFonts w:ascii="Wingdings" w:hAnsi="Wingdings" w:hint="default"/>
+      </w:rPr>
+    </w:lvl>
+    <w:lvl w:ilvl="3" w:tplc="04090001" w:tentative="1">
+      <w:start w:val="1"/>
+      <w:numFmt w:val="bullet"/>
+      <w:lvlText w:val=""/>
+      <w:lvlJc w:val="left"/>
+      <w:pPr>
+        <w:ind w:left="2880" w:hanging="360"/>
+      </w:pPr>
+      <w:rPr>
+        <w:rFonts w:ascii="Symbol" w:hAnsi="Symbol" w:hint="default"/>
+      </w:rPr>
+    </w:lvl>
+    <w:lvl w:ilvl="4" w:tplc="04090003" w:tentative="1">
+      <w:start w:val="1"/>
+      <w:numFmt w:val="bullet"/>
+      <w:lvlText w:val="o"/>
+      <w:lvlJc w:val="left"/>
+      <w:pPr>
+        <w:ind w:left="3600" w:hanging="360"/>
+      </w:pPr>
+      <w:rPr>
+        <w:rFonts w:ascii="Courier New" w:hAnsi="Courier New" w:cs="Courier New" w:hint="default"/>
+      </w:rPr>
+    </w:lvl>
+    <w:lvl w:ilvl="5" w:tplc="04090005" w:tentative="1">
+      <w:start w:val="1"/>
+      <w:numFmt w:val="bullet"/>
+      <w:lvlText w:val=""/>
+      <w:lvlJc w:val="left"/>
+      <w:pPr>
+        <w:ind w:left="4320" w:hanging="360"/>
+      </w:pPr>
+      <w:rPr>
+        <w:rFonts w:ascii="Wingdings" w:hAnsi="Wingdings" w:hint="default"/>
+      </w:rPr>
+    </w:lvl>
+    <w:lvl w:ilvl="6" w:tplc="04090001" w:tentative="1">
+      <w:start w:val="1"/>
+      <w:numFmt w:val="bullet"/>
+      <w:lvlText w:val=""/>
+      <w:lvlJc w:val="left"/>
+      <w:pPr>
+        <w:ind w:left="5040" w:hanging="360"/>
+      </w:pPr>
+      <w:rPr>
+        <w:rFonts w:ascii="Symbol" w:hAnsi="Symbol" w:hint="default"/>
+      </w:rPr>
+    </w:lvl>
+    <w:lvl w:ilvl="7" w:tplc="04090003" w:tentative="1">
+      <w:start w:val="1"/>
+      <w:numFmt w:val="bullet"/>
+      <w:lvlText w:val="o"/>
+      <w:lvlJc w:val="left"/>
+      <w:pPr>
+        <w:ind w:left="5760" w:hanging="360"/>
+      </w:pPr>
+      <w:rPr>
+        <w:rFonts w:ascii="Courier New" w:hAnsi="Courier New" w:cs="Courier New" w:hint="default"/>
+      </w:rPr>
+    </w:lvl>
+    <w:lvl w:ilvl="8" w:tplc="04090005" w:tentative="1">
+      <w:start w:val="1"/>
+      <w:numFmt w:val="bullet"/>
+      <w:lvlText w:val=""/>
+      <w:lvlJc w:val="left"/>
+      <w:pPr>
+        <w:ind w:left="6480" w:hanging="360"/>
+      </w:pPr>
+      <w:rPr>
+        <w:rFonts w:ascii="Wingdings" w:hAnsi="Wingdings" w:hint="default"/>
+      </w:rPr>
+    </w:lvl>
+  </w:abstractNum>
+  <w:abstractNum w:abstractNumId="13" w15:restartNumberingAfterBreak="0">
+    <w:nsid w:val="4C5173EA"/>
+    <w:multiLevelType w:val="hybridMultilevel"/>
+    <w:tmpl w:val="53985B72"/>
+    <w:lvl w:ilvl="0" w:tplc="0409000F">
+      <w:start w:val="1"/>
+      <w:numFmt w:val="decimal"/>
+      <w:lvlText w:val="%1."/>
+      <w:lvlJc w:val="left"/>
+      <w:pPr>
+        <w:ind w:left="1080" w:hanging="360"/>
+      </w:pPr>
+    </w:lvl>
+    <w:lvl w:ilvl="1" w:tplc="04090019" w:tentative="1">
+      <w:start w:val="1"/>
+      <w:numFmt w:val="lowerLetter"/>
+      <w:lvlText w:val="%2."/>
+      <w:lvlJc w:val="left"/>
+      <w:pPr>
+        <w:ind w:left="1800" w:hanging="360"/>
+      </w:pPr>
+    </w:lvl>
+    <w:lvl w:ilvl="2" w:tplc="0409001B" w:tentative="1">
+      <w:start w:val="1"/>
+      <w:numFmt w:val="lowerRoman"/>
+      <w:lvlText w:val="%3."/>
+      <w:lvlJc w:val="right"/>
+      <w:pPr>
+        <w:ind w:left="2520" w:hanging="180"/>
+      </w:pPr>
+    </w:lvl>
+    <w:lvl w:ilvl="3" w:tplc="0409000F" w:tentative="1">
+      <w:start w:val="1"/>
+      <w:numFmt w:val="decimal"/>
+      <w:lvlText w:val="%4."/>
+      <w:lvlJc w:val="left"/>
+      <w:pPr>
+        <w:ind w:left="3240" w:hanging="360"/>
+      </w:pPr>
+    </w:lvl>
+    <w:lvl w:ilvl="4" w:tplc="04090019" w:tentative="1">
+      <w:start w:val="1"/>
+      <w:numFmt w:val="lowerLetter"/>
+      <w:lvlText w:val="%5."/>
+      <w:lvlJc w:val="left"/>
+      <w:pPr>
+        <w:ind w:left="3960" w:hanging="360"/>
+      </w:pPr>
+    </w:lvl>
+    <w:lvl w:ilvl="5" w:tplc="0409001B" w:tentative="1">
+      <w:start w:val="1"/>
+      <w:numFmt w:val="lowerRoman"/>
+      <w:lvlText w:val="%6."/>
+      <w:lvlJc w:val="right"/>
+      <w:pPr>
+        <w:ind w:left="4680" w:hanging="180"/>
+      </w:pPr>
+    </w:lvl>
+    <w:lvl w:ilvl="6" w:tplc="0409000F" w:tentative="1">
+      <w:start w:val="1"/>
+      <w:numFmt w:val="decimal"/>
+      <w:lvlText w:val="%7."/>
+      <w:lvlJc w:val="left"/>
+      <w:pPr>
+        <w:ind w:left="5400" w:hanging="360"/>
+      </w:pPr>
+    </w:lvl>
+    <w:lvl w:ilvl="7" w:tplc="04090019" w:tentative="1">
+      <w:start w:val="1"/>
+      <w:numFmt w:val="lowerLetter"/>
+      <w:lvlText w:val="%8."/>
+      <w:lvlJc w:val="left"/>
+      <w:pPr>
+        <w:ind w:left="6120" w:hanging="360"/>
+      </w:pPr>
+    </w:lvl>
+    <w:lvl w:ilvl="8" w:tplc="0409001B" w:tentative="1">
+      <w:start w:val="1"/>
+      <w:numFmt w:val="lowerRoman"/>
+      <w:lvlText w:val="%9."/>
+      <w:lvlJc w:val="right"/>
+      <w:pPr>
+        <w:ind w:left="6840" w:hanging="180"/>
+      </w:pPr>
+    </w:lvl>
+  </w:abstractNum>
+  <w:abstractNum w:abstractNumId="14" w15:restartNumberingAfterBreak="0">
+    <w:nsid w:val="527C16E1"/>
+    <w:multiLevelType w:val="hybridMultilevel"/>
+    <w:tmpl w:val="F04AC686"/>
+    <w:lvl w:ilvl="0" w:tplc="04090001">
+      <w:start w:val="1"/>
+      <w:numFmt w:val="bullet"/>
+      <w:lvlText w:val=""/>
+      <w:lvlJc w:val="left"/>
+      <w:pPr>
+        <w:ind w:left="720" w:hanging="360"/>
+      </w:pPr>
+      <w:rPr>
+        <w:rFonts w:ascii="Symbol" w:hAnsi="Symbol" w:hint="default"/>
+      </w:rPr>
+    </w:lvl>
+    <w:lvl w:ilvl="1" w:tplc="04090003" w:tentative="1">
+      <w:start w:val="1"/>
+      <w:numFmt w:val="bullet"/>
+      <w:lvlText w:val="o"/>
+      <w:lvlJc w:val="left"/>
+      <w:pPr>
+        <w:ind w:left="1440" w:hanging="360"/>
+      </w:pPr>
+      <w:rPr>
+        <w:rFonts w:ascii="Courier New" w:hAnsi="Courier New" w:cs="Courier New" w:hint="default"/>
+      </w:rPr>
+    </w:lvl>
+    <w:lvl w:ilvl="2" w:tplc="04090005" w:tentative="1">
+      <w:start w:val="1"/>
+      <w:numFmt w:val="bullet"/>
+      <w:lvlText w:val=""/>
+      <w:lvlJc w:val="left"/>
+      <w:pPr>
+        <w:ind w:left="2160" w:hanging="360"/>
+      </w:pPr>
+      <w:rPr>
+        <w:rFonts w:ascii="Wingdings" w:hAnsi="Wingdings" w:hint="default"/>
+      </w:rPr>
+    </w:lvl>
+    <w:lvl w:ilvl="3" w:tplc="04090001" w:tentative="1">
+      <w:start w:val="1"/>
+      <w:numFmt w:val="bullet"/>
+      <w:lvlText w:val=""/>
+      <w:lvlJc w:val="left"/>
+      <w:pPr>
+        <w:ind w:left="2880" w:hanging="360"/>
+      </w:pPr>
+      <w:rPr>
+        <w:rFonts w:ascii="Symbol" w:hAnsi="Symbol" w:hint="default"/>
+      </w:rPr>
+    </w:lvl>
+    <w:lvl w:ilvl="4" w:tplc="04090003" w:tentative="1">
+      <w:start w:val="1"/>
+      <w:numFmt w:val="bullet"/>
+      <w:lvlText w:val="o"/>
+      <w:lvlJc w:val="left"/>
+      <w:pPr>
+        <w:ind w:left="3600" w:hanging="360"/>
+      </w:pPr>
+      <w:rPr>
+        <w:rFonts w:ascii="Courier New" w:hAnsi="Courier New" w:cs="Courier New" w:hint="default"/>
+      </w:rPr>
+    </w:lvl>
+    <w:lvl w:ilvl="5" w:tplc="04090005" w:tentative="1">
+      <w:start w:val="1"/>
+      <w:numFmt w:val="bullet"/>
+      <w:lvlText w:val=""/>
+      <w:lvlJc w:val="left"/>
+      <w:pPr>
+        <w:ind w:left="4320" w:hanging="360"/>
+      </w:pPr>
+      <w:rPr>
+        <w:rFonts w:ascii="Wingdings" w:hAnsi="Wingdings" w:hint="default"/>
+      </w:rPr>
+    </w:lvl>
+    <w:lvl w:ilvl="6" w:tplc="04090001" w:tentative="1">
+      <w:start w:val="1"/>
+      <w:numFmt w:val="bullet"/>
+      <w:lvlText w:val=""/>
+      <w:lvlJc w:val="left"/>
+      <w:pPr>
+        <w:ind w:left="5040" w:hanging="360"/>
+      </w:pPr>
+      <w:rPr>
+        <w:rFonts w:ascii="Symbol" w:hAnsi="Symbol" w:hint="default"/>
+      </w:rPr>
+    </w:lvl>
+    <w:lvl w:ilvl="7" w:tplc="04090003" w:tentative="1">
+      <w:start w:val="1"/>
+      <w:numFmt w:val="bullet"/>
+      <w:lvlText w:val="o"/>
+      <w:lvlJc w:val="left"/>
+      <w:pPr>
+        <w:ind w:left="5760" w:hanging="360"/>
+      </w:pPr>
+      <w:rPr>
+        <w:rFonts w:ascii="Courier New" w:hAnsi="Courier New" w:cs="Courier New" w:hint="default"/>
+      </w:rPr>
+    </w:lvl>
+    <w:lvl w:ilvl="8" w:tplc="04090005" w:tentative="1">
+      <w:start w:val="1"/>
+      <w:numFmt w:val="bullet"/>
+      <w:lvlText w:val=""/>
+      <w:lvlJc w:val="left"/>
+      <w:pPr>
+        <w:ind w:left="6480" w:hanging="360"/>
+      </w:pPr>
+      <w:rPr>
+        <w:rFonts w:ascii="Wingdings" w:hAnsi="Wingdings" w:hint="default"/>
+      </w:rPr>
+    </w:lvl>
+  </w:abstractNum>
+  <w:abstractNum w:abstractNumId="15" w15:restartNumberingAfterBreak="0">
+    <w:nsid w:val="579C38E0"/>
+    <w:multiLevelType w:val="multilevel"/>
+    <w:tmpl w:val="4574E294"/>
+    <w:lvl w:ilvl="0">
+      <w:start w:val="1"/>
+      <w:numFmt w:val="decimal"/>
+      <w:lvlText w:val="%1."/>
+      <w:lvlJc w:val="left"/>
+      <w:pPr>
+        <w:tabs>
+          <w:tab w:val="num" w:pos="720"/>
+        </w:tabs>
+        <w:ind w:left="720" w:hanging="360"/>
+      </w:pPr>
+    </w:lvl>
+    <w:lvl w:ilvl="1" w:tentative="1">
+      <w:start w:val="1"/>
+      <w:numFmt w:val="decimal"/>
+      <w:lvlText w:val="%2."/>
+      <w:lvlJc w:val="left"/>
+      <w:pPr>
+        <w:tabs>
+          <w:tab w:val="num" w:pos="1440"/>
+        </w:tabs>
+        <w:ind w:left="1440" w:hanging="360"/>
+      </w:pPr>
+    </w:lvl>
+    <w:lvl w:ilvl="2" w:tentative="1">
+      <w:start w:val="1"/>
+      <w:numFmt w:val="decimal"/>
+      <w:lvlText w:val="%3."/>
+      <w:lvlJc w:val="left"/>
+      <w:pPr>
+        <w:tabs>
+          <w:tab w:val="num" w:pos="2160"/>
+        </w:tabs>
+        <w:ind w:left="2160" w:hanging="360"/>
+      </w:pPr>
+    </w:lvl>
+    <w:lvl w:ilvl="3" w:tentative="1">
+      <w:start w:val="1"/>
+      <w:numFmt w:val="decimal"/>
+      <w:lvlText w:val="%4."/>
+      <w:lvlJc w:val="left"/>
+      <w:pPr>
+        <w:tabs>
+          <w:tab w:val="num" w:pos="2880"/>
+        </w:tabs>
+        <w:ind w:left="2880" w:hanging="360"/>
+      </w:pPr>
+    </w:lvl>
+    <w:lvl w:ilvl="4" w:tentative="1">
+      <w:start w:val="1"/>
+      <w:numFmt w:val="decimal"/>
+      <w:lvlText w:val="%5."/>
+      <w:lvlJc w:val="left"/>
+      <w:pPr>
+        <w:tabs>
+          <w:tab w:val="num" w:pos="3600"/>
+        </w:tabs>
+        <w:ind w:left="3600" w:hanging="360"/>
+      </w:pPr>
+    </w:lvl>
+    <w:lvl w:ilvl="5" w:tentative="1">
+      <w:start w:val="1"/>
+      <w:numFmt w:val="decimal"/>
+      <w:lvlText w:val="%6."/>
+      <w:lvlJc w:val="left"/>
+      <w:pPr>
+        <w:tabs>
+          <w:tab w:val="num" w:pos="4320"/>
+        </w:tabs>
+        <w:ind w:left="4320" w:hanging="360"/>
+      </w:pPr>
+    </w:lvl>
+    <w:lvl w:ilvl="6" w:tentative="1">
+      <w:start w:val="1"/>
+      <w:numFmt w:val="decimal"/>
+      <w:lvlText w:val="%7."/>
+      <w:lvlJc w:val="left"/>
+      <w:pPr>
+        <w:tabs>
+          <w:tab w:val="num" w:pos="5040"/>
+        </w:tabs>
+        <w:ind w:left="5040" w:hanging="360"/>
+      </w:pPr>
+    </w:lvl>
+    <w:lvl w:ilvl="7" w:tentative="1">
+      <w:start w:val="1"/>
+      <w:numFmt w:val="decimal"/>
+      <w:lvlText w:val="%8."/>
+      <w:lvlJc w:val="left"/>
+      <w:pPr>
+        <w:tabs>
+          <w:tab w:val="num" w:pos="5760"/>
+        </w:tabs>
+        <w:ind w:left="5760" w:hanging="360"/>
+      </w:pPr>
+    </w:lvl>
+    <w:lvl w:ilvl="8" w:tentative="1">
+      <w:start w:val="1"/>
+      <w:numFmt w:val="decimal"/>
+      <w:lvlText w:val="%9."/>
+      <w:lvlJc w:val="left"/>
+      <w:pPr>
+        <w:tabs>
+          <w:tab w:val="num" w:pos="6480"/>
+        </w:tabs>
+        <w:ind w:left="6480" w:hanging="360"/>
+      </w:pPr>
+    </w:lvl>
+  </w:abstractNum>
+  <w:abstractNum w:abstractNumId="16" w15:restartNumberingAfterBreak="0">
+    <w:nsid w:val="5BE47529"/>
+    <w:multiLevelType w:val="multilevel"/>
+    <w:tmpl w:val="CE284F70"/>
+    <w:lvl w:ilvl="0">
+      <w:start w:val="1"/>
+      <w:numFmt w:val="bullet"/>
+      <w:lvlText w:val=""/>
+      <w:lvlJc w:val="left"/>
+      <w:pPr>
+        <w:tabs>
+          <w:tab w:val="num" w:pos="720"/>
+        </w:tabs>
+        <w:ind w:left="720" w:hanging="360"/>
+      </w:pPr>
+      <w:rPr>
+        <w:rFonts w:ascii="Symbol" w:hAnsi="Symbol" w:hint="default"/>
+        <w:sz w:val="20"/>
+      </w:rPr>
+    </w:lvl>
+    <w:lvl w:ilvl="1" w:tentative="1">
+      <w:start w:val="1"/>
+      <w:numFmt w:val="bullet"/>
+      <w:lvlText w:val="o"/>
+      <w:lvlJc w:val="left"/>
+      <w:pPr>
+        <w:tabs>
+          <w:tab w:val="num" w:pos="1440"/>
+        </w:tabs>
+        <w:ind w:left="1440" w:hanging="360"/>
+      </w:pPr>
+      <w:rPr>
+        <w:rFonts w:ascii="Courier New" w:hAnsi="Courier New" w:hint="default"/>
+        <w:sz w:val="20"/>
+      </w:rPr>
+    </w:lvl>
+    <w:lvl w:ilvl="2" w:tentative="1">
+      <w:start w:val="1"/>
+      <w:numFmt w:val="bullet"/>
+      <w:lvlText w:val=""/>
+      <w:lvlJc w:val="left"/>
+      <w:pPr>
+        <w:tabs>
+          <w:tab w:val="num" w:pos="2160"/>
+        </w:tabs>
+        <w:ind w:left="2160" w:hanging="360"/>
+      </w:pPr>
+      <w:rPr>
+        <w:rFonts w:ascii="Wingdings" w:hAnsi="Wingdings" w:hint="default"/>
+        <w:sz w:val="20"/>
+      </w:rPr>
+    </w:lvl>
+    <w:lvl w:ilvl="3" w:tentative="1">
+      <w:start w:val="1"/>
+      <w:numFmt w:val="bullet"/>
+      <w:lvlText w:val=""/>
+      <w:lvlJc w:val="left"/>
+      <w:pPr>
+        <w:tabs>
+          <w:tab w:val="num" w:pos="2880"/>
+        </w:tabs>
+        <w:ind w:left="2880" w:hanging="360"/>
+      </w:pPr>
+      <w:rPr>
+        <w:rFonts w:ascii="Wingdings" w:hAnsi="Wingdings" w:hint="default"/>
+        <w:sz w:val="20"/>
+      </w:rPr>
+    </w:lvl>
+    <w:lvl w:ilvl="4" w:tentative="1">
+      <w:start w:val="1"/>
+      <w:numFmt w:val="bullet"/>
+      <w:lvlText w:val=""/>
+      <w:lvlJc w:val="left"/>
+      <w:pPr>
+        <w:tabs>
+          <w:tab w:val="num" w:pos="3600"/>
+        </w:tabs>
+        <w:ind w:left="3600" w:hanging="360"/>
+      </w:pPr>
+      <w:rPr>
+        <w:rFonts w:ascii="Wingdings" w:hAnsi="Wingdings" w:hint="default"/>
+        <w:sz w:val="20"/>
+      </w:rPr>
+    </w:lvl>
+    <w:lvl w:ilvl="5" w:tentative="1">
+      <w:start w:val="1"/>
+      <w:numFmt w:val="bullet"/>
+      <w:lvlText w:val=""/>
+      <w:lvlJc w:val="left"/>
+      <w:pPr>
+        <w:tabs>
+          <w:tab w:val="num" w:pos="4320"/>
+        </w:tabs>
+        <w:ind w:left="4320" w:hanging="360"/>
+      </w:pPr>
+      <w:rPr>
+        <w:rFonts w:ascii="Wingdings" w:hAnsi="Wingdings" w:hint="default"/>
+        <w:sz w:val="20"/>
+      </w:rPr>
+    </w:lvl>
+    <w:lvl w:ilvl="6" w:tentative="1">
+      <w:start w:val="1"/>
+      <w:numFmt w:val="bullet"/>
+      <w:lvlText w:val=""/>
+      <w:lvlJc w:val="left"/>
+      <w:pPr>
+        <w:tabs>
+          <w:tab w:val="num" w:pos="5040"/>
+        </w:tabs>
+        <w:ind w:left="5040" w:hanging="360"/>
+      </w:pPr>
+      <w:rPr>
+        <w:rFonts w:ascii="Wingdings" w:hAnsi="Wingdings" w:hint="default"/>
+        <w:sz w:val="20"/>
+      </w:rPr>
+    </w:lvl>
+    <w:lvl w:ilvl="7" w:tentative="1">
+      <w:start w:val="1"/>
+      <w:numFmt w:val="bullet"/>
+      <w:lvlText w:val=""/>
+      <w:lvlJc w:val="left"/>
+      <w:pPr>
+        <w:tabs>
+          <w:tab w:val="num" w:pos="5760"/>
+        </w:tabs>
+        <w:ind w:left="5760" w:hanging="360"/>
+      </w:pPr>
+      <w:rPr>
+        <w:rFonts w:ascii="Wingdings" w:hAnsi="Wingdings" w:hint="default"/>
+        <w:sz w:val="20"/>
+      </w:rPr>
+    </w:lvl>
+    <w:lvl w:ilvl="8" w:tentative="1">
+      <w:start w:val="1"/>
+      <w:numFmt w:val="bullet"/>
+      <w:lvlText w:val=""/>
+      <w:lvlJc w:val="left"/>
+      <w:pPr>
+        <w:tabs>
+          <w:tab w:val="num" w:pos="6480"/>
+        </w:tabs>
+        <w:ind w:left="6480" w:hanging="360"/>
+      </w:pPr>
+      <w:rPr>
+        <w:rFonts w:ascii="Wingdings" w:hAnsi="Wingdings" w:hint="default"/>
+        <w:sz w:val="20"/>
+      </w:rPr>
+    </w:lvl>
+  </w:abstractNum>
+  <w:abstractNum w:abstractNumId="17" w15:restartNumberingAfterBreak="0">
+    <w:nsid w:val="61373652"/>
+    <w:multiLevelType w:val="hybridMultilevel"/>
+    <w:tmpl w:val="E57C6F88"/>
+    <w:lvl w:ilvl="0" w:tplc="04090011">
+      <w:start w:val="1"/>
+      <w:numFmt w:val="decimal"/>
+      <w:lvlText w:val="%1)"/>
       <w:lvlJc w:val="left"/>
       <w:pPr>
         <w:ind w:left="360" w:hanging="360"/>
@@ -56845,16 +57134,16 @@
     </w:lvl>
   </w:abstractNum>
   <w:abstractNum w:abstractNumId="18" w15:restartNumberingAfterBreak="0">
-    <w:nsid w:val="6EB029E1"/>
+    <w:nsid w:val="639E6C92"/>
     <w:multiLevelType w:val="hybridMultilevel"/>
-    <w:tmpl w:val="CB6C8644"/>
-    <w:lvl w:ilvl="0" w:tplc="6D2A6E8E">
-      <w:start w:val="1"/>
+    <w:tmpl w:val="DCEABA9A"/>
+    <w:lvl w:ilvl="0" w:tplc="0409000F">
+      <w:start w:val="2"/>
       <w:numFmt w:val="decimal"/>
-      <w:lvlText w:val="(%1)"/>
+      <w:lvlText w:val="%1."/>
       <w:lvlJc w:val="left"/>
       <w:pPr>
-        <w:ind w:left="720" w:hanging="360"/>
+        <w:ind w:left="360" w:hanging="360"/>
       </w:pPr>
       <w:rPr>
         <w:rFonts w:hint="default"/>
@@ -56866,7 +57155,7 @@
       <w:lvlText w:val="%2."/>
       <w:lvlJc w:val="left"/>
       <w:pPr>
-        <w:ind w:left="1440" w:hanging="360"/>
+        <w:ind w:left="1080" w:hanging="360"/>
       </w:pPr>
     </w:lvl>
     <w:lvl w:ilvl="2" w:tplc="0409001B" w:tentative="1">
@@ -56875,7 +57164,7 @@
       <w:lvlText w:val="%3."/>
       <w:lvlJc w:val="right"/>
       <w:pPr>
-        <w:ind w:left="2160" w:hanging="180"/>
+        <w:ind w:left="1800" w:hanging="180"/>
       </w:pPr>
     </w:lvl>
     <w:lvl w:ilvl="3" w:tplc="0409000F" w:tentative="1">
@@ -56884,7 +57173,7 @@
       <w:lvlText w:val="%4."/>
       <w:lvlJc w:val="left"/>
       <w:pPr>
-        <w:ind w:left="2880" w:hanging="360"/>
+        <w:ind w:left="2520" w:hanging="360"/>
       </w:pPr>
     </w:lvl>
     <w:lvl w:ilvl="4" w:tplc="04090019" w:tentative="1">
@@ -56893,7 +57182,7 @@
       <w:lvlText w:val="%5."/>
       <w:lvlJc w:val="left"/>
       <w:pPr>
-        <w:ind w:left="3600" w:hanging="360"/>
+        <w:ind w:left="3240" w:hanging="360"/>
       </w:pPr>
     </w:lvl>
     <w:lvl w:ilvl="5" w:tplc="0409001B" w:tentative="1">
@@ -56902,7 +57191,7 @@
       <w:lvlText w:val="%6."/>
       <w:lvlJc w:val="right"/>
       <w:pPr>
-        <w:ind w:left="4320" w:hanging="180"/>
+        <w:ind w:left="3960" w:hanging="180"/>
       </w:pPr>
     </w:lvl>
     <w:lvl w:ilvl="6" w:tplc="0409000F" w:tentative="1">
@@ -56911,7 +57200,7 @@
       <w:lvlText w:val="%7."/>
       <w:lvlJc w:val="left"/>
       <w:pPr>
-        <w:ind w:left="5040" w:hanging="360"/>
+        <w:ind w:left="4680" w:hanging="360"/>
       </w:pPr>
     </w:lvl>
     <w:lvl w:ilvl="7" w:tplc="04090019" w:tentative="1">
@@ -56920,7 +57209,7 @@
       <w:lvlText w:val="%8."/>
       <w:lvlJc w:val="left"/>
       <w:pPr>
-        <w:ind w:left="5760" w:hanging="360"/>
+        <w:ind w:left="5400" w:hanging="360"/>
       </w:pPr>
     </w:lvl>
     <w:lvl w:ilvl="8" w:tplc="0409001B" w:tentative="1">
@@ -56929,11 +57218,100 @@
       <w:lvlText w:val="%9."/>
       <w:lvlJc w:val="right"/>
       <w:pPr>
-        <w:ind w:left="6480" w:hanging="180"/>
+        <w:ind w:left="6120" w:hanging="180"/>
       </w:pPr>
     </w:lvl>
   </w:abstractNum>
   <w:abstractNum w:abstractNumId="19" w15:restartNumberingAfterBreak="0">
+    <w:nsid w:val="6EB029E1"/>
+    <w:multiLevelType w:val="hybridMultilevel"/>
+    <w:tmpl w:val="CB6C8644"/>
+    <w:lvl w:ilvl="0" w:tplc="6D2A6E8E">
+      <w:start w:val="1"/>
+      <w:numFmt w:val="decimal"/>
+      <w:lvlText w:val="(%1)"/>
+      <w:lvlJc w:val="left"/>
+      <w:pPr>
+        <w:ind w:left="720" w:hanging="360"/>
+      </w:pPr>
+      <w:rPr>
+        <w:rFonts w:hint="default"/>
+      </w:rPr>
+    </w:lvl>
+    <w:lvl w:ilvl="1" w:tplc="04090019" w:tentative="1">
+      <w:start w:val="1"/>
+      <w:numFmt w:val="lowerLetter"/>
+      <w:lvlText w:val="%2."/>
+      <w:lvlJc w:val="left"/>
+      <w:pPr>
+        <w:ind w:left="1440" w:hanging="360"/>
+      </w:pPr>
+    </w:lvl>
+    <w:lvl w:ilvl="2" w:tplc="0409001B" w:tentative="1">
+      <w:start w:val="1"/>
+      <w:numFmt w:val="lowerRoman"/>
+      <w:lvlText w:val="%3."/>
+      <w:lvlJc w:val="right"/>
+      <w:pPr>
+        <w:ind w:left="2160" w:hanging="180"/>
+      </w:pPr>
+    </w:lvl>
+    <w:lvl w:ilvl="3" w:tplc="0409000F" w:tentative="1">
+      <w:start w:val="1"/>
+      <w:numFmt w:val="decimal"/>
+      <w:lvlText w:val="%4."/>
+      <w:lvlJc w:val="left"/>
+      <w:pPr>
+        <w:ind w:left="2880" w:hanging="360"/>
+      </w:pPr>
+    </w:lvl>
+    <w:lvl w:ilvl="4" w:tplc="04090019" w:tentative="1">
+      <w:start w:val="1"/>
+      <w:numFmt w:val="lowerLetter"/>
+      <w:lvlText w:val="%5."/>
+      <w:lvlJc w:val="left"/>
+      <w:pPr>
+        <w:ind w:left="3600" w:hanging="360"/>
+      </w:pPr>
+    </w:lvl>
+    <w:lvl w:ilvl="5" w:tplc="0409001B" w:tentative="1">
+      <w:start w:val="1"/>
+      <w:numFmt w:val="lowerRoman"/>
+      <w:lvlText w:val="%6."/>
+      <w:lvlJc w:val="right"/>
+      <w:pPr>
+        <w:ind w:left="4320" w:hanging="180"/>
+      </w:pPr>
+    </w:lvl>
+    <w:lvl w:ilvl="6" w:tplc="0409000F" w:tentative="1">
+      <w:start w:val="1"/>
+      <w:numFmt w:val="decimal"/>
+      <w:lvlText w:val="%7."/>
+      <w:lvlJc w:val="left"/>
+      <w:pPr>
+        <w:ind w:left="5040" w:hanging="360"/>
+      </w:pPr>
+    </w:lvl>
+    <w:lvl w:ilvl="7" w:tplc="04090019" w:tentative="1">
+      <w:start w:val="1"/>
+      <w:numFmt w:val="lowerLetter"/>
+      <w:lvlText w:val="%8."/>
+      <w:lvlJc w:val="left"/>
+      <w:pPr>
+        <w:ind w:left="5760" w:hanging="360"/>
+      </w:pPr>
+    </w:lvl>
+    <w:lvl w:ilvl="8" w:tplc="0409001B" w:tentative="1">
+      <w:start w:val="1"/>
+      <w:numFmt w:val="lowerRoman"/>
+      <w:lvlText w:val="%9."/>
+      <w:lvlJc w:val="right"/>
+      <w:pPr>
+        <w:ind w:left="6480" w:hanging="180"/>
+      </w:pPr>
+    </w:lvl>
+  </w:abstractNum>
+  <w:abstractNum w:abstractNumId="20" w15:restartNumberingAfterBreak="0">
     <w:nsid w:val="7DF3159A"/>
     <w:multiLevelType w:val="hybridMultilevel"/>
     <w:tmpl w:val="DC46071C"/>
@@ -57047,13 +57425,13 @@
     </w:lvl>
   </w:abstractNum>
   <w:num w:numId="1" w16cid:durableId="1383673374">
-    <w:abstractNumId w:val="16"/>
+    <w:abstractNumId w:val="17"/>
   </w:num>
   <w:num w:numId="2" w16cid:durableId="165243697">
-    <w:abstractNumId w:val="8"/>
+    <w:abstractNumId w:val="9"/>
   </w:num>
   <w:num w:numId="3" w16cid:durableId="1651596104">
-    <w:abstractNumId w:val="17"/>
+    <w:abstractNumId w:val="18"/>
   </w:num>
   <w:num w:numId="4" w16cid:durableId="407116852">
     <w:abstractNumId w:val="1"/>
@@ -57062,28 +57440,28 @@
     <w:abstractNumId w:val="5"/>
   </w:num>
   <w:num w:numId="6" w16cid:durableId="1021660251">
-    <w:abstractNumId w:val="11"/>
+    <w:abstractNumId w:val="12"/>
   </w:num>
   <w:num w:numId="7" w16cid:durableId="280379279">
-    <w:abstractNumId w:val="10"/>
+    <w:abstractNumId w:val="11"/>
   </w:num>
   <w:num w:numId="8" w16cid:durableId="1021591556">
     <w:abstractNumId w:val="7"/>
   </w:num>
   <w:num w:numId="9" w16cid:durableId="897201342">
-    <w:abstractNumId w:val="12"/>
+    <w:abstractNumId w:val="13"/>
   </w:num>
   <w:num w:numId="10" w16cid:durableId="886259552">
+    <w:abstractNumId w:val="20"/>
+  </w:num>
+  <w:num w:numId="11" w16cid:durableId="1918200726">
+    <w:abstractNumId w:val="14"/>
+  </w:num>
+  <w:num w:numId="12" w16cid:durableId="1473711680">
     <w:abstractNumId w:val="19"/>
   </w:num>
-  <w:num w:numId="11" w16cid:durableId="1918200726">
-    <w:abstractNumId w:val="13"/>
-  </w:num>
-  <w:num w:numId="12" w16cid:durableId="1473711680">
-    <w:abstractNumId w:val="18"/>
-  </w:num>
   <w:num w:numId="13" w16cid:durableId="761606157">
-    <w:abstractNumId w:val="9"/>
+    <w:abstractNumId w:val="10"/>
   </w:num>
   <w:num w:numId="14" w16cid:durableId="143550137">
     <w:abstractNumId w:val="4"/>
@@ -57101,10 +57479,13 @@
     <w:abstractNumId w:val="0"/>
   </w:num>
   <w:num w:numId="19" w16cid:durableId="52193205">
-    <w:abstractNumId w:val="14"/>
+    <w:abstractNumId w:val="15"/>
   </w:num>
   <w:num w:numId="20" w16cid:durableId="1909067785">
-    <w:abstractNumId w:val="15"/>
+    <w:abstractNumId w:val="16"/>
+  </w:num>
+  <w:num w:numId="21" w16cid:durableId="1069690456">
+    <w:abstractNumId w:val="8"/>
   </w:num>
 </w:numbering>
 </file>

</xml_diff>

<commit_message>
add user decision tree to user manual
</commit_message>
<xml_diff>
--- a/Wouldwork User Manual(26.7).docx
+++ b/Wouldwork User Manual(26.7).docx
@@ -28294,7 +28294,13 @@
         <w:t>Constraint satisfaction problems (CSP)</w:t>
       </w:r>
       <w:r>
-        <w:t>, where the goal is to find a state (an assignment of values to variables) that satisfies a set of constraints. Examples include scheduling, resource allocation, and configuration problems.</w:t>
+        <w:t>, where the goal is to find a state (an assignment of values to variables) that satisfies a set of constraints.</w:t>
+      </w:r>
+      <w:r>
+        <w:t xml:space="preserve"> </w:t>
+      </w:r>
+      <w:r>
+        <w:t xml:space="preserve"> Examples include scheduling, resource allocation, and configuration problems.</w:t>
       </w:r>
     </w:p>
     <w:p>
@@ -28307,231 +28313,13 @@
       <w:pPr>
         <w:pStyle w:val="NoSpacing"/>
       </w:pPr>
+    </w:p>
+    <w:p>
+      <w:pPr>
+        <w:pStyle w:val="NoSpacing"/>
+      </w:pPr>
       <w:r>
         <w:lastRenderedPageBreak/>
-        <w:t>Your choice of problem type determines which output is most relevant:</w:t>
-      </w:r>
-    </w:p>
-    <w:p>
-      <w:pPr>
-        <w:pStyle w:val="NoSpacing"/>
-      </w:pPr>
-    </w:p>
-    <w:tbl>
-      <w:tblPr>
-        <w:tblW w:w="0" w:type="auto"/>
-        <w:jc w:val="center"/>
-        <w:tblCellSpacing w:w="15" w:type="dxa"/>
-        <w:tblBorders>
-          <w:top w:val="single" w:sz="4" w:space="0" w:color="auto"/>
-          <w:left w:val="single" w:sz="4" w:space="0" w:color="auto"/>
-          <w:bottom w:val="single" w:sz="4" w:space="0" w:color="auto"/>
-          <w:right w:val="single" w:sz="4" w:space="0" w:color="auto"/>
-          <w:insideH w:val="single" w:sz="4" w:space="0" w:color="auto"/>
-          <w:insideV w:val="single" w:sz="4" w:space="0" w:color="auto"/>
-        </w:tblBorders>
-        <w:tblCellMar>
-          <w:top w:w="15" w:type="dxa"/>
-          <w:left w:w="15" w:type="dxa"/>
-          <w:bottom w:w="15" w:type="dxa"/>
-          <w:right w:w="15" w:type="dxa"/>
-        </w:tblCellMar>
-        <w:tblLook w:val="04A0" w:firstRow="1" w:lastRow="0" w:firstColumn="1" w:lastColumn="0" w:noHBand="0" w:noVBand="1"/>
-      </w:tblPr>
-      <w:tblGrid>
-        <w:gridCol w:w="1478"/>
-        <w:gridCol w:w="1766"/>
-        <w:gridCol w:w="3566"/>
-      </w:tblGrid>
-      <w:tr>
-        <w:trPr>
-          <w:tblHeader/>
-          <w:tblCellSpacing w:w="15" w:type="dxa"/>
-          <w:jc w:val="center"/>
-        </w:trPr>
-        <w:tc>
-          <w:tcPr>
-            <w:tcW w:w="0" w:type="auto"/>
-            <w:vAlign w:val="center"/>
-            <w:hideMark/>
-          </w:tcPr>
-          <w:p>
-            <w:pPr>
-              <w:pStyle w:val="NoSpacing"/>
-              <w:rPr>
-                <w:b/>
-                <w:bCs/>
-              </w:rPr>
-            </w:pPr>
-            <w:r>
-              <w:rPr>
-                <w:b/>
-                <w:bCs/>
-              </w:rPr>
-              <w:t>Problem Type</w:t>
-            </w:r>
-          </w:p>
-        </w:tc>
-        <w:tc>
-          <w:tcPr>
-            <w:tcW w:w="0" w:type="auto"/>
-            <w:vAlign w:val="center"/>
-            <w:hideMark/>
-          </w:tcPr>
-          <w:p>
-            <w:pPr>
-              <w:pStyle w:val="NoSpacing"/>
-              <w:rPr>
-                <w:b/>
-                <w:bCs/>
-              </w:rPr>
-            </w:pPr>
-            <w:r>
-              <w:rPr>
-                <w:b/>
-                <w:bCs/>
-              </w:rPr>
-              <w:t>Primary Output</w:t>
-            </w:r>
-          </w:p>
-        </w:tc>
-        <w:tc>
-          <w:tcPr>
-            <w:tcW w:w="0" w:type="auto"/>
-            <w:vAlign w:val="center"/>
-            <w:hideMark/>
-          </w:tcPr>
-          <w:p>
-            <w:pPr>
-              <w:pStyle w:val="NoSpacing"/>
-              <w:rPr>
-                <w:b/>
-                <w:bCs/>
-              </w:rPr>
-            </w:pPr>
-            <w:r>
-              <w:rPr>
-                <w:b/>
-                <w:bCs/>
-              </w:rPr>
-              <w:t>What It Contains</w:t>
-            </w:r>
-          </w:p>
-        </w:tc>
-      </w:tr>
-      <w:tr>
-        <w:trPr>
-          <w:tblCellSpacing w:w="15" w:type="dxa"/>
-          <w:jc w:val="center"/>
-        </w:trPr>
-        <w:tc>
-          <w:tcPr>
-            <w:tcW w:w="0" w:type="auto"/>
-            <w:vAlign w:val="center"/>
-            <w:hideMark/>
-          </w:tcPr>
-          <w:p>
-            <w:pPr>
-              <w:pStyle w:val="NoSpacing"/>
-            </w:pPr>
-            <w:r>
-              <w:t>Planning</w:t>
-            </w:r>
-          </w:p>
-        </w:tc>
-        <w:tc>
-          <w:tcPr>
-            <w:tcW w:w="0" w:type="auto"/>
-            <w:vAlign w:val="center"/>
-            <w:hideMark/>
-          </w:tcPr>
-          <w:p>
-            <w:pPr>
-              <w:pStyle w:val="NoSpacing"/>
-            </w:pPr>
-            <w:r>
-              <w:t>*solution-paths*</w:t>
-            </w:r>
-          </w:p>
-        </w:tc>
-        <w:tc>
-          <w:tcPr>
-            <w:tcW w:w="0" w:type="auto"/>
-            <w:vAlign w:val="center"/>
-            <w:hideMark/>
-          </w:tcPr>
-          <w:p>
-            <w:pPr>
-              <w:pStyle w:val="NoSpacing"/>
-            </w:pPr>
-            <w:r>
-              <w:t>Action sequences from start to goal</w:t>
-            </w:r>
-          </w:p>
-        </w:tc>
-      </w:tr>
-      <w:tr>
-        <w:trPr>
-          <w:tblCellSpacing w:w="15" w:type="dxa"/>
-          <w:jc w:val="center"/>
-        </w:trPr>
-        <w:tc>
-          <w:tcPr>
-            <w:tcW w:w="0" w:type="auto"/>
-            <w:vAlign w:val="center"/>
-            <w:hideMark/>
-          </w:tcPr>
-          <w:p>
-            <w:pPr>
-              <w:pStyle w:val="NoSpacing"/>
-            </w:pPr>
-            <w:r>
-              <w:t>CSP</w:t>
-            </w:r>
-          </w:p>
-        </w:tc>
-        <w:tc>
-          <w:tcPr>
-            <w:tcW w:w="0" w:type="auto"/>
-            <w:vAlign w:val="center"/>
-            <w:hideMark/>
-          </w:tcPr>
-          <w:p>
-            <w:pPr>
-              <w:pStyle w:val="NoSpacing"/>
-            </w:pPr>
-            <w:r>
-              <w:t>*solution-states*</w:t>
-            </w:r>
-          </w:p>
-        </w:tc>
-        <w:tc>
-          <w:tcPr>
-            <w:tcW w:w="0" w:type="auto"/>
-            <w:vAlign w:val="center"/>
-            <w:hideMark/>
-          </w:tcPr>
-          <w:p>
-            <w:pPr>
-              <w:pStyle w:val="NoSpacing"/>
-            </w:pPr>
-            <w:r>
-              <w:t>Goal states satisfying constraints</w:t>
-            </w:r>
-          </w:p>
-        </w:tc>
-      </w:tr>
-    </w:tbl>
-    <w:p>
-      <w:pPr>
-        <w:pStyle w:val="NoSpacing"/>
-      </w:pPr>
-    </w:p>
-    <w:p>
-      <w:pPr>
-        <w:pStyle w:val="NoSpacing"/>
-      </w:pPr>
-      <w:r>
         <w:t>The following outline presents the key decision points. Indented items represent alternatives or refinements of the parent item. Parameter settings are shown with &gt; markers.</w:t>
       </w:r>
     </w:p>
@@ -28655,293 +28443,277 @@
           <w:sz w:val="18"/>
           <w:szCs w:val="28"/>
         </w:rPr>
-        <w:t>The primary output is *solution-paths*, which contains the recorded action sequences. Each path shows the steps needed to transform the initial state into a goal state.</w:t>
-      </w:r>
-    </w:p>
-    <w:p>
-      <w:pPr>
-        <w:pStyle w:val="NoSpacing"/>
-        <w:ind w:left="360"/>
+        <w:t>The primary output is</w:t>
+      </w:r>
+      <w:r>
         <w:rPr>
           <w:rFonts w:ascii="Courier New" w:hAnsi="Courier New" w:cs="Courier New"/>
           <w:sz w:val="18"/>
           <w:szCs w:val="28"/>
         </w:rPr>
-      </w:pPr>
-    </w:p>
-    <w:p>
-      <w:pPr>
-        <w:pStyle w:val="NoSpacing"/>
-        <w:ind w:left="360"/>
+        <w:t xml:space="preserve"> in</w:t>
+      </w:r>
+      <w:r>
         <w:rPr>
           <w:rFonts w:ascii="Courier New" w:hAnsi="Courier New" w:cs="Courier New"/>
           <w:sz w:val="18"/>
           <w:szCs w:val="28"/>
         </w:rPr>
-      </w:pPr>
+        <w:t xml:space="preserve"> *solution</w:t>
+      </w:r>
       <w:r>
         <w:rPr>
           <w:rFonts w:ascii="Courier New" w:hAnsi="Courier New" w:cs="Courier New"/>
           <w:sz w:val="18"/>
           <w:szCs w:val="28"/>
         </w:rPr>
-        <w:t>&gt; *problem-type* = planning</w:t>
-      </w:r>
-    </w:p>
-    <w:p>
-      <w:pPr>
-        <w:pStyle w:val="NoSpacing"/>
-        <w:ind w:left="360"/>
+        <w:t>s</w:t>
+      </w:r>
+      <w:r>
         <w:rPr>
           <w:rFonts w:ascii="Courier New" w:hAnsi="Courier New" w:cs="Courier New"/>
           <w:sz w:val="18"/>
           <w:szCs w:val="28"/>
         </w:rPr>
-      </w:pPr>
+        <w:t>*</w:t>
+      </w:r>
       <w:r>
         <w:rPr>
           <w:rFonts w:ascii="Courier New" w:hAnsi="Courier New" w:cs="Courier New"/>
           <w:sz w:val="18"/>
           <w:szCs w:val="28"/>
         </w:rPr>
-        <w:t>&gt; *tree-or-graph* = graph (default) or tree</w:t>
-      </w:r>
-    </w:p>
-    <w:p>
-      <w:pPr>
-        <w:pStyle w:val="NoSpacing"/>
-        <w:ind w:left="360"/>
+        <w:t xml:space="preserve"> (</w:t>
+      </w:r>
+      <w:r>
         <w:rPr>
           <w:rFonts w:ascii="Courier New" w:hAnsi="Courier New" w:cs="Courier New"/>
           <w:sz w:val="18"/>
           <w:szCs w:val="28"/>
         </w:rPr>
-      </w:pPr>
+        <w:t xml:space="preserve">which contains </w:t>
+      </w:r>
       <w:r>
         <w:rPr>
           <w:rFonts w:ascii="Courier New" w:hAnsi="Courier New" w:cs="Courier New"/>
           <w:sz w:val="18"/>
           <w:szCs w:val="28"/>
         </w:rPr>
-        <w:t>&gt; *algorithm* = depth-first (default) or backtracking</w:t>
-      </w:r>
-    </w:p>
-    <w:p>
-      <w:pPr>
-        <w:pStyle w:val="NoSpacing"/>
+        <w:t>all solutions</w:t>
+      </w:r>
+      <w:r>
         <w:rPr>
           <w:rFonts w:ascii="Courier New" w:hAnsi="Courier New" w:cs="Courier New"/>
           <w:sz w:val="18"/>
           <w:szCs w:val="28"/>
         </w:rPr>
-      </w:pPr>
-    </w:p>
-    <w:p>
-      <w:pPr>
-        <w:pStyle w:val="NoSpacing"/>
+        <w:t xml:space="preserve"> recorded</w:t>
+      </w:r>
+      <w:r>
         <w:rPr>
           <w:rFonts w:ascii="Courier New" w:hAnsi="Courier New" w:cs="Courier New"/>
           <w:sz w:val="18"/>
           <w:szCs w:val="28"/>
         </w:rPr>
-      </w:pPr>
+        <w:t xml:space="preserve"> during search) and *unique-solutions* (which </w:t>
+      </w:r>
       <w:r>
         <w:rPr>
           <w:rFonts w:ascii="Courier New" w:hAnsi="Courier New" w:cs="Courier New"/>
           <w:sz w:val="18"/>
           <w:szCs w:val="28"/>
         </w:rPr>
-        <w:t xml:space="preserve">   1. Find One or a Just a Few Paths to a Goal</w:t>
-      </w:r>
-    </w:p>
-    <w:p>
-      <w:pPr>
-        <w:pStyle w:val="NoSpacing"/>
+        <w:t>contains only one path to each</w:t>
+      </w:r>
+      <w:r>
         <w:rPr>
           <w:rFonts w:ascii="Courier New" w:hAnsi="Courier New" w:cs="Courier New"/>
           <w:sz w:val="18"/>
           <w:szCs w:val="28"/>
         </w:rPr>
-      </w:pPr>
+        <w:t xml:space="preserve"> state)</w:t>
+      </w:r>
       <w:r>
         <w:rPr>
           <w:rFonts w:ascii="Courier New" w:hAnsi="Courier New" w:cs="Courier New"/>
           <w:sz w:val="18"/>
           <w:szCs w:val="28"/>
         </w:rPr>
-        <w:t xml:space="preserve">      </w:t>
-      </w:r>
-    </w:p>
-    <w:p>
-      <w:pPr>
-        <w:pStyle w:val="NoSpacing"/>
-        <w:ind w:left="630"/>
+        <w:t>. Each path shows the steps needed to transform the initial state into a goal state.</w:t>
+      </w:r>
+    </w:p>
+    <w:p>
+      <w:pPr>
+        <w:pStyle w:val="NoSpacing"/>
+        <w:ind w:left="360"/>
         <w:rPr>
           <w:rFonts w:ascii="Courier New" w:hAnsi="Courier New" w:cs="Courier New"/>
           <w:sz w:val="18"/>
           <w:szCs w:val="28"/>
         </w:rPr>
       </w:pPr>
-      <w:r>
+    </w:p>
+    <w:p>
+      <w:pPr>
+        <w:pStyle w:val="NoSpacing"/>
+        <w:ind w:left="360"/>
         <w:rPr>
           <w:rFonts w:ascii="Courier New" w:hAnsi="Courier New" w:cs="Courier New"/>
           <w:sz w:val="18"/>
           <w:szCs w:val="28"/>
         </w:rPr>
-        <w:t>Use this when you want to find paths without optimizing the search. You can request just one path (to verify a solution exists), or a specific number of paths. Set a depth cutoff that you think will catch the solutions you want. Or set the depth cutoff to 0 to specify no cutoff.</w:t>
-      </w:r>
-    </w:p>
-    <w:p>
-      <w:pPr>
-        <w:pStyle w:val="NoSpacing"/>
-        <w:ind w:left="630"/>
+      </w:pPr>
+      <w:r>
         <w:rPr>
           <w:rFonts w:ascii="Courier New" w:hAnsi="Courier New" w:cs="Courier New"/>
           <w:sz w:val="18"/>
           <w:szCs w:val="28"/>
         </w:rPr>
-      </w:pPr>
-      <w:r>
+        <w:t>&gt; *problem-type* = planning</w:t>
+      </w:r>
+    </w:p>
+    <w:p>
+      <w:pPr>
+        <w:pStyle w:val="NoSpacing"/>
+        <w:ind w:left="360"/>
         <w:rPr>
           <w:rFonts w:ascii="Courier New" w:hAnsi="Courier New" w:cs="Courier New"/>
           <w:sz w:val="18"/>
           <w:szCs w:val="28"/>
         </w:rPr>
-        <w:t xml:space="preserve">      </w:t>
-      </w:r>
-    </w:p>
-    <w:p>
-      <w:pPr>
-        <w:pStyle w:val="NoSpacing"/>
-        <w:ind w:left="630"/>
+      </w:pPr>
+      <w:r>
         <w:rPr>
           <w:rFonts w:ascii="Courier New" w:hAnsi="Courier New" w:cs="Courier New"/>
           <w:sz w:val="18"/>
           <w:szCs w:val="28"/>
         </w:rPr>
-      </w:pPr>
-      <w:r>
+        <w:t>&gt; *tree-or-graph* = graph (default) or tree</w:t>
+      </w:r>
+    </w:p>
+    <w:p>
+      <w:pPr>
+        <w:pStyle w:val="NoSpacing"/>
+        <w:ind w:left="360"/>
         <w:rPr>
           <w:rFonts w:ascii="Courier New" w:hAnsi="Courier New" w:cs="Courier New"/>
           <w:sz w:val="18"/>
           <w:szCs w:val="28"/>
         </w:rPr>
-        <w:t>&gt; *solution-type* = first or N (pos integer)</w:t>
-      </w:r>
-    </w:p>
-    <w:p>
-      <w:pPr>
-        <w:pStyle w:val="NoSpacing"/>
-        <w:ind w:left="630"/>
+      </w:pPr>
+      <w:r>
         <w:rPr>
           <w:rFonts w:ascii="Courier New" w:hAnsi="Courier New" w:cs="Courier New"/>
           <w:sz w:val="18"/>
           <w:szCs w:val="28"/>
         </w:rPr>
-      </w:pPr>
-      <w:r>
+        <w:t>&gt; *algorithm* = depth-first (default) or backtracking</w:t>
+      </w:r>
+    </w:p>
+    <w:p>
+      <w:pPr>
+        <w:pStyle w:val="NoSpacing"/>
         <w:rPr>
           <w:rFonts w:ascii="Courier New" w:hAnsi="Courier New" w:cs="Courier New"/>
           <w:sz w:val="18"/>
           <w:szCs w:val="28"/>
         </w:rPr>
-        <w:t>&gt; *depth-cutoff* = D (pos integer) or 0 (deep</w:t>
-      </w:r>
-      <w:r>
+      </w:pPr>
+    </w:p>
+    <w:p>
+      <w:pPr>
+        <w:pStyle w:val="NoSpacing"/>
         <w:rPr>
           <w:rFonts w:ascii="Courier New" w:hAnsi="Courier New" w:cs="Courier New"/>
           <w:sz w:val="18"/>
           <w:szCs w:val="28"/>
         </w:rPr>
-        <w:t>est search</w:t>
-      </w:r>
+      </w:pPr>
       <w:r>
         <w:rPr>
           <w:rFonts w:ascii="Courier New" w:hAnsi="Courier New" w:cs="Courier New"/>
           <w:sz w:val="18"/>
           <w:szCs w:val="28"/>
         </w:rPr>
-        <w:t>)</w:t>
-      </w:r>
-    </w:p>
-    <w:p>
-      <w:pPr>
-        <w:pStyle w:val="NoSpacing"/>
+        <w:t xml:space="preserve">   1. Find </w:t>
+      </w:r>
+      <w:r>
         <w:rPr>
           <w:rFonts w:ascii="Courier New" w:hAnsi="Courier New" w:cs="Courier New"/>
           <w:sz w:val="18"/>
           <w:szCs w:val="28"/>
         </w:rPr>
-      </w:pPr>
-    </w:p>
-    <w:p>
-      <w:pPr>
-        <w:pStyle w:val="NoSpacing"/>
+        <w:t xml:space="preserve">Any </w:t>
+      </w:r>
+      <w:r>
         <w:rPr>
           <w:rFonts w:ascii="Courier New" w:hAnsi="Courier New" w:cs="Courier New"/>
           <w:sz w:val="18"/>
           <w:szCs w:val="28"/>
         </w:rPr>
-      </w:pPr>
-      <w:r>
+        <w:t>One or a Few Paths to a Goal</w:t>
+      </w:r>
+    </w:p>
+    <w:p>
+      <w:pPr>
+        <w:pStyle w:val="NoSpacing"/>
         <w:rPr>
           <w:rFonts w:ascii="Courier New" w:hAnsi="Courier New" w:cs="Courier New"/>
           <w:sz w:val="18"/>
           <w:szCs w:val="28"/>
         </w:rPr>
-        <w:t xml:space="preserve">   2. Find Every Path</w:t>
-      </w:r>
-    </w:p>
-    <w:p>
-      <w:pPr>
-        <w:pStyle w:val="NoSpacing"/>
+      </w:pPr>
+      <w:r>
         <w:rPr>
           <w:rFonts w:ascii="Courier New" w:hAnsi="Courier New" w:cs="Courier New"/>
           <w:sz w:val="18"/>
           <w:szCs w:val="28"/>
         </w:rPr>
-      </w:pPr>
-      <w:r>
+        <w:t xml:space="preserve">      </w:t>
+      </w:r>
+    </w:p>
+    <w:p>
+      <w:pPr>
+        <w:pStyle w:val="NoSpacing"/>
+        <w:ind w:left="630"/>
         <w:rPr>
           <w:rFonts w:ascii="Courier New" w:hAnsi="Courier New" w:cs="Courier New"/>
           <w:sz w:val="18"/>
           <w:szCs w:val="28"/>
         </w:rPr>
-        <w:t xml:space="preserve">      </w:t>
-      </w:r>
-    </w:p>
-    <w:p>
-      <w:pPr>
-        <w:pStyle w:val="NoSpacing"/>
-        <w:ind w:left="720"/>
+      </w:pPr>
+      <w:r>
         <w:rPr>
           <w:rFonts w:ascii="Courier New" w:hAnsi="Courier New" w:cs="Courier New"/>
           <w:sz w:val="18"/>
           <w:szCs w:val="28"/>
         </w:rPr>
-      </w:pPr>
-      <w:r>
+        <w:t>Use this when you want to find paths without optimizing the search. You can request just one path (to verify a solution exists), or a specific number of paths. Set a depth cutoff that you think will catch the solutions you want. Or set the depth cutoff to 0 to specify no cutoff.</w:t>
+      </w:r>
+    </w:p>
+    <w:p>
+      <w:pPr>
+        <w:pStyle w:val="NoSpacing"/>
+        <w:ind w:left="630"/>
         <w:rPr>
           <w:rFonts w:ascii="Courier New" w:hAnsi="Courier New" w:cs="Courier New"/>
           <w:sz w:val="18"/>
           <w:szCs w:val="28"/>
         </w:rPr>
-        <w:t>Use this when you need to find every possible path to a goal, including different routes to the same goal. Note that the number of paths can grow very quickly in problems with many action choices. Use a depth cutoff &gt; 0 if the exhaustive search takes too long.</w:t>
-      </w:r>
-    </w:p>
-    <w:p>
-      <w:pPr>
-        <w:pStyle w:val="NoSpacing"/>
+      </w:pPr>
+      <w:r>
         <w:rPr>
           <w:rFonts w:ascii="Courier New" w:hAnsi="Courier New" w:cs="Courier New"/>
           <w:sz w:val="18"/>
           <w:szCs w:val="28"/>
         </w:rPr>
-      </w:pPr>
-    </w:p>
-    <w:p>
-      <w:pPr>
-        <w:pStyle w:val="NoSpacing"/>
+        <w:t xml:space="preserve">      </w:t>
+      </w:r>
+    </w:p>
+    <w:p>
+      <w:pPr>
+        <w:pStyle w:val="NoSpacing"/>
+        <w:ind w:left="630"/>
         <w:rPr>
           <w:rFonts w:ascii="Courier New" w:hAnsi="Courier New" w:cs="Courier New"/>
           <w:sz w:val="18"/>
@@ -28954,7 +28726,134 @@
           <w:sz w:val="18"/>
           <w:szCs w:val="28"/>
         </w:rPr>
-        <w:lastRenderedPageBreak/>
+        <w:t>&gt; *solution-type* = first or N (pos integer)</w:t>
+      </w:r>
+    </w:p>
+    <w:p>
+      <w:pPr>
+        <w:pStyle w:val="NoSpacing"/>
+        <w:ind w:left="630"/>
+        <w:rPr>
+          <w:rFonts w:ascii="Courier New" w:hAnsi="Courier New" w:cs="Courier New"/>
+          <w:sz w:val="18"/>
+          <w:szCs w:val="28"/>
+        </w:rPr>
+      </w:pPr>
+      <w:r>
+        <w:rPr>
+          <w:rFonts w:ascii="Courier New" w:hAnsi="Courier New" w:cs="Courier New"/>
+          <w:sz w:val="18"/>
+          <w:szCs w:val="28"/>
+        </w:rPr>
+        <w:t>&gt; *depth-cutoff* = D (pos integer) or 0 (deep</w:t>
+      </w:r>
+      <w:r>
+        <w:rPr>
+          <w:rFonts w:ascii="Courier New" w:hAnsi="Courier New" w:cs="Courier New"/>
+          <w:sz w:val="18"/>
+          <w:szCs w:val="28"/>
+        </w:rPr>
+        <w:t xml:space="preserve"> search</w:t>
+      </w:r>
+      <w:r>
+        <w:rPr>
+          <w:rFonts w:ascii="Courier New" w:hAnsi="Courier New" w:cs="Courier New"/>
+          <w:sz w:val="18"/>
+          <w:szCs w:val="28"/>
+        </w:rPr>
+        <w:t>)</w:t>
+      </w:r>
+    </w:p>
+    <w:p>
+      <w:pPr>
+        <w:pStyle w:val="NoSpacing"/>
+        <w:rPr>
+          <w:rFonts w:ascii="Courier New" w:hAnsi="Courier New" w:cs="Courier New"/>
+          <w:sz w:val="18"/>
+          <w:szCs w:val="28"/>
+        </w:rPr>
+      </w:pPr>
+    </w:p>
+    <w:p>
+      <w:pPr>
+        <w:pStyle w:val="NoSpacing"/>
+        <w:rPr>
+          <w:rFonts w:ascii="Courier New" w:hAnsi="Courier New" w:cs="Courier New"/>
+          <w:sz w:val="18"/>
+          <w:szCs w:val="28"/>
+        </w:rPr>
+      </w:pPr>
+      <w:r>
+        <w:rPr>
+          <w:rFonts w:ascii="Courier New" w:hAnsi="Courier New" w:cs="Courier New"/>
+          <w:sz w:val="18"/>
+          <w:szCs w:val="28"/>
+        </w:rPr>
+        <w:t xml:space="preserve">   2. Find Every Path</w:t>
+      </w:r>
+    </w:p>
+    <w:p>
+      <w:pPr>
+        <w:pStyle w:val="NoSpacing"/>
+        <w:rPr>
+          <w:rFonts w:ascii="Courier New" w:hAnsi="Courier New" w:cs="Courier New"/>
+          <w:sz w:val="18"/>
+          <w:szCs w:val="28"/>
+        </w:rPr>
+      </w:pPr>
+      <w:r>
+        <w:rPr>
+          <w:rFonts w:ascii="Courier New" w:hAnsi="Courier New" w:cs="Courier New"/>
+          <w:sz w:val="18"/>
+          <w:szCs w:val="28"/>
+        </w:rPr>
+        <w:t xml:space="preserve">      </w:t>
+      </w:r>
+    </w:p>
+    <w:p>
+      <w:pPr>
+        <w:pStyle w:val="NoSpacing"/>
+        <w:ind w:left="720"/>
+        <w:rPr>
+          <w:rFonts w:ascii="Courier New" w:hAnsi="Courier New" w:cs="Courier New"/>
+          <w:sz w:val="18"/>
+          <w:szCs w:val="28"/>
+        </w:rPr>
+      </w:pPr>
+      <w:r>
+        <w:rPr>
+          <w:rFonts w:ascii="Courier New" w:hAnsi="Courier New" w:cs="Courier New"/>
+          <w:sz w:val="18"/>
+          <w:szCs w:val="28"/>
+        </w:rPr>
+        <w:t>Use this when you need to find every possible path to a goal, including different routes to the same goal. Note that the number of paths can grow very quickly in problems with many action choices. Use a depth cutoff &gt; 0 if the exhaustive search takes too long.</w:t>
+      </w:r>
+    </w:p>
+    <w:p>
+      <w:pPr>
+        <w:pStyle w:val="NoSpacing"/>
+        <w:rPr>
+          <w:rFonts w:ascii="Courier New" w:hAnsi="Courier New" w:cs="Courier New"/>
+          <w:sz w:val="18"/>
+          <w:szCs w:val="28"/>
+        </w:rPr>
+      </w:pPr>
+    </w:p>
+    <w:p>
+      <w:pPr>
+        <w:pStyle w:val="NoSpacing"/>
+        <w:rPr>
+          <w:rFonts w:ascii="Courier New" w:hAnsi="Courier New" w:cs="Courier New"/>
+          <w:sz w:val="18"/>
+          <w:szCs w:val="28"/>
+        </w:rPr>
+      </w:pPr>
+      <w:r>
+        <w:rPr>
+          <w:rFonts w:ascii="Courier New" w:hAnsi="Courier New" w:cs="Courier New"/>
+          <w:sz w:val="18"/>
+          <w:szCs w:val="28"/>
+        </w:rPr>
         <w:t xml:space="preserve">      &gt; Set *tree-or-graph* = tree</w:t>
       </w:r>
     </w:p>
@@ -29088,7 +28987,24 @@
           <w:sz w:val="18"/>
           <w:szCs w:val="28"/>
         </w:rPr>
-        <w:t>Limits the search to paths of at most d steps. Useful when you only care about short solutions, or to make an otherwise intractable search manageable. Begin low and increase depth until a solution is found.</w:t>
+        <w:lastRenderedPageBreak/>
+        <w:t xml:space="preserve">Limits the search to paths of at most </w:t>
+      </w:r>
+      <w:r>
+        <w:rPr>
+          <w:rFonts w:ascii="Courier New" w:hAnsi="Courier New" w:cs="Courier New"/>
+          <w:sz w:val="18"/>
+          <w:szCs w:val="28"/>
+        </w:rPr>
+        <w:t>D</w:t>
+      </w:r>
+      <w:r>
+        <w:rPr>
+          <w:rFonts w:ascii="Courier New" w:hAnsi="Courier New" w:cs="Courier New"/>
+          <w:sz w:val="18"/>
+          <w:szCs w:val="28"/>
+        </w:rPr>
+        <w:t xml:space="preserve"> steps. Useful when you only care about short solutions, or to make an otherwise intractable search manageable. Begin low and increase depth until a solution is found.</w:t>
       </w:r>
     </w:p>
     <w:p>
@@ -29132,36 +29048,34 @@
           <w:sz w:val="18"/>
           <w:szCs w:val="28"/>
         </w:rPr>
-        <w:t xml:space="preserve">&gt; Set *depth-cutoff* = d </w:t>
-      </w:r>
-    </w:p>
-    <w:p>
-      <w:pPr>
-        <w:pStyle w:val="NoSpacing"/>
+        <w:t xml:space="preserve">&gt; Set *depth-cutoff* = </w:t>
+      </w:r>
+      <w:r>
         <w:rPr>
           <w:rFonts w:ascii="Courier New" w:hAnsi="Courier New" w:cs="Courier New"/>
           <w:sz w:val="18"/>
           <w:szCs w:val="28"/>
         </w:rPr>
-      </w:pPr>
-    </w:p>
-    <w:p>
-      <w:pPr>
-        <w:pStyle w:val="NoSpacing"/>
+        <w:t>D</w:t>
+      </w:r>
+      <w:r>
         <w:rPr>
           <w:rFonts w:ascii="Courier New" w:hAnsi="Courier New" w:cs="Courier New"/>
           <w:sz w:val="18"/>
           <w:szCs w:val="28"/>
         </w:rPr>
-      </w:pPr>
-      <w:r>
+        <w:t xml:space="preserve"> </w:t>
+      </w:r>
+    </w:p>
+    <w:p>
+      <w:pPr>
+        <w:pStyle w:val="NoSpacing"/>
         <w:rPr>
           <w:rFonts w:ascii="Courier New" w:hAnsi="Courier New" w:cs="Courier New"/>
           <w:sz w:val="18"/>
           <w:szCs w:val="28"/>
         </w:rPr>
-        <w:t xml:space="preserve">      b. Limit Solutions to One Path Per Goal State</w:t>
-      </w:r>
+      </w:pPr>
     </w:p>
     <w:p>
       <w:pPr>
@@ -29178,13 +29092,12 @@
           <w:sz w:val="18"/>
           <w:szCs w:val="28"/>
         </w:rPr>
-        <w:t xml:space="preserve">          </w:t>
-      </w:r>
-    </w:p>
-    <w:p>
-      <w:pPr>
-        <w:pStyle w:val="NoSpacing"/>
-        <w:ind w:left="990"/>
+        <w:t xml:space="preserve">      b. Limit Solutions to One Path Per Goal State</w:t>
+      </w:r>
+    </w:p>
+    <w:p>
+      <w:pPr>
+        <w:pStyle w:val="NoSpacing"/>
         <w:rPr>
           <w:rFonts w:ascii="Courier New" w:hAnsi="Courier New" w:cs="Courier New"/>
           <w:sz w:val="18"/>
@@ -29197,7 +29110,7 @@
           <w:sz w:val="18"/>
           <w:szCs w:val="28"/>
         </w:rPr>
-        <w:t>Records only the first path found to each distinct goal state. Use this when you care about which goals are reachable, but don't need every possible route to each one.</w:t>
+        <w:t xml:space="preserve">          </w:t>
       </w:r>
     </w:p>
     <w:p>
@@ -29216,97 +29129,92 @@
           <w:sz w:val="18"/>
           <w:szCs w:val="28"/>
         </w:rPr>
-        <w:t xml:space="preserve">          </w:t>
-      </w:r>
-    </w:p>
-    <w:p>
-      <w:pPr>
-        <w:pStyle w:val="NoSpacing"/>
-        <w:ind w:left="990"/>
+        <w:t xml:space="preserve">Records only the </w:t>
+      </w:r>
+      <w:r>
         <w:rPr>
           <w:rFonts w:ascii="Courier New" w:hAnsi="Courier New" w:cs="Courier New"/>
           <w:sz w:val="18"/>
           <w:szCs w:val="28"/>
         </w:rPr>
-      </w:pPr>
+        <w:t>best</w:t>
+      </w:r>
       <w:r>
         <w:rPr>
           <w:rFonts w:ascii="Courier New" w:hAnsi="Courier New" w:cs="Courier New"/>
           <w:sz w:val="18"/>
           <w:szCs w:val="28"/>
         </w:rPr>
-        <w:t>&gt; Set *tree-or-graph* = graph</w:t>
-      </w:r>
-    </w:p>
-    <w:p>
-      <w:pPr>
-        <w:pStyle w:val="NoSpacing"/>
+        <w:t xml:space="preserve"> path found to </w:t>
+      </w:r>
+      <w:r>
         <w:rPr>
           <w:rFonts w:ascii="Courier New" w:hAnsi="Courier New" w:cs="Courier New"/>
           <w:sz w:val="18"/>
           <w:szCs w:val="28"/>
         </w:rPr>
-      </w:pPr>
-    </w:p>
-    <w:p>
-      <w:pPr>
-        <w:pStyle w:val="NoSpacing"/>
+        <w:t>a</w:t>
+      </w:r>
+      <w:r>
         <w:rPr>
           <w:rFonts w:ascii="Courier New" w:hAnsi="Courier New" w:cs="Courier New"/>
           <w:sz w:val="18"/>
           <w:szCs w:val="28"/>
         </w:rPr>
-      </w:pPr>
-      <w:r>
+        <w:t xml:space="preserve"> goal state. Use this when you care about which goals are reachable, but don't need every possible route to each one.</w:t>
+      </w:r>
+    </w:p>
+    <w:p>
+      <w:pPr>
+        <w:pStyle w:val="NoSpacing"/>
+        <w:ind w:left="990"/>
         <w:rPr>
           <w:rFonts w:ascii="Courier New" w:hAnsi="Courier New" w:cs="Courier New"/>
           <w:sz w:val="18"/>
           <w:szCs w:val="28"/>
         </w:rPr>
-        <w:t xml:space="preserve">      c. Exclude Symmetric States</w:t>
-      </w:r>
-    </w:p>
-    <w:p>
-      <w:pPr>
-        <w:pStyle w:val="NoSpacing"/>
+      </w:pPr>
+      <w:r>
         <w:rPr>
           <w:rFonts w:ascii="Courier New" w:hAnsi="Courier New" w:cs="Courier New"/>
           <w:sz w:val="18"/>
           <w:szCs w:val="28"/>
         </w:rPr>
-      </w:pPr>
-      <w:r>
+        <w:t xml:space="preserve">          </w:t>
+      </w:r>
+    </w:p>
+    <w:p>
+      <w:pPr>
+        <w:pStyle w:val="NoSpacing"/>
+        <w:ind w:left="990"/>
         <w:rPr>
           <w:rFonts w:ascii="Courier New" w:hAnsi="Courier New" w:cs="Courier New"/>
           <w:sz w:val="18"/>
           <w:szCs w:val="28"/>
         </w:rPr>
-        <w:t xml:space="preserve">          </w:t>
-      </w:r>
-    </w:p>
-    <w:p>
-      <w:pPr>
-        <w:pStyle w:val="NoSpacing"/>
-        <w:ind w:left="990"/>
+      </w:pPr>
+      <w:r>
         <w:rPr>
           <w:rFonts w:ascii="Courier New" w:hAnsi="Courier New" w:cs="Courier New"/>
           <w:sz w:val="18"/>
           <w:szCs w:val="28"/>
         </w:rPr>
-      </w:pPr>
-      <w:r>
+        <w:t>&gt; Set *tree-or-graph* = graph</w:t>
+      </w:r>
+    </w:p>
+    <w:p>
+      <w:pPr>
+        <w:pStyle w:val="NoSpacing"/>
         <w:rPr>
           <w:rFonts w:ascii="Courier New" w:hAnsi="Courier New" w:cs="Courier New"/>
           <w:sz w:val="18"/>
           <w:szCs w:val="28"/>
         </w:rPr>
-        <w:t>Avoids exploring states that are symmetrically equivalent to previously visited states. For example, if swapping two identical objects produces an equivalent state, only one canonical version is explored.</w:t>
-      </w:r>
-    </w:p>
-    <w:p>
-      <w:pPr>
-        <w:pStyle w:val="NoSpacing"/>
-        <w:ind w:left="990"/>
+      </w:pPr>
+    </w:p>
+    <w:p>
+      <w:pPr>
+        <w:pStyle w:val="NoSpacing"/>
         <w:rPr>
           <w:rFonts w:ascii="Courier New" w:hAnsi="Courier New" w:cs="Courier New"/>
           <w:sz w:val="18"/>
@@ -29319,13 +29227,12 @@
           <w:sz w:val="18"/>
           <w:szCs w:val="28"/>
         </w:rPr>
-        <w:t xml:space="preserve">          </w:t>
-      </w:r>
-    </w:p>
-    <w:p>
-      <w:pPr>
-        <w:pStyle w:val="NoSpacing"/>
-        <w:ind w:left="990"/>
+        <w:t xml:space="preserve">      c. Exclude Symmetric States</w:t>
+      </w:r>
+    </w:p>
+    <w:p>
+      <w:pPr>
+        <w:pStyle w:val="NoSpacing"/>
         <w:rPr>
           <w:rFonts w:ascii="Courier New" w:hAnsi="Courier New" w:cs="Courier New"/>
           <w:sz w:val="18"/>
@@ -29338,73 +29245,75 @@
           <w:sz w:val="18"/>
           <w:szCs w:val="28"/>
         </w:rPr>
-        <w:t>&gt; Set *symmetry-pruning* = t</w:t>
-      </w:r>
-    </w:p>
-    <w:p>
-      <w:pPr>
-        <w:pStyle w:val="NoSpacing"/>
+        <w:t xml:space="preserve">          </w:t>
+      </w:r>
+    </w:p>
+    <w:p>
+      <w:pPr>
+        <w:pStyle w:val="NoSpacing"/>
+        <w:ind w:left="990"/>
         <w:rPr>
           <w:rFonts w:ascii="Courier New" w:hAnsi="Courier New" w:cs="Courier New"/>
           <w:sz w:val="18"/>
           <w:szCs w:val="28"/>
         </w:rPr>
       </w:pPr>
-    </w:p>
-    <w:p>
-      <w:pPr>
-        <w:pStyle w:val="NoSpacing"/>
+      <w:r>
         <w:rPr>
           <w:rFonts w:ascii="Courier New" w:hAnsi="Courier New" w:cs="Courier New"/>
           <w:sz w:val="18"/>
           <w:szCs w:val="28"/>
         </w:rPr>
-      </w:pPr>
-      <w:r>
+        <w:t>Avoids exploring states that are symmetrically equivalent to previously visited states. For example, if swapping two identical objects produces an equivalent state, only one canonical version is explored.</w:t>
+      </w:r>
+    </w:p>
+    <w:p>
+      <w:pPr>
+        <w:pStyle w:val="NoSpacing"/>
+        <w:ind w:left="990"/>
         <w:rPr>
           <w:rFonts w:ascii="Courier New" w:hAnsi="Courier New" w:cs="Courier New"/>
           <w:sz w:val="18"/>
           <w:szCs w:val="28"/>
         </w:rPr>
-        <w:t xml:space="preserve">   4. Find Optimal Path(s)</w:t>
-      </w:r>
-    </w:p>
-    <w:p>
-      <w:pPr>
-        <w:pStyle w:val="NoSpacing"/>
+      </w:pPr>
+      <w:r>
         <w:rPr>
           <w:rFonts w:ascii="Courier New" w:hAnsi="Courier New" w:cs="Courier New"/>
           <w:sz w:val="18"/>
           <w:szCs w:val="28"/>
         </w:rPr>
-      </w:pPr>
-      <w:r>
+        <w:t xml:space="preserve">          </w:t>
+      </w:r>
+    </w:p>
+    <w:p>
+      <w:pPr>
+        <w:pStyle w:val="NoSpacing"/>
+        <w:ind w:left="990"/>
         <w:rPr>
           <w:rFonts w:ascii="Courier New" w:hAnsi="Courier New" w:cs="Courier New"/>
           <w:sz w:val="18"/>
           <w:szCs w:val="28"/>
         </w:rPr>
-        <w:t xml:space="preserve">      </w:t>
-      </w:r>
-    </w:p>
-    <w:p>
-      <w:pPr>
-        <w:pStyle w:val="NoSpacing"/>
-        <w:ind w:left="720"/>
+      </w:pPr>
+      <w:r>
         <w:rPr>
           <w:rFonts w:ascii="Courier New" w:hAnsi="Courier New" w:cs="Courier New"/>
           <w:sz w:val="18"/>
           <w:szCs w:val="28"/>
         </w:rPr>
-      </w:pPr>
-      <w:r>
+        <w:t>&gt; Set *symmetry-pruning* = t</w:t>
+      </w:r>
+    </w:p>
+    <w:p>
+      <w:pPr>
+        <w:pStyle w:val="NoSpacing"/>
         <w:rPr>
           <w:rFonts w:ascii="Courier New" w:hAnsi="Courier New" w:cs="Courier New"/>
           <w:sz w:val="18"/>
           <w:szCs w:val="28"/>
         </w:rPr>
-        <w:t>Use these options when you want the best path according to a specific criterion. The search will prune paths that cannot improve on the best solution found so far.</w:t>
-      </w:r>
+      </w:pPr>
     </w:p>
     <w:p>
       <w:pPr>
@@ -29415,66 +29324,65 @@
           <w:szCs w:val="28"/>
         </w:rPr>
       </w:pPr>
-    </w:p>
-    <w:p>
-      <w:pPr>
-        <w:pStyle w:val="NoSpacing"/>
+      <w:r>
         <w:rPr>
           <w:rFonts w:ascii="Courier New" w:hAnsi="Courier New" w:cs="Courier New"/>
           <w:sz w:val="18"/>
           <w:szCs w:val="28"/>
         </w:rPr>
-      </w:pPr>
-      <w:r>
+        <w:t xml:space="preserve">   4. Find Optimal Path</w:t>
+      </w:r>
+    </w:p>
+    <w:p>
+      <w:pPr>
+        <w:pStyle w:val="NoSpacing"/>
         <w:rPr>
           <w:rFonts w:ascii="Courier New" w:hAnsi="Courier New" w:cs="Courier New"/>
           <w:sz w:val="18"/>
           <w:szCs w:val="28"/>
         </w:rPr>
-        <w:t xml:space="preserve">      a. Fewest Steps</w:t>
-      </w:r>
-    </w:p>
-    <w:p>
-      <w:pPr>
-        <w:pStyle w:val="NoSpacing"/>
+      </w:pPr>
+      <w:r>
         <w:rPr>
           <w:rFonts w:ascii="Courier New" w:hAnsi="Courier New" w:cs="Courier New"/>
           <w:sz w:val="18"/>
           <w:szCs w:val="28"/>
         </w:rPr>
-      </w:pPr>
-      <w:r>
+        <w:t xml:space="preserve">      </w:t>
+      </w:r>
+    </w:p>
+    <w:p>
+      <w:pPr>
+        <w:pStyle w:val="NoSpacing"/>
+        <w:ind w:left="720"/>
         <w:rPr>
           <w:rFonts w:ascii="Courier New" w:hAnsi="Courier New" w:cs="Courier New"/>
           <w:sz w:val="18"/>
           <w:szCs w:val="28"/>
         </w:rPr>
-        <w:t xml:space="preserve">        </w:t>
-      </w:r>
-    </w:p>
-    <w:p>
-      <w:pPr>
-        <w:pStyle w:val="NoSpacing"/>
-        <w:ind w:left="990"/>
+      </w:pPr>
+      <w:r>
         <w:rPr>
           <w:rFonts w:ascii="Courier New" w:hAnsi="Courier New" w:cs="Courier New"/>
           <w:sz w:val="18"/>
           <w:szCs w:val="28"/>
         </w:rPr>
-      </w:pPr>
-      <w:r>
+        <w:t>Use these options when you want the best path according to a specific criterion. The search will prune paths that cannot improve on the best solution found so far.</w:t>
+      </w:r>
+    </w:p>
+    <w:p>
+      <w:pPr>
+        <w:pStyle w:val="NoSpacing"/>
         <w:rPr>
           <w:rFonts w:ascii="Courier New" w:hAnsi="Courier New" w:cs="Courier New"/>
           <w:sz w:val="18"/>
           <w:szCs w:val="28"/>
         </w:rPr>
-        <w:t>Finds the shortest path(s) measured by number of actions.</w:t>
-      </w:r>
-    </w:p>
-    <w:p>
-      <w:pPr>
-        <w:pStyle w:val="NoSpacing"/>
-        <w:ind w:left="990"/>
+      </w:pPr>
+    </w:p>
+    <w:p>
+      <w:pPr>
+        <w:pStyle w:val="NoSpacing"/>
         <w:rPr>
           <w:rFonts w:ascii="Courier New" w:hAnsi="Courier New" w:cs="Courier New"/>
           <w:sz w:val="18"/>
@@ -29487,13 +29395,12 @@
           <w:sz w:val="18"/>
           <w:szCs w:val="28"/>
         </w:rPr>
-        <w:t xml:space="preserve">        </w:t>
-      </w:r>
-    </w:p>
-    <w:p>
-      <w:pPr>
-        <w:pStyle w:val="NoSpacing"/>
-        <w:ind w:left="990"/>
+        <w:t xml:space="preserve">      a. Fewest Steps</w:t>
+      </w:r>
+    </w:p>
+    <w:p>
+      <w:pPr>
+        <w:pStyle w:val="NoSpacing"/>
         <w:rPr>
           <w:rFonts w:ascii="Courier New" w:hAnsi="Courier New" w:cs="Courier New"/>
           <w:sz w:val="18"/>
@@ -29506,79 +29413,79 @@
           <w:sz w:val="18"/>
           <w:szCs w:val="28"/>
         </w:rPr>
-        <w:t>&gt; Set *solution-type* = min-length</w:t>
-      </w:r>
-    </w:p>
-    <w:p>
-      <w:pPr>
-        <w:pStyle w:val="NoSpacing"/>
+        <w:t xml:space="preserve">        </w:t>
+      </w:r>
+    </w:p>
+    <w:p>
+      <w:pPr>
+        <w:pStyle w:val="NoSpacing"/>
+        <w:ind w:left="990"/>
         <w:rPr>
           <w:rFonts w:ascii="Courier New" w:hAnsi="Courier New" w:cs="Courier New"/>
           <w:sz w:val="18"/>
           <w:szCs w:val="28"/>
         </w:rPr>
       </w:pPr>
-    </w:p>
-    <w:p>
-      <w:pPr>
-        <w:pStyle w:val="NoSpacing"/>
+      <w:r>
         <w:rPr>
           <w:rFonts w:ascii="Courier New" w:hAnsi="Courier New" w:cs="Courier New"/>
           <w:sz w:val="18"/>
           <w:szCs w:val="28"/>
         </w:rPr>
-      </w:pPr>
-      <w:r>
+        <w:t>Finds the shortest path measured by number of actions.</w:t>
+      </w:r>
+    </w:p>
+    <w:p>
+      <w:pPr>
+        <w:pStyle w:val="NoSpacing"/>
+        <w:ind w:left="990"/>
         <w:rPr>
           <w:rFonts w:ascii="Courier New" w:hAnsi="Courier New" w:cs="Courier New"/>
           <w:sz w:val="18"/>
           <w:szCs w:val="28"/>
         </w:rPr>
-        <w:t xml:space="preserve">      b. Shortest Duration</w:t>
-      </w:r>
-    </w:p>
-    <w:p>
-      <w:pPr>
-        <w:pStyle w:val="NoSpacing"/>
+      </w:pPr>
+      <w:r>
         <w:rPr>
           <w:rFonts w:ascii="Courier New" w:hAnsi="Courier New" w:cs="Courier New"/>
           <w:sz w:val="18"/>
           <w:szCs w:val="28"/>
         </w:rPr>
-      </w:pPr>
-      <w:r>
+        <w:t xml:space="preserve">        </w:t>
+      </w:r>
+    </w:p>
+    <w:p>
+      <w:pPr>
+        <w:pStyle w:val="NoSpacing"/>
+        <w:ind w:left="990"/>
         <w:rPr>
           <w:rFonts w:ascii="Courier New" w:hAnsi="Courier New" w:cs="Courier New"/>
           <w:sz w:val="18"/>
           <w:szCs w:val="28"/>
         </w:rPr>
-        <w:t xml:space="preserve">        </w:t>
-      </w:r>
-    </w:p>
-    <w:p>
-      <w:pPr>
-        <w:pStyle w:val="NoSpacing"/>
-        <w:ind w:left="990"/>
+      </w:pPr>
+      <w:r>
         <w:rPr>
           <w:rFonts w:ascii="Courier New" w:hAnsi="Courier New" w:cs="Courier New"/>
           <w:sz w:val="18"/>
           <w:szCs w:val="28"/>
         </w:rPr>
-      </w:pPr>
-      <w:r>
+        <w:t>&gt; Set *solution-type* = min-length</w:t>
+      </w:r>
+    </w:p>
+    <w:p>
+      <w:pPr>
+        <w:pStyle w:val="NoSpacing"/>
         <w:rPr>
           <w:rFonts w:ascii="Courier New" w:hAnsi="Courier New" w:cs="Courier New"/>
           <w:sz w:val="18"/>
           <w:szCs w:val="28"/>
         </w:rPr>
-        <w:lastRenderedPageBreak/>
-        <w:t>Finds the fastest path(s) measured by total time elapsed. Requires that actions have associated durations.</w:t>
-      </w:r>
-    </w:p>
-    <w:p>
-      <w:pPr>
-        <w:pStyle w:val="NoSpacing"/>
-        <w:ind w:left="990"/>
+      </w:pPr>
+    </w:p>
+    <w:p>
+      <w:pPr>
+        <w:pStyle w:val="NoSpacing"/>
         <w:rPr>
           <w:rFonts w:ascii="Courier New" w:hAnsi="Courier New" w:cs="Courier New"/>
           <w:sz w:val="18"/>
@@ -29591,13 +29498,12 @@
           <w:sz w:val="18"/>
           <w:szCs w:val="28"/>
         </w:rPr>
-        <w:t xml:space="preserve">        </w:t>
-      </w:r>
-    </w:p>
-    <w:p>
-      <w:pPr>
-        <w:pStyle w:val="NoSpacing"/>
-        <w:ind w:left="990"/>
+        <w:t xml:space="preserve">      b. Shortest Duration</w:t>
+      </w:r>
+    </w:p>
+    <w:p>
+      <w:pPr>
+        <w:pStyle w:val="NoSpacing"/>
         <w:rPr>
           <w:rFonts w:ascii="Courier New" w:hAnsi="Courier New" w:cs="Courier New"/>
           <w:sz w:val="18"/>
@@ -29610,94 +29516,97 @@
           <w:sz w:val="18"/>
           <w:szCs w:val="28"/>
         </w:rPr>
-        <w:t>&gt; Set *solution-type* = min-time</w:t>
-      </w:r>
-    </w:p>
-    <w:p>
-      <w:pPr>
-        <w:pStyle w:val="NoSpacing"/>
+        <w:t xml:space="preserve">        </w:t>
+      </w:r>
+    </w:p>
+    <w:p>
+      <w:pPr>
+        <w:pStyle w:val="NoSpacing"/>
+        <w:ind w:left="990"/>
         <w:rPr>
           <w:rFonts w:ascii="Courier New" w:hAnsi="Courier New" w:cs="Courier New"/>
           <w:sz w:val="18"/>
           <w:szCs w:val="28"/>
         </w:rPr>
       </w:pPr>
-    </w:p>
-    <w:p>
-      <w:pPr>
-        <w:pStyle w:val="NoSpacing"/>
+      <w:r>
         <w:rPr>
           <w:rFonts w:ascii="Courier New" w:hAnsi="Courier New" w:cs="Courier New"/>
           <w:sz w:val="18"/>
           <w:szCs w:val="28"/>
         </w:rPr>
-      </w:pPr>
-      <w:r>
+        <w:t>Finds the fastest path measured by total time elapsed. Requires that actions have associated durations.</w:t>
+      </w:r>
+    </w:p>
+    <w:p>
+      <w:pPr>
+        <w:pStyle w:val="NoSpacing"/>
+        <w:ind w:left="990"/>
         <w:rPr>
           <w:rFonts w:ascii="Courier New" w:hAnsi="Courier New" w:cs="Courier New"/>
           <w:sz w:val="18"/>
           <w:szCs w:val="28"/>
         </w:rPr>
-        <w:t xml:space="preserve">      c. Minimum Cost</w:t>
-      </w:r>
-    </w:p>
-    <w:p>
-      <w:pPr>
-        <w:pStyle w:val="NoSpacing"/>
+      </w:pPr>
+      <w:r>
         <w:rPr>
           <w:rFonts w:ascii="Courier New" w:hAnsi="Courier New" w:cs="Courier New"/>
           <w:sz w:val="18"/>
           <w:szCs w:val="28"/>
         </w:rPr>
-      </w:pPr>
-      <w:r>
+        <w:t xml:space="preserve">        </w:t>
+      </w:r>
+    </w:p>
+    <w:p>
+      <w:pPr>
+        <w:pStyle w:val="NoSpacing"/>
+        <w:ind w:left="990"/>
         <w:rPr>
           <w:rFonts w:ascii="Courier New" w:hAnsi="Courier New" w:cs="Courier New"/>
           <w:sz w:val="18"/>
           <w:szCs w:val="28"/>
         </w:rPr>
-        <w:t xml:space="preserve">        </w:t>
-      </w:r>
-    </w:p>
-    <w:p>
-      <w:pPr>
-        <w:pStyle w:val="NoSpacing"/>
-        <w:ind w:left="990"/>
+      </w:pPr>
+      <w:r>
         <w:rPr>
           <w:rFonts w:ascii="Courier New" w:hAnsi="Courier New" w:cs="Courier New"/>
           <w:sz w:val="18"/>
           <w:szCs w:val="28"/>
         </w:rPr>
-      </w:pPr>
-      <w:r>
+        <w:t>&gt; Set *solution-type* = min-time</w:t>
+      </w:r>
+    </w:p>
+    <w:p>
+      <w:pPr>
+        <w:pStyle w:val="NoSpacing"/>
         <w:rPr>
           <w:rFonts w:ascii="Courier New" w:hAnsi="Courier New" w:cs="Courier New"/>
           <w:sz w:val="18"/>
           <w:szCs w:val="28"/>
         </w:rPr>
-        <w:t>Finds the path(s) with the lowest accumulated cost or value.</w:t>
-      </w:r>
-      <w:r>
+      </w:pPr>
+    </w:p>
+    <w:p>
+      <w:pPr>
+        <w:pStyle w:val="NoSpacing"/>
         <w:rPr>
           <w:rFonts w:ascii="Courier New" w:hAnsi="Courier New" w:cs="Courier New"/>
           <w:sz w:val="18"/>
           <w:szCs w:val="28"/>
         </w:rPr>
-        <w:t xml:space="preserve"> </w:t>
-      </w:r>
+      </w:pPr>
       <w:r>
         <w:rPr>
           <w:rFonts w:ascii="Courier New" w:hAnsi="Courier New" w:cs="Courier New"/>
           <w:sz w:val="18"/>
           <w:szCs w:val="28"/>
         </w:rPr>
-        <w:t>Requires a value function defined in the problem specification.</w:t>
-      </w:r>
-    </w:p>
-    <w:p>
-      <w:pPr>
-        <w:pStyle w:val="NoSpacing"/>
-        <w:ind w:left="990" w:firstLine="90"/>
+        <w:t xml:space="preserve">      c. Minimum Cost</w:t>
+      </w:r>
+    </w:p>
+    <w:p>
+      <w:pPr>
+        <w:pStyle w:val="NoSpacing"/>
         <w:rPr>
           <w:rFonts w:ascii="Courier New" w:hAnsi="Courier New" w:cs="Courier New"/>
           <w:sz w:val="18"/>
@@ -29716,6 +29625,7 @@
     <w:p>
       <w:pPr>
         <w:pStyle w:val="NoSpacing"/>
+        <w:ind w:left="990"/>
         <w:rPr>
           <w:rFonts w:ascii="Courier New" w:hAnsi="Courier New" w:cs="Courier New"/>
           <w:sz w:val="18"/>
@@ -29728,7 +29638,7 @@
           <w:sz w:val="18"/>
           <w:szCs w:val="28"/>
         </w:rPr>
-        <w:t xml:space="preserve">         </w:t>
+        <w:t>Finds the path with the lowest accumulated cost or value.</w:t>
       </w:r>
       <w:r>
         <w:rPr>
@@ -29736,22 +29646,21 @@
           <w:sz w:val="18"/>
           <w:szCs w:val="28"/>
         </w:rPr>
-        <w:t>&gt; Set *solution-type* = min-value</w:t>
-      </w:r>
-    </w:p>
-    <w:p>
-      <w:pPr>
-        <w:pStyle w:val="NoSpacing"/>
+        <w:t xml:space="preserve"> </w:t>
+      </w:r>
+      <w:r>
         <w:rPr>
           <w:rFonts w:ascii="Courier New" w:hAnsi="Courier New" w:cs="Courier New"/>
           <w:sz w:val="18"/>
           <w:szCs w:val="28"/>
         </w:rPr>
-      </w:pPr>
-    </w:p>
-    <w:p>
-      <w:pPr>
-        <w:pStyle w:val="NoSpacing"/>
+        <w:t>Requires a value function defined in the problem specification.</w:t>
+      </w:r>
+    </w:p>
+    <w:p>
+      <w:pPr>
+        <w:pStyle w:val="NoSpacing"/>
+        <w:ind w:left="990" w:firstLine="90"/>
         <w:rPr>
           <w:rFonts w:ascii="Courier New" w:hAnsi="Courier New" w:cs="Courier New"/>
           <w:sz w:val="18"/>
@@ -29764,7 +29673,7 @@
           <w:sz w:val="18"/>
           <w:szCs w:val="28"/>
         </w:rPr>
-        <w:t xml:space="preserve">      d. Maximum Reward</w:t>
+        <w:t xml:space="preserve">        </w:t>
       </w:r>
     </w:p>
     <w:p>
@@ -29782,32 +29691,30 @@
           <w:sz w:val="18"/>
           <w:szCs w:val="28"/>
         </w:rPr>
-        <w:t xml:space="preserve">        </w:t>
-      </w:r>
-    </w:p>
-    <w:p>
-      <w:pPr>
-        <w:pStyle w:val="NoSpacing"/>
-        <w:ind w:left="990"/>
+        <w:t xml:space="preserve">         </w:t>
+      </w:r>
+      <w:r>
         <w:rPr>
           <w:rFonts w:ascii="Courier New" w:hAnsi="Courier New" w:cs="Courier New"/>
           <w:sz w:val="18"/>
           <w:szCs w:val="28"/>
         </w:rPr>
-      </w:pPr>
-      <w:r>
+        <w:t>&gt; Set *solution-type* = min-value</w:t>
+      </w:r>
+    </w:p>
+    <w:p>
+      <w:pPr>
+        <w:pStyle w:val="NoSpacing"/>
         <w:rPr>
           <w:rFonts w:ascii="Courier New" w:hAnsi="Courier New" w:cs="Courier New"/>
           <w:sz w:val="18"/>
           <w:szCs w:val="28"/>
         </w:rPr>
-        <w:t>Finds the path(s) with the highest accumulated value. Requires a value function defined in the problem specification.</w:t>
-      </w:r>
-    </w:p>
-    <w:p>
-      <w:pPr>
-        <w:pStyle w:val="NoSpacing"/>
-        <w:ind w:left="990"/>
+      </w:pPr>
+    </w:p>
+    <w:p>
+      <w:pPr>
+        <w:pStyle w:val="NoSpacing"/>
         <w:rPr>
           <w:rFonts w:ascii="Courier New" w:hAnsi="Courier New" w:cs="Courier New"/>
           <w:sz w:val="18"/>
@@ -29820,13 +29727,12 @@
           <w:sz w:val="18"/>
           <w:szCs w:val="28"/>
         </w:rPr>
-        <w:t xml:space="preserve">        </w:t>
-      </w:r>
-    </w:p>
-    <w:p>
-      <w:pPr>
-        <w:pStyle w:val="NoSpacing"/>
-        <w:ind w:left="990"/>
+        <w:t xml:space="preserve">      d. Maximum Reward</w:t>
+      </w:r>
+    </w:p>
+    <w:p>
+      <w:pPr>
+        <w:pStyle w:val="NoSpacing"/>
         <w:rPr>
           <w:rFonts w:ascii="Courier New" w:hAnsi="Courier New" w:cs="Courier New"/>
           <w:sz w:val="18"/>
@@ -29839,306 +29745,289 @@
           <w:sz w:val="18"/>
           <w:szCs w:val="28"/>
         </w:rPr>
-        <w:t>&gt; Set *solution-type* = max-value</w:t>
-      </w:r>
-    </w:p>
-    <w:p>
-      <w:pPr>
-        <w:pStyle w:val="NoSpacing"/>
+        <w:lastRenderedPageBreak/>
+        <w:t xml:space="preserve">        </w:t>
+      </w:r>
+    </w:p>
+    <w:p>
+      <w:pPr>
+        <w:pStyle w:val="NoSpacing"/>
+        <w:ind w:left="990"/>
         <w:rPr>
           <w:rFonts w:ascii="Courier New" w:hAnsi="Courier New" w:cs="Courier New"/>
           <w:sz w:val="18"/>
           <w:szCs w:val="28"/>
         </w:rPr>
       </w:pPr>
-    </w:p>
-    <w:p>
-      <w:pPr>
-        <w:pStyle w:val="NoSpacing"/>
+      <w:r>
         <w:rPr>
           <w:rFonts w:ascii="Courier New" w:hAnsi="Courier New" w:cs="Courier New"/>
           <w:sz w:val="18"/>
           <w:szCs w:val="28"/>
         </w:rPr>
-      </w:pPr>
-      <w:r>
+        <w:t>Finds the path with the highest accumulated value. Requires a value function defined in the problem specification.</w:t>
+      </w:r>
+    </w:p>
+    <w:p>
+      <w:pPr>
+        <w:pStyle w:val="NoSpacing"/>
+        <w:ind w:left="990"/>
         <w:rPr>
           <w:rFonts w:ascii="Courier New" w:hAnsi="Courier New" w:cs="Courier New"/>
           <w:sz w:val="18"/>
           <w:szCs w:val="28"/>
         </w:rPr>
-        <w:t>B. CSP (finding goal states satisfying constraints)</w:t>
-      </w:r>
-    </w:p>
-    <w:p>
-      <w:pPr>
-        <w:pStyle w:val="NoSpacing"/>
+      </w:pPr>
+      <w:r>
         <w:rPr>
           <w:rFonts w:ascii="Courier New" w:hAnsi="Courier New" w:cs="Courier New"/>
           <w:sz w:val="18"/>
           <w:szCs w:val="28"/>
         </w:rPr>
-      </w:pPr>
-      <w:r>
+        <w:t xml:space="preserve">        </w:t>
+      </w:r>
+    </w:p>
+    <w:p>
+      <w:pPr>
+        <w:pStyle w:val="NoSpacing"/>
+        <w:ind w:left="990"/>
         <w:rPr>
           <w:rFonts w:ascii="Courier New" w:hAnsi="Courier New" w:cs="Courier New"/>
           <w:sz w:val="18"/>
           <w:szCs w:val="28"/>
         </w:rPr>
-        <w:t xml:space="preserve">  </w:t>
-      </w:r>
-    </w:p>
-    <w:p>
-      <w:pPr>
-        <w:pStyle w:val="NoSpacing"/>
-        <w:ind w:left="360"/>
+      </w:pPr>
+      <w:r>
         <w:rPr>
           <w:rFonts w:ascii="Courier New" w:hAnsi="Courier New" w:cs="Courier New"/>
           <w:sz w:val="18"/>
           <w:szCs w:val="28"/>
         </w:rPr>
-      </w:pPr>
-      <w:r>
+        <w:t>&gt; Set *solution-type* = max-value</w:t>
+      </w:r>
+    </w:p>
+    <w:p>
+      <w:pPr>
+        <w:pStyle w:val="NoSpacing"/>
         <w:rPr>
           <w:rFonts w:ascii="Courier New" w:hAnsi="Courier New" w:cs="Courier New"/>
           <w:sz w:val="18"/>
           <w:szCs w:val="28"/>
         </w:rPr>
-        <w:t>The primary output is *solution-states*, which contains the goal states found. Each state represents a complete assignment of values that satisfies the goal condition. For CSP problems, *tree-or-graph* defaults to graph search, which automatically avoids recording duplicate states.</w:t>
-      </w:r>
-    </w:p>
-    <w:p>
-      <w:pPr>
-        <w:pStyle w:val="NoSpacing"/>
-        <w:ind w:left="360"/>
+      </w:pPr>
+    </w:p>
+    <w:p>
+      <w:pPr>
+        <w:pStyle w:val="NoSpacing"/>
         <w:rPr>
           <w:rFonts w:ascii="Courier New" w:hAnsi="Courier New" w:cs="Courier New"/>
           <w:sz w:val="18"/>
           <w:szCs w:val="28"/>
         </w:rPr>
       </w:pPr>
-    </w:p>
-    <w:p>
-      <w:pPr>
-        <w:pStyle w:val="NoSpacing"/>
-        <w:ind w:left="360"/>
+      <w:r>
         <w:rPr>
           <w:rFonts w:ascii="Courier New" w:hAnsi="Courier New" w:cs="Courier New"/>
           <w:sz w:val="18"/>
           <w:szCs w:val="28"/>
         </w:rPr>
-      </w:pPr>
-      <w:r>
+        <w:t>B. CSP (finding goal states satisfying constraints)</w:t>
+      </w:r>
+    </w:p>
+    <w:p>
+      <w:pPr>
+        <w:pStyle w:val="NoSpacing"/>
         <w:rPr>
           <w:rFonts w:ascii="Courier New" w:hAnsi="Courier New" w:cs="Courier New"/>
           <w:sz w:val="18"/>
           <w:szCs w:val="28"/>
         </w:rPr>
-        <w:t>&gt; *problem-type* = csp</w:t>
-      </w:r>
-    </w:p>
-    <w:p>
-      <w:pPr>
-        <w:pStyle w:val="NoSpacing"/>
-        <w:ind w:left="360"/>
+      </w:pPr>
+      <w:r>
         <w:rPr>
           <w:rFonts w:ascii="Courier New" w:hAnsi="Courier New" w:cs="Courier New"/>
           <w:sz w:val="18"/>
           <w:szCs w:val="28"/>
         </w:rPr>
-      </w:pPr>
-      <w:r>
+        <w:t xml:space="preserve">  </w:t>
+      </w:r>
+    </w:p>
+    <w:p>
+      <w:pPr>
+        <w:pStyle w:val="NoSpacing"/>
+        <w:ind w:left="360"/>
         <w:rPr>
           <w:rFonts w:ascii="Courier New" w:hAnsi="Courier New" w:cs="Courier New"/>
           <w:sz w:val="18"/>
           <w:szCs w:val="28"/>
         </w:rPr>
-        <w:t>&gt; *tree-or-graph* = graph (default) or tree</w:t>
-      </w:r>
-    </w:p>
-    <w:p>
-      <w:pPr>
-        <w:pStyle w:val="NoSpacing"/>
-        <w:ind w:left="360"/>
+      </w:pPr>
+      <w:r>
         <w:rPr>
           <w:rFonts w:ascii="Courier New" w:hAnsi="Courier New" w:cs="Courier New"/>
           <w:sz w:val="18"/>
           <w:szCs w:val="28"/>
         </w:rPr>
-      </w:pPr>
+        <w:t>The primary output is *</w:t>
+      </w:r>
       <w:r>
         <w:rPr>
           <w:rFonts w:ascii="Courier New" w:hAnsi="Courier New" w:cs="Courier New"/>
           <w:sz w:val="18"/>
           <w:szCs w:val="28"/>
         </w:rPr>
-        <w:t>&gt; *algorithm* = depth-first (default) or backtracking</w:t>
-      </w:r>
-    </w:p>
-    <w:p>
-      <w:pPr>
-        <w:pStyle w:val="NoSpacing"/>
+        <w:t>unique-solutions</w:t>
+      </w:r>
+      <w:r>
         <w:rPr>
           <w:rFonts w:ascii="Courier New" w:hAnsi="Courier New" w:cs="Courier New"/>
           <w:sz w:val="18"/>
           <w:szCs w:val="28"/>
         </w:rPr>
-      </w:pPr>
-    </w:p>
-    <w:p>
-      <w:pPr>
-        <w:pStyle w:val="NoSpacing"/>
+        <w:t>*</w:t>
+      </w:r>
+      <w:r>
         <w:rPr>
           <w:rFonts w:ascii="Courier New" w:hAnsi="Courier New" w:cs="Courier New"/>
           <w:sz w:val="18"/>
           <w:szCs w:val="28"/>
         </w:rPr>
-      </w:pPr>
+        <w:t xml:space="preserve"> (</w:t>
+      </w:r>
       <w:r>
         <w:rPr>
           <w:rFonts w:ascii="Courier New" w:hAnsi="Courier New" w:cs="Courier New"/>
           <w:sz w:val="18"/>
           <w:szCs w:val="28"/>
         </w:rPr>
-        <w:t xml:space="preserve">   1. Find One or a Just a Few Goal States</w:t>
-      </w:r>
-    </w:p>
-    <w:p>
-      <w:pPr>
-        <w:pStyle w:val="NoSpacing"/>
+        <w:t>which contains the goal states found</w:t>
+      </w:r>
+      <w:r>
         <w:rPr>
           <w:rFonts w:ascii="Courier New" w:hAnsi="Courier New" w:cs="Courier New"/>
           <w:sz w:val="18"/>
           <w:szCs w:val="28"/>
         </w:rPr>
-      </w:pPr>
+        <w:t>, along with the sequence of variable assignments—a.k.a. a path)</w:t>
+      </w:r>
       <w:r>
         <w:rPr>
           <w:rFonts w:ascii="Courier New" w:hAnsi="Courier New" w:cs="Courier New"/>
           <w:sz w:val="18"/>
           <w:szCs w:val="28"/>
         </w:rPr>
-        <w:t xml:space="preserve">      </w:t>
-      </w:r>
-    </w:p>
-    <w:p>
-      <w:pPr>
-        <w:pStyle w:val="NoSpacing"/>
-        <w:ind w:left="720"/>
+        <w:t xml:space="preserve">. Each state represents a complete assignment of values that satisfies the goal condition. For CSP problems, *tree-or-graph* defaults to </w:t>
+      </w:r>
+      <w:r>
         <w:rPr>
           <w:rFonts w:ascii="Courier New" w:hAnsi="Courier New" w:cs="Courier New"/>
           <w:sz w:val="18"/>
           <w:szCs w:val="28"/>
         </w:rPr>
-      </w:pPr>
+        <w:t>tree</w:t>
+      </w:r>
       <w:r>
         <w:rPr>
           <w:rFonts w:ascii="Courier New" w:hAnsi="Courier New" w:cs="Courier New"/>
           <w:sz w:val="18"/>
           <w:szCs w:val="28"/>
         </w:rPr>
-        <w:t>Use this when you want to find satisfying states without optimizing for any particular criterion.</w:t>
-      </w:r>
-    </w:p>
-    <w:p>
-      <w:pPr>
-        <w:pStyle w:val="NoSpacing"/>
-        <w:ind w:left="720"/>
+        <w:t xml:space="preserve"> search</w:t>
+      </w:r>
+      <w:r>
         <w:rPr>
           <w:rFonts w:ascii="Courier New" w:hAnsi="Courier New" w:cs="Courier New"/>
           <w:sz w:val="18"/>
           <w:szCs w:val="28"/>
         </w:rPr>
-      </w:pPr>
+        <w:t xml:space="preserve"> to make sure all possible variable assignments are tried, but graph search may be more efficient</w:t>
+      </w:r>
       <w:r>
         <w:rPr>
           <w:rFonts w:ascii="Courier New" w:hAnsi="Courier New" w:cs="Courier New"/>
           <w:sz w:val="18"/>
           <w:szCs w:val="28"/>
         </w:rPr>
-        <w:t xml:space="preserve">      </w:t>
-      </w:r>
-    </w:p>
-    <w:p>
-      <w:pPr>
-        <w:pStyle w:val="NoSpacing"/>
-        <w:ind w:left="720"/>
+        <w:t>.</w:t>
+      </w:r>
+    </w:p>
+    <w:p>
+      <w:pPr>
+        <w:pStyle w:val="NoSpacing"/>
+        <w:ind w:left="360"/>
         <w:rPr>
           <w:rFonts w:ascii="Courier New" w:hAnsi="Courier New" w:cs="Courier New"/>
           <w:sz w:val="18"/>
           <w:szCs w:val="28"/>
         </w:rPr>
       </w:pPr>
-      <w:r>
+    </w:p>
+    <w:p>
+      <w:pPr>
+        <w:pStyle w:val="NoSpacing"/>
+        <w:ind w:left="360"/>
         <w:rPr>
           <w:rFonts w:ascii="Courier New" w:hAnsi="Courier New" w:cs="Courier New"/>
           <w:sz w:val="18"/>
           <w:szCs w:val="28"/>
         </w:rPr>
-        <w:t>&gt; *solution-type* = first or &lt;n&gt; (pos integer)</w:t>
-      </w:r>
-    </w:p>
-    <w:p>
-      <w:pPr>
-        <w:pStyle w:val="NoSpacing"/>
-        <w:ind w:left="720"/>
+      </w:pPr>
+      <w:r>
         <w:rPr>
           <w:rFonts w:ascii="Courier New" w:hAnsi="Courier New" w:cs="Courier New"/>
           <w:sz w:val="18"/>
           <w:szCs w:val="28"/>
         </w:rPr>
-      </w:pPr>
-      <w:r>
+        <w:t>&gt; *problem-type* = csp</w:t>
+      </w:r>
+    </w:p>
+    <w:p>
+      <w:pPr>
+        <w:pStyle w:val="NoSpacing"/>
+        <w:ind w:left="360"/>
         <w:rPr>
           <w:rFonts w:ascii="Courier New" w:hAnsi="Courier New" w:cs="Courier New"/>
           <w:sz w:val="18"/>
           <w:szCs w:val="28"/>
         </w:rPr>
-        <w:t>&gt; *tree-or-graph* = graph (default) or tree</w:t>
-      </w:r>
-    </w:p>
-    <w:p>
-      <w:pPr>
-        <w:pStyle w:val="NoSpacing"/>
+      </w:pPr>
+      <w:r>
         <w:rPr>
           <w:rFonts w:ascii="Courier New" w:hAnsi="Courier New" w:cs="Courier New"/>
           <w:sz w:val="18"/>
           <w:szCs w:val="28"/>
         </w:rPr>
-      </w:pPr>
-    </w:p>
-    <w:p>
-      <w:pPr>
-        <w:pStyle w:val="NoSpacing"/>
+        <w:t xml:space="preserve">&gt; *tree-or-graph* = </w:t>
+      </w:r>
+      <w:r>
         <w:rPr>
           <w:rFonts w:ascii="Courier New" w:hAnsi="Courier New" w:cs="Courier New"/>
           <w:sz w:val="18"/>
           <w:szCs w:val="28"/>
         </w:rPr>
-      </w:pPr>
+        <w:t>tree</w:t>
+      </w:r>
       <w:r>
         <w:rPr>
           <w:rFonts w:ascii="Courier New" w:hAnsi="Courier New" w:cs="Courier New"/>
           <w:sz w:val="18"/>
           <w:szCs w:val="28"/>
         </w:rPr>
-        <w:t xml:space="preserve">   2. Find Every Goal State</w:t>
-      </w:r>
-    </w:p>
-    <w:p>
-      <w:pPr>
-        <w:pStyle w:val="NoSpacing"/>
+        <w:t xml:space="preserve"> (default) or </w:t>
+      </w:r>
+      <w:r>
         <w:rPr>
           <w:rFonts w:ascii="Courier New" w:hAnsi="Courier New" w:cs="Courier New"/>
           <w:sz w:val="18"/>
           <w:szCs w:val="28"/>
         </w:rPr>
-      </w:pPr>
-    </w:p>
-    <w:p>
-      <w:pPr>
-        <w:pStyle w:val="NoSpacing"/>
-        <w:ind w:left="630"/>
+        <w:t>graph</w:t>
+      </w:r>
+    </w:p>
+    <w:p>
+      <w:pPr>
+        <w:pStyle w:val="NoSpacing"/>
+        <w:ind w:left="360"/>
         <w:rPr>
           <w:rFonts w:ascii="Courier New" w:hAnsi="Courier New" w:cs="Courier New"/>
           <w:sz w:val="18"/>
@@ -30151,13 +30040,12 @@
           <w:sz w:val="18"/>
           <w:szCs w:val="28"/>
         </w:rPr>
-        <w:t>Use this when you need to find every possible state satisfying a goal. Note that the number of states can grow very quickly in problems with many variables or many values of those variables.</w:t>
-      </w:r>
-    </w:p>
-    <w:p>
-      <w:pPr>
-        <w:pStyle w:val="NoSpacing"/>
-        <w:ind w:left="630"/>
+        <w:t>&gt; *algorithm* = depth-first (default) or backtracking</w:t>
+      </w:r>
+    </w:p>
+    <w:p>
+      <w:pPr>
+        <w:pStyle w:val="NoSpacing"/>
         <w:rPr>
           <w:rFonts w:ascii="Courier New" w:hAnsi="Courier New" w:cs="Courier New"/>
           <w:sz w:val="18"/>
@@ -30168,7 +30056,6 @@
     <w:p>
       <w:pPr>
         <w:pStyle w:val="NoSpacing"/>
-        <w:ind w:left="630"/>
         <w:rPr>
           <w:rFonts w:ascii="Courier New" w:hAnsi="Courier New" w:cs="Courier New"/>
           <w:sz w:val="18"/>
@@ -30181,171 +30068,164 @@
           <w:sz w:val="18"/>
           <w:szCs w:val="28"/>
         </w:rPr>
-        <w:t>&gt; *solution-type* = every</w:t>
-      </w:r>
-    </w:p>
-    <w:p>
-      <w:pPr>
-        <w:pStyle w:val="NoSpacing"/>
+        <w:t xml:space="preserve">   1. Find One or a Few Goal State</w:t>
+      </w:r>
+      <w:r>
         <w:rPr>
           <w:rFonts w:ascii="Courier New" w:hAnsi="Courier New" w:cs="Courier New"/>
           <w:sz w:val="18"/>
           <w:szCs w:val="28"/>
         </w:rPr>
-      </w:pPr>
-      <w:r>
+        <w:t xml:space="preserve"> Configurations</w:t>
+      </w:r>
+    </w:p>
+    <w:p>
+      <w:pPr>
+        <w:pStyle w:val="NoSpacing"/>
         <w:rPr>
           <w:rFonts w:ascii="Courier New" w:hAnsi="Courier New" w:cs="Courier New"/>
           <w:sz w:val="18"/>
           <w:szCs w:val="28"/>
         </w:rPr>
-        <w:t xml:space="preserve">     </w:t>
-      </w:r>
-    </w:p>
-    <w:p>
-      <w:pPr>
-        <w:pStyle w:val="NoSpacing"/>
+      </w:pPr>
+      <w:r>
         <w:rPr>
           <w:rFonts w:ascii="Courier New" w:hAnsi="Courier New" w:cs="Courier New"/>
           <w:sz w:val="18"/>
           <w:szCs w:val="28"/>
         </w:rPr>
-      </w:pPr>
-      <w:r>
+        <w:t xml:space="preserve">      </w:t>
+      </w:r>
+    </w:p>
+    <w:p>
+      <w:pPr>
+        <w:pStyle w:val="NoSpacing"/>
+        <w:ind w:left="720"/>
         <w:rPr>
           <w:rFonts w:ascii="Courier New" w:hAnsi="Courier New" w:cs="Courier New"/>
           <w:sz w:val="18"/>
           <w:szCs w:val="28"/>
         </w:rPr>
-        <w:t xml:space="preserve">   3. Exclude Symmetric States</w:t>
-      </w:r>
-    </w:p>
-    <w:p>
-      <w:pPr>
-        <w:pStyle w:val="NoSpacing"/>
+      </w:pPr>
+      <w:r>
         <w:rPr>
           <w:rFonts w:ascii="Courier New" w:hAnsi="Courier New" w:cs="Courier New"/>
           <w:sz w:val="18"/>
           <w:szCs w:val="28"/>
         </w:rPr>
-      </w:pPr>
+        <w:t xml:space="preserve">Use this when you want to find </w:t>
+      </w:r>
       <w:r>
         <w:rPr>
           <w:rFonts w:ascii="Courier New" w:hAnsi="Courier New" w:cs="Courier New"/>
           <w:sz w:val="18"/>
           <w:szCs w:val="28"/>
         </w:rPr>
-        <w:t xml:space="preserve">        </w:t>
-      </w:r>
-    </w:p>
-    <w:p>
-      <w:pPr>
-        <w:pStyle w:val="NoSpacing"/>
-        <w:ind w:left="720"/>
+        <w:t>goal-</w:t>
+      </w:r>
+      <w:r>
         <w:rPr>
           <w:rFonts w:ascii="Courier New" w:hAnsi="Courier New" w:cs="Courier New"/>
           <w:sz w:val="18"/>
           <w:szCs w:val="28"/>
         </w:rPr>
-      </w:pPr>
-      <w:r>
+        <w:t>satisfying states without optimizing for any particular criterion.</w:t>
+      </w:r>
+    </w:p>
+    <w:p>
+      <w:pPr>
+        <w:pStyle w:val="NoSpacing"/>
+        <w:ind w:left="720"/>
         <w:rPr>
           <w:rFonts w:ascii="Courier New" w:hAnsi="Courier New" w:cs="Courier New"/>
           <w:sz w:val="18"/>
           <w:szCs w:val="28"/>
         </w:rPr>
-        <w:lastRenderedPageBreak/>
-        <w:t>When multiple states are equivalent under symmetry (such as permutations of interchangeable objects), this option records only one canonical representative from each equivalence class. This is particularly useful when the problem has inherent symmetries that would otherwise produce many "different" solutions that are essentially the same.</w:t>
-      </w:r>
-    </w:p>
-    <w:p>
-      <w:pPr>
-        <w:pStyle w:val="NoSpacing"/>
-        <w:ind w:left="720"/>
+      </w:pPr>
+      <w:r>
         <w:rPr>
           <w:rFonts w:ascii="Courier New" w:hAnsi="Courier New" w:cs="Courier New"/>
           <w:sz w:val="18"/>
           <w:szCs w:val="28"/>
         </w:rPr>
-      </w:pPr>
-      <w:r>
+        <w:t xml:space="preserve">      </w:t>
+      </w:r>
+    </w:p>
+    <w:p>
+      <w:pPr>
+        <w:pStyle w:val="NoSpacing"/>
+        <w:ind w:left="720"/>
         <w:rPr>
           <w:rFonts w:ascii="Courier New" w:hAnsi="Courier New" w:cs="Courier New"/>
           <w:sz w:val="18"/>
           <w:szCs w:val="28"/>
         </w:rPr>
-        <w:t xml:space="preserve">        </w:t>
-      </w:r>
-    </w:p>
-    <w:p>
-      <w:pPr>
-        <w:pStyle w:val="NoSpacing"/>
-        <w:ind w:left="720"/>
+      </w:pPr>
+      <w:r>
         <w:rPr>
           <w:rFonts w:ascii="Courier New" w:hAnsi="Courier New" w:cs="Courier New"/>
           <w:sz w:val="18"/>
           <w:szCs w:val="28"/>
         </w:rPr>
-      </w:pPr>
-      <w:r>
+        <w:t>&gt; *solution-type* = first or &lt;n&gt; (pos integer)</w:t>
+      </w:r>
+    </w:p>
+    <w:p>
+      <w:pPr>
+        <w:pStyle w:val="NoSpacing"/>
+        <w:ind w:left="720"/>
         <w:rPr>
           <w:rFonts w:ascii="Courier New" w:hAnsi="Courier New" w:cs="Courier New"/>
           <w:sz w:val="18"/>
           <w:szCs w:val="28"/>
         </w:rPr>
-        <w:t>&gt; Set *symmetry-pruning* = t</w:t>
-      </w:r>
-    </w:p>
-    <w:p>
-      <w:pPr>
-        <w:pStyle w:val="NoSpacing"/>
+      </w:pPr>
+      <w:r>
         <w:rPr>
           <w:rFonts w:ascii="Courier New" w:hAnsi="Courier New" w:cs="Courier New"/>
           <w:sz w:val="18"/>
           <w:szCs w:val="28"/>
         </w:rPr>
-      </w:pPr>
-    </w:p>
-    <w:p>
-      <w:pPr>
-        <w:pStyle w:val="NoSpacing"/>
+        <w:t xml:space="preserve">&gt; *tree-or-graph* = </w:t>
+      </w:r>
+      <w:r>
         <w:rPr>
           <w:rFonts w:ascii="Courier New" w:hAnsi="Courier New" w:cs="Courier New"/>
           <w:sz w:val="18"/>
           <w:szCs w:val="28"/>
         </w:rPr>
-      </w:pPr>
+        <w:t>tree</w:t>
+      </w:r>
       <w:r>
         <w:rPr>
           <w:rFonts w:ascii="Courier New" w:hAnsi="Courier New" w:cs="Courier New"/>
           <w:sz w:val="18"/>
           <w:szCs w:val="28"/>
         </w:rPr>
-        <w:t xml:space="preserve">   4. Find Optimal State(s)</w:t>
-      </w:r>
-    </w:p>
-    <w:p>
-      <w:pPr>
-        <w:pStyle w:val="NoSpacing"/>
+        <w:t xml:space="preserve"> (default) or </w:t>
+      </w:r>
+      <w:r>
         <w:rPr>
           <w:rFonts w:ascii="Courier New" w:hAnsi="Courier New" w:cs="Courier New"/>
           <w:sz w:val="18"/>
           <w:szCs w:val="28"/>
         </w:rPr>
-      </w:pPr>
-      <w:r>
+        <w:t>graph</w:t>
+      </w:r>
+    </w:p>
+    <w:p>
+      <w:pPr>
+        <w:pStyle w:val="NoSpacing"/>
         <w:rPr>
           <w:rFonts w:ascii="Courier New" w:hAnsi="Courier New" w:cs="Courier New"/>
           <w:sz w:val="18"/>
           <w:szCs w:val="28"/>
         </w:rPr>
-        <w:t xml:space="preserve">      </w:t>
-      </w:r>
-    </w:p>
-    <w:p>
-      <w:pPr>
-        <w:pStyle w:val="NoSpacing"/>
-        <w:ind w:left="720"/>
+      </w:pPr>
+    </w:p>
+    <w:p>
+      <w:pPr>
+        <w:pStyle w:val="NoSpacing"/>
         <w:rPr>
           <w:rFonts w:ascii="Courier New" w:hAnsi="Courier New" w:cs="Courier New"/>
           <w:sz w:val="18"/>
@@ -30358,18 +30238,16 @@
           <w:sz w:val="18"/>
           <w:szCs w:val="28"/>
         </w:rPr>
-        <w:t>Use these options when you want the best state according to an objective function defined in the problem specification.</w:t>
-      </w:r>
-    </w:p>
-    <w:p>
-      <w:pPr>
-        <w:pStyle w:val="NoSpacing"/>
+        <w:t xml:space="preserve">   2. Find Every Goal State</w:t>
+      </w:r>
+      <w:r>
         <w:rPr>
           <w:rFonts w:ascii="Courier New" w:hAnsi="Courier New" w:cs="Courier New"/>
           <w:sz w:val="18"/>
           <w:szCs w:val="28"/>
         </w:rPr>
-      </w:pPr>
+        <w:t xml:space="preserve"> Configuration</w:t>
+      </w:r>
     </w:p>
     <w:p>
       <w:pPr>
@@ -30380,36 +30258,41 @@
           <w:szCs w:val="28"/>
         </w:rPr>
       </w:pPr>
-      <w:r>
+    </w:p>
+    <w:p>
+      <w:pPr>
+        <w:pStyle w:val="NoSpacing"/>
+        <w:ind w:left="630"/>
         <w:rPr>
           <w:rFonts w:ascii="Courier New" w:hAnsi="Courier New" w:cs="Courier New"/>
           <w:sz w:val="18"/>
           <w:szCs w:val="28"/>
         </w:rPr>
-        <w:t xml:space="preserve">      a. Minimum Value</w:t>
-      </w:r>
-    </w:p>
-    <w:p>
-      <w:pPr>
-        <w:pStyle w:val="NoSpacing"/>
+      </w:pPr>
+      <w:r>
         <w:rPr>
           <w:rFonts w:ascii="Courier New" w:hAnsi="Courier New" w:cs="Courier New"/>
           <w:sz w:val="18"/>
           <w:szCs w:val="28"/>
         </w:rPr>
-      </w:pPr>
-      <w:r>
+        <w:t>Use this when you need to find every possible state satisfying a goal. Note that the number of states can grow very quickly in problems with many variables or many values of those variables.</w:t>
+      </w:r>
+    </w:p>
+    <w:p>
+      <w:pPr>
+        <w:pStyle w:val="NoSpacing"/>
+        <w:ind w:left="630"/>
         <w:rPr>
           <w:rFonts w:ascii="Courier New" w:hAnsi="Courier New" w:cs="Courier New"/>
           <w:sz w:val="18"/>
           <w:szCs w:val="28"/>
         </w:rPr>
-        <w:t xml:space="preserve">        </w:t>
-      </w:r>
-    </w:p>
-    <w:p>
-      <w:pPr>
-        <w:pStyle w:val="NoSpacing"/>
+      </w:pPr>
+    </w:p>
+    <w:p>
+      <w:pPr>
+        <w:pStyle w:val="NoSpacing"/>
+        <w:ind w:left="630"/>
         <w:rPr>
           <w:rFonts w:ascii="Courier New" w:hAnsi="Courier New" w:cs="Courier New"/>
           <w:sz w:val="18"/>
@@ -30422,7 +30305,7 @@
           <w:sz w:val="18"/>
           <w:szCs w:val="28"/>
         </w:rPr>
-        <w:t xml:space="preserve">         Finds the state(s) with the lowest objective value.</w:t>
+        <w:t>&gt; *solution-type* = every</w:t>
       </w:r>
     </w:p>
     <w:p>
@@ -30440,7 +30323,7 @@
           <w:sz w:val="18"/>
           <w:szCs w:val="28"/>
         </w:rPr>
-        <w:t xml:space="preserve">        </w:t>
+        <w:t xml:space="preserve">     </w:t>
       </w:r>
     </w:p>
     <w:p>
@@ -30458,7 +30341,7 @@
           <w:sz w:val="18"/>
           <w:szCs w:val="28"/>
         </w:rPr>
-        <w:t xml:space="preserve">         &gt; Set *solution-type* = min-value</w:t>
+        <w:t xml:space="preserve">   3. Exclude Symmetric States</w:t>
       </w:r>
     </w:p>
     <w:p>
@@ -30470,59 +30353,340 @@
           <w:szCs w:val="28"/>
         </w:rPr>
       </w:pPr>
-    </w:p>
-    <w:p>
-      <w:pPr>
-        <w:pStyle w:val="NoSpacing"/>
+      <w:r>
         <w:rPr>
           <w:rFonts w:ascii="Courier New" w:hAnsi="Courier New" w:cs="Courier New"/>
           <w:sz w:val="18"/>
           <w:szCs w:val="28"/>
         </w:rPr>
-      </w:pPr>
-      <w:r>
+        <w:t xml:space="preserve">        </w:t>
+      </w:r>
+    </w:p>
+    <w:p>
+      <w:pPr>
+        <w:pStyle w:val="NoSpacing"/>
+        <w:ind w:left="720"/>
         <w:rPr>
           <w:rFonts w:ascii="Courier New" w:hAnsi="Courier New" w:cs="Courier New"/>
           <w:sz w:val="18"/>
           <w:szCs w:val="28"/>
         </w:rPr>
-        <w:t xml:space="preserve">      b. Maximum Value</w:t>
-      </w:r>
-    </w:p>
-    <w:p>
-      <w:pPr>
-        <w:pStyle w:val="NoSpacing"/>
+      </w:pPr>
+      <w:r>
         <w:rPr>
           <w:rFonts w:ascii="Courier New" w:hAnsi="Courier New" w:cs="Courier New"/>
           <w:sz w:val="18"/>
           <w:szCs w:val="28"/>
         </w:rPr>
-      </w:pPr>
-      <w:r>
+        <w:t>When multiple states are equivalent under symmetry (such as permutations of interchangeable objects), this option records only one canonical representative from each equivalence class. This is particularly useful when the problem has inherent symmetries that would otherwise produce many "different" solutions that are essentially the same.</w:t>
+      </w:r>
+    </w:p>
+    <w:p>
+      <w:pPr>
+        <w:pStyle w:val="NoSpacing"/>
+        <w:ind w:left="720"/>
         <w:rPr>
           <w:rFonts w:ascii="Courier New" w:hAnsi="Courier New" w:cs="Courier New"/>
           <w:sz w:val="18"/>
           <w:szCs w:val="28"/>
         </w:rPr>
-        <w:t xml:space="preserve">        </w:t>
-      </w:r>
-    </w:p>
-    <w:p>
-      <w:pPr>
-        <w:pStyle w:val="NoSpacing"/>
+      </w:pPr>
+      <w:r>
         <w:rPr>
           <w:rFonts w:ascii="Courier New" w:hAnsi="Courier New" w:cs="Courier New"/>
           <w:sz w:val="18"/>
           <w:szCs w:val="28"/>
         </w:rPr>
-      </w:pPr>
-      <w:r>
+        <w:t xml:space="preserve">        </w:t>
+      </w:r>
+    </w:p>
+    <w:p>
+      <w:pPr>
+        <w:pStyle w:val="NoSpacing"/>
+        <w:ind w:left="720"/>
         <w:rPr>
           <w:rFonts w:ascii="Courier New" w:hAnsi="Courier New" w:cs="Courier New"/>
           <w:sz w:val="18"/>
           <w:szCs w:val="28"/>
         </w:rPr>
-        <w:t xml:space="preserve">         Finds the state(s) with the highest objective value.</w:t>
+      </w:pPr>
+      <w:r>
+        <w:rPr>
+          <w:rFonts w:ascii="Courier New" w:hAnsi="Courier New" w:cs="Courier New"/>
+          <w:sz w:val="18"/>
+          <w:szCs w:val="28"/>
+        </w:rPr>
+        <w:t>&gt; Set *symmetry-pruning* = t</w:t>
+      </w:r>
+    </w:p>
+    <w:p>
+      <w:pPr>
+        <w:pStyle w:val="NoSpacing"/>
+        <w:rPr>
+          <w:rFonts w:ascii="Courier New" w:hAnsi="Courier New" w:cs="Courier New"/>
+          <w:sz w:val="18"/>
+          <w:szCs w:val="28"/>
+        </w:rPr>
+      </w:pPr>
+    </w:p>
+    <w:p>
+      <w:pPr>
+        <w:pStyle w:val="NoSpacing"/>
+        <w:rPr>
+          <w:rFonts w:ascii="Courier New" w:hAnsi="Courier New" w:cs="Courier New"/>
+          <w:sz w:val="18"/>
+          <w:szCs w:val="28"/>
+        </w:rPr>
+      </w:pPr>
+      <w:r>
+        <w:rPr>
+          <w:rFonts w:ascii="Courier New" w:hAnsi="Courier New" w:cs="Courier New"/>
+          <w:sz w:val="18"/>
+          <w:szCs w:val="28"/>
+        </w:rPr>
+        <w:t xml:space="preserve">   4. Find Optimal Stat</w:t>
+      </w:r>
+      <w:r>
+        <w:rPr>
+          <w:rFonts w:ascii="Courier New" w:hAnsi="Courier New" w:cs="Courier New"/>
+          <w:sz w:val="18"/>
+          <w:szCs w:val="28"/>
+        </w:rPr>
+        <w:t>e</w:t>
+      </w:r>
+    </w:p>
+    <w:p>
+      <w:pPr>
+        <w:pStyle w:val="NoSpacing"/>
+        <w:rPr>
+          <w:rFonts w:ascii="Courier New" w:hAnsi="Courier New" w:cs="Courier New"/>
+          <w:sz w:val="18"/>
+          <w:szCs w:val="28"/>
+        </w:rPr>
+      </w:pPr>
+      <w:r>
+        <w:rPr>
+          <w:rFonts w:ascii="Courier New" w:hAnsi="Courier New" w:cs="Courier New"/>
+          <w:sz w:val="18"/>
+          <w:szCs w:val="28"/>
+        </w:rPr>
+        <w:t xml:space="preserve">      </w:t>
+      </w:r>
+    </w:p>
+    <w:p>
+      <w:pPr>
+        <w:pStyle w:val="NoSpacing"/>
+        <w:ind w:left="720"/>
+        <w:rPr>
+          <w:rFonts w:ascii="Courier New" w:hAnsi="Courier New" w:cs="Courier New"/>
+          <w:sz w:val="18"/>
+          <w:szCs w:val="28"/>
+        </w:rPr>
+      </w:pPr>
+      <w:r>
+        <w:rPr>
+          <w:rFonts w:ascii="Courier New" w:hAnsi="Courier New" w:cs="Courier New"/>
+          <w:sz w:val="18"/>
+          <w:szCs w:val="28"/>
+        </w:rPr>
+        <w:lastRenderedPageBreak/>
+        <w:t>Use these options when you want the best state according to an objective function defined in the problem specification.</w:t>
+      </w:r>
+    </w:p>
+    <w:p>
+      <w:pPr>
+        <w:pStyle w:val="NoSpacing"/>
+        <w:rPr>
+          <w:rFonts w:ascii="Courier New" w:hAnsi="Courier New" w:cs="Courier New"/>
+          <w:sz w:val="18"/>
+          <w:szCs w:val="28"/>
+        </w:rPr>
+      </w:pPr>
+    </w:p>
+    <w:p>
+      <w:pPr>
+        <w:pStyle w:val="NoSpacing"/>
+        <w:rPr>
+          <w:rFonts w:ascii="Courier New" w:hAnsi="Courier New" w:cs="Courier New"/>
+          <w:sz w:val="18"/>
+          <w:szCs w:val="28"/>
+        </w:rPr>
+      </w:pPr>
+      <w:r>
+        <w:rPr>
+          <w:rFonts w:ascii="Courier New" w:hAnsi="Courier New" w:cs="Courier New"/>
+          <w:sz w:val="18"/>
+          <w:szCs w:val="28"/>
+        </w:rPr>
+        <w:t xml:space="preserve">      a. Minimum Value</w:t>
+      </w:r>
+    </w:p>
+    <w:p>
+      <w:pPr>
+        <w:pStyle w:val="NoSpacing"/>
+        <w:rPr>
+          <w:rFonts w:ascii="Courier New" w:hAnsi="Courier New" w:cs="Courier New"/>
+          <w:sz w:val="18"/>
+          <w:szCs w:val="28"/>
+        </w:rPr>
+      </w:pPr>
+      <w:r>
+        <w:rPr>
+          <w:rFonts w:ascii="Courier New" w:hAnsi="Courier New" w:cs="Courier New"/>
+          <w:sz w:val="18"/>
+          <w:szCs w:val="28"/>
+        </w:rPr>
+        <w:t xml:space="preserve">        </w:t>
+      </w:r>
+    </w:p>
+    <w:p>
+      <w:pPr>
+        <w:pStyle w:val="NoSpacing"/>
+        <w:rPr>
+          <w:rFonts w:ascii="Courier New" w:hAnsi="Courier New" w:cs="Courier New"/>
+          <w:sz w:val="18"/>
+          <w:szCs w:val="28"/>
+        </w:rPr>
+      </w:pPr>
+      <w:r>
+        <w:rPr>
+          <w:rFonts w:ascii="Courier New" w:hAnsi="Courier New" w:cs="Courier New"/>
+          <w:sz w:val="18"/>
+          <w:szCs w:val="28"/>
+        </w:rPr>
+        <w:t xml:space="preserve">         Finds </w:t>
+      </w:r>
+      <w:r>
+        <w:rPr>
+          <w:rFonts w:ascii="Courier New" w:hAnsi="Courier New" w:cs="Courier New"/>
+          <w:sz w:val="18"/>
+          <w:szCs w:val="28"/>
+        </w:rPr>
+        <w:t>a</w:t>
+      </w:r>
+      <w:r>
+        <w:rPr>
+          <w:rFonts w:ascii="Courier New" w:hAnsi="Courier New" w:cs="Courier New"/>
+          <w:sz w:val="18"/>
+          <w:szCs w:val="28"/>
+        </w:rPr>
+        <w:t xml:space="preserve"> state with the lowest objective value.</w:t>
+      </w:r>
+    </w:p>
+    <w:p>
+      <w:pPr>
+        <w:pStyle w:val="NoSpacing"/>
+        <w:rPr>
+          <w:rFonts w:ascii="Courier New" w:hAnsi="Courier New" w:cs="Courier New"/>
+          <w:sz w:val="18"/>
+          <w:szCs w:val="28"/>
+        </w:rPr>
+      </w:pPr>
+      <w:r>
+        <w:rPr>
+          <w:rFonts w:ascii="Courier New" w:hAnsi="Courier New" w:cs="Courier New"/>
+          <w:sz w:val="18"/>
+          <w:szCs w:val="28"/>
+        </w:rPr>
+        <w:t xml:space="preserve">        </w:t>
+      </w:r>
+    </w:p>
+    <w:p>
+      <w:pPr>
+        <w:pStyle w:val="NoSpacing"/>
+        <w:rPr>
+          <w:rFonts w:ascii="Courier New" w:hAnsi="Courier New" w:cs="Courier New"/>
+          <w:sz w:val="18"/>
+          <w:szCs w:val="28"/>
+        </w:rPr>
+      </w:pPr>
+      <w:r>
+        <w:rPr>
+          <w:rFonts w:ascii="Courier New" w:hAnsi="Courier New" w:cs="Courier New"/>
+          <w:sz w:val="18"/>
+          <w:szCs w:val="28"/>
+        </w:rPr>
+        <w:t xml:space="preserve">         &gt; Set *solution-type* = min-value</w:t>
+      </w:r>
+    </w:p>
+    <w:p>
+      <w:pPr>
+        <w:pStyle w:val="NoSpacing"/>
+        <w:rPr>
+          <w:rFonts w:ascii="Courier New" w:hAnsi="Courier New" w:cs="Courier New"/>
+          <w:sz w:val="18"/>
+          <w:szCs w:val="28"/>
+        </w:rPr>
+      </w:pPr>
+    </w:p>
+    <w:p>
+      <w:pPr>
+        <w:pStyle w:val="NoSpacing"/>
+        <w:rPr>
+          <w:rFonts w:ascii="Courier New" w:hAnsi="Courier New" w:cs="Courier New"/>
+          <w:sz w:val="18"/>
+          <w:szCs w:val="28"/>
+        </w:rPr>
+      </w:pPr>
+      <w:r>
+        <w:rPr>
+          <w:rFonts w:ascii="Courier New" w:hAnsi="Courier New" w:cs="Courier New"/>
+          <w:sz w:val="18"/>
+          <w:szCs w:val="28"/>
+        </w:rPr>
+        <w:t xml:space="preserve">      b. Maximum Value</w:t>
+      </w:r>
+    </w:p>
+    <w:p>
+      <w:pPr>
+        <w:pStyle w:val="NoSpacing"/>
+        <w:rPr>
+          <w:rFonts w:ascii="Courier New" w:hAnsi="Courier New" w:cs="Courier New"/>
+          <w:sz w:val="18"/>
+          <w:szCs w:val="28"/>
+        </w:rPr>
+      </w:pPr>
+      <w:r>
+        <w:rPr>
+          <w:rFonts w:ascii="Courier New" w:hAnsi="Courier New" w:cs="Courier New"/>
+          <w:sz w:val="18"/>
+          <w:szCs w:val="28"/>
+        </w:rPr>
+        <w:t xml:space="preserve">        </w:t>
+      </w:r>
+    </w:p>
+    <w:p>
+      <w:pPr>
+        <w:pStyle w:val="NoSpacing"/>
+        <w:rPr>
+          <w:rFonts w:ascii="Courier New" w:hAnsi="Courier New" w:cs="Courier New"/>
+          <w:sz w:val="18"/>
+          <w:szCs w:val="28"/>
+        </w:rPr>
+      </w:pPr>
+      <w:r>
+        <w:rPr>
+          <w:rFonts w:ascii="Courier New" w:hAnsi="Courier New" w:cs="Courier New"/>
+          <w:sz w:val="18"/>
+          <w:szCs w:val="28"/>
+        </w:rPr>
+        <w:t xml:space="preserve">         Finds </w:t>
+      </w:r>
+      <w:r>
+        <w:rPr>
+          <w:rFonts w:ascii="Courier New" w:hAnsi="Courier New" w:cs="Courier New"/>
+          <w:sz w:val="18"/>
+          <w:szCs w:val="28"/>
+        </w:rPr>
+        <w:t>a</w:t>
+      </w:r>
+      <w:r>
+        <w:rPr>
+          <w:rFonts w:ascii="Courier New" w:hAnsi="Courier New" w:cs="Courier New"/>
+          <w:sz w:val="18"/>
+          <w:szCs w:val="28"/>
+        </w:rPr>
+        <w:t xml:space="preserve"> state with the highest objective value.</w:t>
       </w:r>
     </w:p>
     <w:p>
@@ -30879,7 +31043,10 @@
               <w:pStyle w:val="NoSpacing"/>
             </w:pPr>
             <w:r>
-              <w:t>*depth-cutoff* = d</w:t>
+              <w:t xml:space="preserve">*depth-cutoff* = </w:t>
+            </w:r>
+            <w:r>
+              <w:t>D</w:t>
             </w:r>
           </w:p>
         </w:tc>
@@ -30925,7 +31092,6 @@
         <w:pStyle w:val="NoSpacing"/>
       </w:pPr>
       <w:r>
-        <w:lastRenderedPageBreak/>
         <w:pict w14:anchorId="40D76C2B">
           <v:rect id="_x0000_i1027" style="width:0;height:1.5pt" o:hralign="center" o:hrstd="t" o:hr="t" fillcolor="#a0a0a0" stroked="f"/>
         </w:pict>
@@ -31001,10 +31167,17 @@
           <w:b/>
           <w:bCs/>
         </w:rPr>
+        <w:lastRenderedPageBreak/>
         <w:t>Watch for path explosion.</w:t>
       </w:r>
       <w:r>
-        <w:t xml:space="preserve"> When using *tree-or-graph* = tree with *solution-type* = every, the number of paths can grow very large. Use *depth-cutoff* to keep results manageable.</w:t>
+        <w:t xml:space="preserve"> When using *solution-type* = every, the number of </w:t>
+      </w:r>
+      <w:r>
+        <w:t>states</w:t>
+      </w:r>
+      <w:r>
+        <w:t xml:space="preserve"> can grow very large. Use *depth-cutoff* to keep results manageable.</w:t>
       </w:r>
     </w:p>
     <w:p>
@@ -31023,7 +31196,19 @@
         <w:t>Check both outputs.</w:t>
       </w:r>
       <w:r>
-        <w:t xml:space="preserve"> After a search, *solution-paths* contains all recorded paths while *solution-states* contains distinct goal states. Depending on your objective, one may be more useful than the other.</w:t>
+        <w:t xml:space="preserve"> After a search, *solution</w:t>
+      </w:r>
+      <w:r>
+        <w:t>s</w:t>
+      </w:r>
+      <w:r>
+        <w:t>* contains all recorded paths while *</w:t>
+      </w:r>
+      <w:r>
+        <w:t>unique-solutions</w:t>
+      </w:r>
+      <w:r>
+        <w:t>* contains distinct goal states. Depending on your objective, one may be more useful than the other.</w:t>
       </w:r>
     </w:p>
     <w:p>
@@ -31093,49 +31278,49 @@
       </w:pPr>
       <w:bookmarkStart w:id="58" w:name="_Toc206658683"/>
       <w:r>
+        <w:t>Parallel Search</w:t>
+      </w:r>
+      <w:bookmarkEnd w:id="58"/>
+    </w:p>
+    <w:p>
+      <w:pPr>
+        <w:pStyle w:val="NoSpacing"/>
+      </w:pPr>
+    </w:p>
+    <w:p>
+      <w:pPr>
+        <w:pStyle w:val="NoSpacing"/>
+      </w:pPr>
+      <w:r>
+        <w:t xml:space="preserve">Probably the simplest improvement to implement is to use </w:t>
+      </w:r>
+      <w:r>
+        <w:t xml:space="preserve">some </w:t>
+      </w:r>
+      <w:r>
+        <w:t xml:space="preserve">of the available core processors in your CPU.  The search uses only one core by default, but this can be increased as discussed </w:t>
+      </w:r>
+      <w:r>
+        <w:t>below</w:t>
+      </w:r>
+      <w:r>
+        <w:t>.</w:t>
+      </w:r>
+      <w:r>
+        <w:t xml:space="preserve">  (But note that recent updates to the parallel algorithm to increase thread safety have significantly reduced its performance.)</w:t>
+      </w:r>
+    </w:p>
+    <w:p>
+      <w:pPr>
+        <w:pStyle w:val="NoSpacing"/>
+      </w:pPr>
+    </w:p>
+    <w:p>
+      <w:pPr>
+        <w:pStyle w:val="NoSpacing"/>
+      </w:pPr>
+      <w:r>
         <w:lastRenderedPageBreak/>
-        <w:t>Parallel Search</w:t>
-      </w:r>
-      <w:bookmarkEnd w:id="58"/>
-    </w:p>
-    <w:p>
-      <w:pPr>
-        <w:pStyle w:val="NoSpacing"/>
-      </w:pPr>
-    </w:p>
-    <w:p>
-      <w:pPr>
-        <w:pStyle w:val="NoSpacing"/>
-      </w:pPr>
-      <w:r>
-        <w:t xml:space="preserve">Probably the simplest improvement to implement is to use </w:t>
-      </w:r>
-      <w:r>
-        <w:t xml:space="preserve">some </w:t>
-      </w:r>
-      <w:r>
-        <w:t xml:space="preserve">of the available core processors in your CPU.  The search uses only one core by default, but this can be increased as discussed </w:t>
-      </w:r>
-      <w:r>
-        <w:t>below</w:t>
-      </w:r>
-      <w:r>
-        <w:t>.</w:t>
-      </w:r>
-      <w:r>
-        <w:t xml:space="preserve">  (But note that recent updates to the parallel algorithm to increase thread safety have significantly reduced its performance.)</w:t>
-      </w:r>
-    </w:p>
-    <w:p>
-      <w:pPr>
-        <w:pStyle w:val="NoSpacing"/>
-      </w:pPr>
-    </w:p>
-    <w:p>
-      <w:pPr>
-        <w:pStyle w:val="NoSpacing"/>
-      </w:pPr>
-      <w:r>
         <w:t xml:space="preserve">Parallel processing probably works best when using a tree (as opposed to a graph) search, because </w:t>
       </w:r>
       <w:r>
@@ -31253,7 +31438,11 @@
         <w:t xml:space="preserve">shortest unexplored </w:t>
       </w:r>
       <w:r>
-        <w:t xml:space="preserve">linear path back to the start state.  Subsequent state expansions in the subproblem will continue from the last state in this path.  This strategy (ie, top linear split) seems to work well for most problems, although massively parallel simulations have shown that a more complex multi-level strategy (ie, stack split) is generally more efficient overall.  In Wouldwork the best parallel speedups seem to correlate with tree (as opposed to graph) search.  But note that too many threads, or even </w:t>
+        <w:t xml:space="preserve">linear path back to the start state.  Subsequent state expansions in the subproblem will continue from the last state in this path.  This strategy (ie, top linear split) seems to work well for </w:t>
+      </w:r>
+      <w:r>
+        <w:lastRenderedPageBreak/>
+        <w:t xml:space="preserve">most problems, although massively parallel simulations have shown that a more complex multi-level strategy (ie, stack split) is generally more efficient overall.  In Wouldwork the best parallel speedups seem to correlate with tree (as opposed to graph) search.  But note that too many threads, or even </w:t>
       </w:r>
       <w:r>
         <w:rPr>
@@ -31309,7 +31498,6 @@
         <w:pStyle w:val="Heading2"/>
       </w:pPr>
       <w:r>
-        <w:lastRenderedPageBreak/>
         <w:t>Goal Chaining (Sequential Subgoals)</w:t>
       </w:r>
     </w:p>
@@ -31386,6 +31574,7 @@
         <w:rPr>
           <w:sz w:val="24"/>
         </w:rPr>
+        <w:lastRenderedPageBreak/>
         <w:t>Specify the first subgoal in your problem specification file using (define-goal ...)</w:t>
       </w:r>
     </w:p>
@@ -31569,40 +31758,40 @@
           <w:rFonts w:cstheme="minorHAnsi"/>
           <w:sz w:val="24"/>
         </w:rPr>
-        <w:t xml:space="preserve">A heuristic function is a user-defined function that can focus the search for a solution.  Adding a heuristic function to Wouldwork may be useful, if the baseline unfocused depth-first search fails to find a solution within a reasonable amount of time.  The heuristic function essentially tells Wouldwork to explore the next possible problem states in a best-first, rather than arbitrary, order.  Given a current state and the set of all possible states reachable from the current state, the lower-valued next-states will be explored before the higher-valued ones.  An effective heuristic function may lead the search to the first solution quickly, although it may not be an optimal solution.  </w:t>
-      </w:r>
-      <w:r>
+        <w:t>A heuristic function is a user-defined function that can focus the search for a solution.  Adding a heuristic function to Wouldwork may be useful, if the baseline unfocused depth-first search fails to find a solution within a reasonable amount of time.  The heuristic function essentially tells Wouldwork to explore the next possible problem states in a best-first, rather than arbitrary, order.  Given a current state and the set of all possible states reachable from the current state, the lower-valued next-states will be explored before the higher-valued ones.  An effective heuristic function may lead the search to the first solution quickly, although it may not be an optimal solution.  But sometimes even a relatively poor heuristic may be enough to make an intractable problem solvable.  Note that Wouldwork’s heuristic strategy results in a so-called “beam” search, and not an optimal A* search.</w:t>
+      </w:r>
+    </w:p>
+    <w:p>
+      <w:pPr>
+        <w:spacing w:after="0" w:line="240" w:lineRule="auto"/>
         <w:rPr>
           <w:rFonts w:cstheme="minorHAnsi"/>
           <w:sz w:val="24"/>
         </w:rPr>
+      </w:pPr>
+    </w:p>
+    <w:p>
+      <w:pPr>
+        <w:spacing w:after="0" w:line="240" w:lineRule="auto"/>
+        <w:rPr>
+          <w:rFonts w:cstheme="minorHAnsi"/>
+          <w:sz w:val="24"/>
+        </w:rPr>
+      </w:pPr>
+      <w:r>
+        <w:rPr>
+          <w:rFonts w:cstheme="minorHAnsi"/>
+          <w:sz w:val="24"/>
+        </w:rPr>
+        <w:t xml:space="preserve">The heuristic function analyses a state, and returns a real number indicating how promising that state is for leading to a solution.  A lower value indicates a more promising state than a higher value.  In general, a lower value may correspond to a state which is closer to a </w:t>
+      </w:r>
+      <w:r>
+        <w:rPr>
+          <w:rFonts w:cstheme="minorHAnsi"/>
+          <w:sz w:val="24"/>
+        </w:rPr>
         <w:lastRenderedPageBreak/>
-        <w:t>But sometimes even a relatively poor heuristic may be enough to make an intractable problem solvable.  Note that Wouldwork’s heuristic strategy results in a so-called “beam” search, and not an optimal A* search.</w:t>
-      </w:r>
-    </w:p>
-    <w:p>
-      <w:pPr>
-        <w:spacing w:after="0" w:line="240" w:lineRule="auto"/>
-        <w:rPr>
-          <w:rFonts w:cstheme="minorHAnsi"/>
-          <w:sz w:val="24"/>
-        </w:rPr>
-      </w:pPr>
-    </w:p>
-    <w:p>
-      <w:pPr>
-        <w:spacing w:after="0" w:line="240" w:lineRule="auto"/>
-        <w:rPr>
-          <w:rFonts w:cstheme="minorHAnsi"/>
-          <w:sz w:val="24"/>
-        </w:rPr>
-      </w:pPr>
-      <w:r>
-        <w:rPr>
-          <w:rFonts w:cstheme="minorHAnsi"/>
-          <w:sz w:val="24"/>
-        </w:rPr>
-        <w:t>The heuristic function analyses a state, and returns a real number indicating how promising that state is for leading to a solution.  A lower value indicates a more promising state than a higher value.  In general, a lower value may correspond to a state which is closer to a goal.  But not always.  It is probably better to think of the heuristic value as an indicator of how likely a state is to eventually lead to a solution—ie, its promise.</w:t>
+        <w:t>goal.  But not always.  It is probably better to think of the heuristic value as an indicator of how likely a state is to eventually lead to a solution—ie, its promise.</w:t>
       </w:r>
     </w:p>
     <w:p>
@@ -31822,7 +32011,6 @@
         <w:rPr>
           <w:sz w:val="24"/>
         </w:rPr>
-        <w:lastRenderedPageBreak/>
         <w:t xml:space="preserve">To optimize on the number of steps, set solution-type to </w:t>
       </w:r>
       <w:r>
@@ -31925,7 +32113,14 @@
         <w:rPr>
           <w:sz w:val="24"/>
         </w:rPr>
-        <w:t>, calculate the current value in the relevant action rule, and assign it to the special fluent variable named $objective-value</w:t>
+        <w:t xml:space="preserve">, calculate the current value in the relevant action rule, and </w:t>
+      </w:r>
+      <w:r>
+        <w:rPr>
+          <w:sz w:val="24"/>
+        </w:rPr>
+        <w:lastRenderedPageBreak/>
+        <w:t>assign it to the special fluent variable named $objective-value</w:t>
       </w:r>
       <w:r>
         <w:rPr>
@@ -32144,7 +32339,6 @@
       </w:pPr>
       <w:bookmarkStart w:id="61" w:name="_Toc206658687"/>
       <w:r>
-        <w:lastRenderedPageBreak/>
         <w:t>Constraint Satisfaction Problems</w:t>
       </w:r>
       <w:bookmarkEnd w:id="61"/>
@@ -32246,6 +32440,7 @@
           <w:sz w:val="24"/>
           <w:szCs w:val="24"/>
         </w:rPr>
+        <w:lastRenderedPageBreak/>
         <w:t>problem-</w:t>
       </w:r>
       <w:r>
@@ -32511,42 +32706,39 @@
         <w:spacing w:after="0" w:line="240" w:lineRule="auto"/>
       </w:pPr>
       <w:r>
-        <w:t xml:space="preserve">Many planning problems involve multiple objects of the same type that are functionally interchangeable. For example, four identical blocks on a table, or six equivalent connectors to be placed. In such cases, the search may explore </w:t>
-      </w:r>
+        <w:t>Many planning problems involve multiple objects of the same type that are functionally interchangeable. For example, four identical blocks on a table, or six equivalent connectors to be placed. In such cases, the search may explore many equivalent solution paths that differ only in which specific objects are used, but not in the structure of the solution. Symmetry pruning detects these interchangeable objects and avoids exploring redundant paths, potentially reducing search time significantly.</w:t>
+      </w:r>
+      <w:r>
+        <w:t xml:space="preserve"> </w:t>
+      </w:r>
+      <w:r>
+        <w:t>To enable symmetry pruning, include the following in your problem specification file:</w:t>
+      </w:r>
+    </w:p>
+    <w:p>
+      <w:pPr>
+        <w:spacing w:after="0" w:line="240" w:lineRule="auto"/>
+      </w:pPr>
+    </w:p>
+    <w:p>
+      <w:pPr>
+        <w:pStyle w:val="code"/>
+      </w:pPr>
+      <w:r>
+        <w:t>(ww-set *symmetry-pruning* t)</w:t>
+      </w:r>
+    </w:p>
+    <w:p>
+      <w:pPr>
+        <w:spacing w:after="0" w:line="240" w:lineRule="auto"/>
+      </w:pPr>
+    </w:p>
+    <w:p>
+      <w:pPr>
+        <w:spacing w:after="0" w:line="240" w:lineRule="auto"/>
+      </w:pPr>
       <w:r>
         <w:lastRenderedPageBreak/>
-        <w:t>many equivalent solution paths that differ only in which specific objects are used, but not in the structure of the solution. Symmetry pruning detects these interchangeable objects and avoids exploring redundant paths, potentially reducing search time significantly.</w:t>
-      </w:r>
-      <w:r>
-        <w:t xml:space="preserve"> </w:t>
-      </w:r>
-      <w:r>
-        <w:t>To enable symmetry pruning, include the following in your problem specification file:</w:t>
-      </w:r>
-    </w:p>
-    <w:p>
-      <w:pPr>
-        <w:spacing w:after="0" w:line="240" w:lineRule="auto"/>
-      </w:pPr>
-    </w:p>
-    <w:p>
-      <w:pPr>
-        <w:pStyle w:val="code"/>
-      </w:pPr>
-      <w:r>
-        <w:t>(ww-set *symmetry-pruning* t)</w:t>
-      </w:r>
-    </w:p>
-    <w:p>
-      <w:pPr>
-        <w:spacing w:after="0" w:line="240" w:lineRule="auto"/>
-      </w:pPr>
-    </w:p>
-    <w:p>
-      <w:pPr>
-        <w:spacing w:after="0" w:line="240" w:lineRule="auto"/>
-      </w:pPr>
-      <w:r>
         <w:t xml:space="preserve">When enabled, Wouldwork automatically analyzes your problem before search begins and identifies </w:t>
       </w:r>
       <w:r>
@@ -32704,34 +32896,34 @@
         <w:spacing w:after="0" w:line="240" w:lineRule="auto"/>
       </w:pPr>
       <w:r>
+        <w:t>If no symmetry groups are detected, Wouldwork will report this and suggest disabling symmetry pruning for greater efficiency.</w:t>
+      </w:r>
+    </w:p>
+    <w:p>
+      <w:pPr>
+        <w:spacing w:after="0" w:line="240" w:lineRule="auto"/>
+      </w:pPr>
+    </w:p>
+    <w:p>
+      <w:pPr>
+        <w:spacing w:after="0" w:line="240" w:lineRule="auto"/>
+      </w:pPr>
+      <w:r>
+        <w:t>When using *solution-type* = every, be aware that symmetry pruning will eliminate solutions that differ only by which symmetric objects are used. If you need to enumerate all such variations, disable symmetry pruning for that search.</w:t>
+      </w:r>
+    </w:p>
+    <w:p>
+      <w:pPr>
+        <w:spacing w:after="0" w:line="240" w:lineRule="auto"/>
+      </w:pPr>
+    </w:p>
+    <w:p>
+      <w:pPr>
+        <w:pStyle w:val="Heading2"/>
+      </w:pPr>
+      <w:bookmarkStart w:id="63" w:name="_Toc206658688"/>
+      <w:r>
         <w:lastRenderedPageBreak/>
-        <w:t>If no symmetry groups are detected, Wouldwork will report this and suggest disabling symmetry pruning for greater efficiency.</w:t>
-      </w:r>
-    </w:p>
-    <w:p>
-      <w:pPr>
-        <w:spacing w:after="0" w:line="240" w:lineRule="auto"/>
-      </w:pPr>
-    </w:p>
-    <w:p>
-      <w:pPr>
-        <w:spacing w:after="0" w:line="240" w:lineRule="auto"/>
-      </w:pPr>
-      <w:r>
-        <w:t>When using *solution-type* = every, be aware that symmetry pruning will eliminate solutions that differ only by which symmetric objects are used. If you need to enumerate all such variations, disable symmetry pruning for that search.</w:t>
-      </w:r>
-    </w:p>
-    <w:p>
-      <w:pPr>
-        <w:spacing w:after="0" w:line="240" w:lineRule="auto"/>
-      </w:pPr>
-    </w:p>
-    <w:p>
-      <w:pPr>
-        <w:pStyle w:val="Heading2"/>
-      </w:pPr>
-      <w:bookmarkStart w:id="63" w:name="_Toc206658688"/>
-      <w:r>
         <w:t>Searching with Macro Operators</w:t>
       </w:r>
       <w:bookmarkEnd w:id="63"/>
@@ -32910,11 +33102,7 @@
         <w:t>freq</w:t>
       </w:r>
       <w:r>
-        <w:t xml:space="preserve">, is provided for analyzing the possible macros associated with a problem.  If the problem specification file is </w:t>
-      </w:r>
-      <w:r>
-        <w:lastRenderedPageBreak/>
-        <w:t xml:space="preserve">set up to find </w:t>
+        <w:t xml:space="preserve">, is provided for analyzing the possible macros associated with a problem.  If the problem specification file is set up to find </w:t>
       </w:r>
       <w:r>
         <w:rPr>
@@ -33182,15 +33370,7 @@
           <w:rFonts w:cstheme="minorHAnsi"/>
           <w:sz w:val="24"/>
         </w:rPr>
-        <w:t xml:space="preserve"> to collect all possible states at that </w:t>
-      </w:r>
-      <w:r>
-        <w:rPr>
-          <w:rFonts w:cstheme="minorHAnsi"/>
-          <w:sz w:val="24"/>
-        </w:rPr>
-        <w:lastRenderedPageBreak/>
-        <w:t>depth reachable from a goal state, 2) running a user-defined function to efficiently encode all of those states, and 3) running a forward search to a depth d</w:t>
+        <w:t xml:space="preserve"> to collect all possible states at that depth reachable from a goal state, 2) running a user-defined function to efficiently encode all of those states, and 3) running a forward search to a depth d</w:t>
       </w:r>
       <w:r>
         <w:rPr>
@@ -33260,6 +33440,7 @@
           <w:rFonts w:cstheme="minorHAnsi"/>
           <w:sz w:val="24"/>
         </w:rPr>
+        <w:lastRenderedPageBreak/>
         <w:t>The following outlines in more detail the procedure for setting up and running a bi-directional search:</w:t>
       </w:r>
     </w:p>
@@ -33451,15 +33632,7 @@
           <w:rFonts w:cstheme="minorHAnsi"/>
           <w:sz w:val="24"/>
         </w:rPr>
-        <w:t xml:space="preserve">to a small value, and perform a backwards search only to that depth.  Modify the goal to detect a solution whenever that depth is reached.  Then steadily increase the depth-cutoff until all available memory is used up with every solution recorded at the depth-cutoff.  You want to set the </w:t>
-      </w:r>
-      <w:r>
-        <w:rPr>
-          <w:rFonts w:cstheme="minorHAnsi"/>
-          <w:sz w:val="24"/>
-        </w:rPr>
-        <w:lastRenderedPageBreak/>
-        <w:t>final depth-cutoff at the maximum value, d</w:t>
+        <w:t>to a small value, and perform a backwards search only to that depth.  Modify the goal to detect a solution whenever that depth is reached.  Then steadily increase the depth-cutoff until all available memory is used up with every solution recorded at the depth-cutoff.  You want to set the final depth-cutoff at the maximum value, d</w:t>
       </w:r>
       <w:r>
         <w:rPr>
@@ -33540,7 +33713,15 @@
           <w:rFonts w:cstheme="minorHAnsi"/>
           <w:sz w:val="24"/>
         </w:rPr>
-        <w:t xml:space="preserve"> to the backward search specification—ie, (defun encode-state (propositions) …), which takes a list of propositions and returns a coded representation of those propositions.  The propositions are the list of current (dynamic) propositions defining any state.  The encode-state function must return a </w:t>
+        <w:t xml:space="preserve"> to the backward search specification—ie, (defun encode-state (propositions) …), which takes a list of propositions and returns </w:t>
+      </w:r>
+      <w:r>
+        <w:rPr>
+          <w:rFonts w:cstheme="minorHAnsi"/>
+          <w:sz w:val="24"/>
+        </w:rPr>
+        <w:lastRenderedPageBreak/>
+        <w:t xml:space="preserve">a coded representation of those propositions.  The propositions are the list of current (dynamic) propositions defining any state.  The encode-state function must return a </w:t>
       </w:r>
       <w:r>
         <w:rPr>
@@ -33794,46 +33975,46 @@
           <w:rFonts w:cstheme="minorHAnsi"/>
           <w:sz w:val="24"/>
         </w:rPr>
+        <w:t>The forward search may benefit from a heuristic or other optimizing strategy to better guide the search toward a solution--but not in the backward search, since every state at the given depth must be visited.</w:t>
+      </w:r>
+    </w:p>
+    <w:p>
+      <w:pPr>
+        <w:pStyle w:val="NoSpacing"/>
+      </w:pPr>
+    </w:p>
+    <w:p>
+      <w:pPr>
+        <w:pStyle w:val="NoSpacing"/>
+      </w:pPr>
+    </w:p>
+    <w:p>
+      <w:pPr>
+        <w:pStyle w:val="Heading2"/>
+      </w:pPr>
+      <w:bookmarkStart w:id="65" w:name="_Toc206658690"/>
+      <w:r>
+        <w:t>The Wouldwork</w:t>
+      </w:r>
+      <w:r>
+        <w:t xml:space="preserve"> Depth-first</w:t>
+      </w:r>
+      <w:r>
+        <w:t xml:space="preserve"> Search Algorithm</w:t>
+      </w:r>
+      <w:bookmarkEnd w:id="65"/>
+    </w:p>
+    <w:p>
+      <w:pPr>
+        <w:pStyle w:val="NoSpacing"/>
+      </w:pPr>
+    </w:p>
+    <w:p>
+      <w:pPr>
+        <w:pStyle w:val="NoSpacing"/>
+      </w:pPr>
+      <w:r>
         <w:lastRenderedPageBreak/>
-        <w:t>The forward search may benefit from a heuristic or other optimizing strategy to better guide the search toward a solution--but not in the backward search, since every state at the given depth must be visited.</w:t>
-      </w:r>
-    </w:p>
-    <w:p>
-      <w:pPr>
-        <w:pStyle w:val="NoSpacing"/>
-      </w:pPr>
-    </w:p>
-    <w:p>
-      <w:pPr>
-        <w:pStyle w:val="NoSpacing"/>
-      </w:pPr>
-    </w:p>
-    <w:p>
-      <w:pPr>
-        <w:pStyle w:val="Heading2"/>
-      </w:pPr>
-      <w:bookmarkStart w:id="65" w:name="_Toc206658690"/>
-      <w:r>
-        <w:t>The Wouldwork</w:t>
-      </w:r>
-      <w:r>
-        <w:t xml:space="preserve"> Depth-first</w:t>
-      </w:r>
-      <w:r>
-        <w:t xml:space="preserve"> Search Algorithm</w:t>
-      </w:r>
-      <w:bookmarkEnd w:id="65"/>
-    </w:p>
-    <w:p>
-      <w:pPr>
-        <w:pStyle w:val="NoSpacing"/>
-      </w:pPr>
-    </w:p>
-    <w:p>
-      <w:pPr>
-        <w:pStyle w:val="NoSpacing"/>
-      </w:pPr>
-      <w:r>
         <w:t>This final section provides a description of the particular algorithm that Wouldwork uses to perform</w:t>
       </w:r>
       <w:r>
@@ -35802,10 +35983,10 @@
           <w:noProof/>
         </w:rPr>
         <w:object w:dxaOrig="25500" w:dyaOrig="24340" w14:anchorId="67D04CA6">
-          <v:shape id="_x0000_i1028" type="#_x0000_t75" style="width:237.45pt;height:226.3pt" o:ole="">
+          <v:shape id="_x0000_i1028" type="#_x0000_t75" style="width:237pt;height:226.5pt" o:ole="">
             <v:imagedata r:id="rId15" o:title=""/>
           </v:shape>
-          <o:OLEObject Type="Embed" ProgID="Visio.Drawing.15" ShapeID="_x0000_i1028" DrawAspect="Content" ObjectID="_1831738001" r:id="rId16"/>
+          <o:OLEObject Type="Embed" ProgID="Visio.Drawing.15" ShapeID="_x0000_i1028" DrawAspect="Content" ObjectID="_1832084077" r:id="rId16"/>
         </w:object>
       </w:r>
     </w:p>
@@ -38752,10 +38933,10 @@
           <w:rFonts w:cstheme="minorHAnsi"/>
         </w:rPr>
         <w:object w:dxaOrig="20445" w:dyaOrig="11605" w14:anchorId="39012751">
-          <v:shape id="_x0000_i1029" type="#_x0000_t75" style="width:334.3pt;height:189.45pt" o:ole="">
+          <v:shape id="_x0000_i1029" type="#_x0000_t75" style="width:334.5pt;height:189pt" o:ole="">
             <v:imagedata r:id="rId23" o:title=""/>
           </v:shape>
-          <o:OLEObject Type="Embed" ProgID="Visio.Drawing.15" ShapeID="_x0000_i1029" DrawAspect="Content" ObjectID="_1831738002" r:id="rId24"/>
+          <o:OLEObject Type="Embed" ProgID="Visio.Drawing.15" ShapeID="_x0000_i1029" DrawAspect="Content" ObjectID="_1832084078" r:id="rId24"/>
         </w:object>
       </w:r>
     </w:p>
@@ -44353,10 +44534,10 @@
       </w:pPr>
       <w:r>
         <w:object w:dxaOrig="9586" w:dyaOrig="5389" w14:anchorId="3C70712B">
-          <v:shape id="_x0000_i1030" type="#_x0000_t75" style="width:297.45pt;height:186pt" o:ole="">
+          <v:shape id="_x0000_i1030" type="#_x0000_t75" style="width:297.5pt;height:186pt" o:ole="">
             <v:imagedata r:id="rId29" o:title="" croptop="10508f" cropbottom="10508f" cropleft="9845f" cropright="14768f"/>
           </v:shape>
-          <o:OLEObject Type="Embed" ProgID="PowerPoint.Show.12" ShapeID="_x0000_i1030" DrawAspect="Content" ObjectID="_1831738003" r:id="rId30"/>
+          <o:OLEObject Type="Embed" ProgID="PowerPoint.Show.12" ShapeID="_x0000_i1030" DrawAspect="Content" ObjectID="_1832084079" r:id="rId30"/>
         </w:object>
       </w:r>
     </w:p>

</xml_diff>

<commit_message>
update manual for "Search Objectives"
</commit_message>
<xml_diff>
--- a/Wouldwork User Manual(26.7).docx
+++ b/Wouldwork User Manual(26.7).docx
@@ -28713,7 +28713,7 @@
     <w:p>
       <w:pPr>
         <w:pStyle w:val="NoSpacing"/>
-        <w:ind w:left="630"/>
+        <w:ind w:left="720"/>
         <w:rPr>
           <w:rFonts w:ascii="Courier New" w:hAnsi="Courier New" w:cs="Courier New"/>
           <w:sz w:val="18"/>
@@ -28745,7 +28745,7 @@
           <w:sz w:val="18"/>
           <w:szCs w:val="28"/>
         </w:rPr>
-        <w:t>&gt; *depth-cutoff* = D (pos integer) or 0 (deep</w:t>
+        <w:t xml:space="preserve"> </w:t>
       </w:r>
       <w:r>
         <w:rPr>
@@ -28753,7 +28753,7 @@
           <w:sz w:val="18"/>
           <w:szCs w:val="28"/>
         </w:rPr>
-        <w:t xml:space="preserve"> search</w:t>
+        <w:t>&gt; *depth-cutoff* = D (pos integer) or 0 (deep</w:t>
       </w:r>
       <w:r>
         <w:rPr>
@@ -28761,18 +28761,16 @@
           <w:sz w:val="18"/>
           <w:szCs w:val="28"/>
         </w:rPr>
-        <w:t>)</w:t>
-      </w:r>
-    </w:p>
-    <w:p>
-      <w:pPr>
-        <w:pStyle w:val="NoSpacing"/>
+        <w:t xml:space="preserve"> search</w:t>
+      </w:r>
+      <w:r>
         <w:rPr>
           <w:rFonts w:ascii="Courier New" w:hAnsi="Courier New" w:cs="Courier New"/>
           <w:sz w:val="18"/>
           <w:szCs w:val="28"/>
         </w:rPr>
-      </w:pPr>
+        <w:t>)</w:t>
+      </w:r>
     </w:p>
     <w:p>
       <w:pPr>
@@ -28783,61 +28781,61 @@
           <w:szCs w:val="28"/>
         </w:rPr>
       </w:pPr>
-      <w:r>
+    </w:p>
+    <w:p>
+      <w:pPr>
+        <w:pStyle w:val="NoSpacing"/>
         <w:rPr>
           <w:rFonts w:ascii="Courier New" w:hAnsi="Courier New" w:cs="Courier New"/>
           <w:sz w:val="18"/>
           <w:szCs w:val="28"/>
         </w:rPr>
-        <w:t xml:space="preserve">   2. Find Every Path</w:t>
-      </w:r>
-    </w:p>
-    <w:p>
-      <w:pPr>
-        <w:pStyle w:val="NoSpacing"/>
+      </w:pPr>
+      <w:r>
         <w:rPr>
           <w:rFonts w:ascii="Courier New" w:hAnsi="Courier New" w:cs="Courier New"/>
           <w:sz w:val="18"/>
           <w:szCs w:val="28"/>
         </w:rPr>
-      </w:pPr>
-      <w:r>
+        <w:t xml:space="preserve">   2. Find Every Path</w:t>
+      </w:r>
+    </w:p>
+    <w:p>
+      <w:pPr>
+        <w:pStyle w:val="NoSpacing"/>
         <w:rPr>
           <w:rFonts w:ascii="Courier New" w:hAnsi="Courier New" w:cs="Courier New"/>
           <w:sz w:val="18"/>
           <w:szCs w:val="28"/>
         </w:rPr>
-        <w:t xml:space="preserve">      </w:t>
-      </w:r>
-    </w:p>
-    <w:p>
-      <w:pPr>
-        <w:pStyle w:val="NoSpacing"/>
-        <w:ind w:left="720"/>
+      </w:pPr>
+      <w:r>
         <w:rPr>
           <w:rFonts w:ascii="Courier New" w:hAnsi="Courier New" w:cs="Courier New"/>
           <w:sz w:val="18"/>
           <w:szCs w:val="28"/>
         </w:rPr>
-      </w:pPr>
-      <w:r>
+        <w:t xml:space="preserve">      </w:t>
+      </w:r>
+    </w:p>
+    <w:p>
+      <w:pPr>
+        <w:pStyle w:val="NoSpacing"/>
+        <w:ind w:left="720"/>
         <w:rPr>
           <w:rFonts w:ascii="Courier New" w:hAnsi="Courier New" w:cs="Courier New"/>
           <w:sz w:val="18"/>
           <w:szCs w:val="28"/>
         </w:rPr>
-        <w:t>Use this when you need to find every possible path to a goal, including different routes to the same goal. Note that the number of paths can grow very quickly in problems with many action choices. Use a depth cutoff &gt; 0 if the exhaustive search takes too long.</w:t>
-      </w:r>
-    </w:p>
-    <w:p>
-      <w:pPr>
-        <w:pStyle w:val="NoSpacing"/>
+      </w:pPr>
+      <w:r>
         <w:rPr>
           <w:rFonts w:ascii="Courier New" w:hAnsi="Courier New" w:cs="Courier New"/>
           <w:sz w:val="18"/>
           <w:szCs w:val="28"/>
         </w:rPr>
-      </w:pPr>
+        <w:t>Use this when you need to find every possible path to a goal, including different routes to the same goal. Note that the number of paths can grow very quickly in problems with many action choices. Use a depth cutoff &gt; 0 if the exhaustive search takes too long.</w:t>
+      </w:r>
     </w:p>
     <w:p>
       <w:pPr>
@@ -28848,65 +28846,60 @@
           <w:szCs w:val="28"/>
         </w:rPr>
       </w:pPr>
-      <w:r>
+    </w:p>
+    <w:p>
+      <w:pPr>
+        <w:pStyle w:val="NoSpacing"/>
         <w:rPr>
           <w:rFonts w:ascii="Courier New" w:hAnsi="Courier New" w:cs="Courier New"/>
           <w:sz w:val="18"/>
           <w:szCs w:val="28"/>
         </w:rPr>
-        <w:t xml:space="preserve">      &gt; Set *tree-or-graph* = tree</w:t>
-      </w:r>
-    </w:p>
-    <w:p>
-      <w:pPr>
-        <w:pStyle w:val="NoSpacing"/>
+      </w:pPr>
+      <w:r>
         <w:rPr>
           <w:rFonts w:ascii="Courier New" w:hAnsi="Courier New" w:cs="Courier New"/>
           <w:sz w:val="18"/>
           <w:szCs w:val="28"/>
         </w:rPr>
-      </w:pPr>
-    </w:p>
-    <w:p>
-      <w:pPr>
-        <w:pStyle w:val="NoSpacing"/>
+        <w:t xml:space="preserve">     </w:t>
+      </w:r>
+      <w:r>
         <w:rPr>
           <w:rFonts w:ascii="Courier New" w:hAnsi="Courier New" w:cs="Courier New"/>
           <w:sz w:val="18"/>
           <w:szCs w:val="28"/>
         </w:rPr>
-      </w:pPr>
+        <w:t xml:space="preserve"> </w:t>
+      </w:r>
       <w:r>
         <w:rPr>
           <w:rFonts w:ascii="Courier New" w:hAnsi="Courier New" w:cs="Courier New"/>
           <w:sz w:val="18"/>
           <w:szCs w:val="28"/>
         </w:rPr>
-        <w:t xml:space="preserve">   3. Use Search Pruning to Avoid Unneeded Solutions</w:t>
-      </w:r>
-    </w:p>
-    <w:p>
-      <w:pPr>
-        <w:pStyle w:val="NoSpacing"/>
+        <w:t xml:space="preserve"> </w:t>
+      </w:r>
+      <w:r>
         <w:rPr>
           <w:rFonts w:ascii="Courier New" w:hAnsi="Courier New" w:cs="Courier New"/>
           <w:sz w:val="18"/>
           <w:szCs w:val="28"/>
         </w:rPr>
-      </w:pPr>
+        <w:t xml:space="preserve">&gt; </w:t>
+      </w:r>
       <w:r>
         <w:rPr>
           <w:rFonts w:ascii="Courier New" w:hAnsi="Courier New" w:cs="Courier New"/>
           <w:sz w:val="18"/>
           <w:szCs w:val="28"/>
         </w:rPr>
-        <w:t xml:space="preserve">        </w:t>
-      </w:r>
-    </w:p>
-    <w:p>
-      <w:pPr>
-        <w:pStyle w:val="NoSpacing"/>
-        <w:ind w:left="720"/>
+        <w:t>*solution-type* = every</w:t>
+      </w:r>
+    </w:p>
+    <w:p>
+      <w:pPr>
+        <w:pStyle w:val="NoSpacing"/>
         <w:rPr>
           <w:rFonts w:ascii="Courier New" w:hAnsi="Courier New" w:cs="Courier New"/>
           <w:sz w:val="18"/>
@@ -28919,18 +28912,16 @@
           <w:sz w:val="18"/>
           <w:szCs w:val="28"/>
         </w:rPr>
-        <w:t>These options reduce the search space, making the search faster and reducing memory usage. They can be combined as needed.</w:t>
-      </w:r>
-    </w:p>
-    <w:p>
-      <w:pPr>
-        <w:pStyle w:val="NoSpacing"/>
+        <w:t xml:space="preserve">       </w:t>
+      </w:r>
+      <w:r>
         <w:rPr>
           <w:rFonts w:ascii="Courier New" w:hAnsi="Courier New" w:cs="Courier New"/>
           <w:sz w:val="18"/>
           <w:szCs w:val="28"/>
         </w:rPr>
-      </w:pPr>
+        <w:t>&gt; *tree-or-graph* = tree</w:t>
+      </w:r>
     </w:p>
     <w:p>
       <w:pPr>
@@ -28941,30 +28932,106 @@
           <w:szCs w:val="28"/>
         </w:rPr>
       </w:pPr>
-      <w:r>
+    </w:p>
+    <w:p>
+      <w:pPr>
+        <w:pStyle w:val="NoSpacing"/>
         <w:rPr>
           <w:rFonts w:ascii="Courier New" w:hAnsi="Courier New" w:cs="Courier New"/>
           <w:sz w:val="18"/>
           <w:szCs w:val="28"/>
         </w:rPr>
-        <w:t xml:space="preserve">      a. Depth Bounded</w:t>
-      </w:r>
-    </w:p>
-    <w:p>
-      <w:pPr>
-        <w:pStyle w:val="NoSpacing"/>
+      </w:pPr>
+      <w:r>
         <w:rPr>
           <w:rFonts w:ascii="Courier New" w:hAnsi="Courier New" w:cs="Courier New"/>
           <w:sz w:val="18"/>
           <w:szCs w:val="28"/>
         </w:rPr>
-      </w:pPr>
-      <w:r>
+        <w:t xml:space="preserve">   3. Use Search Pruning to Avoid Unneeded Solutions</w:t>
+      </w:r>
+    </w:p>
+    <w:p>
+      <w:pPr>
+        <w:pStyle w:val="NoSpacing"/>
         <w:rPr>
           <w:rFonts w:ascii="Courier New" w:hAnsi="Courier New" w:cs="Courier New"/>
           <w:sz w:val="18"/>
           <w:szCs w:val="28"/>
         </w:rPr>
+      </w:pPr>
+      <w:r>
+        <w:rPr>
+          <w:rFonts w:ascii="Courier New" w:hAnsi="Courier New" w:cs="Courier New"/>
+          <w:sz w:val="18"/>
+          <w:szCs w:val="28"/>
+        </w:rPr>
+        <w:t xml:space="preserve">        </w:t>
+      </w:r>
+    </w:p>
+    <w:p>
+      <w:pPr>
+        <w:pStyle w:val="NoSpacing"/>
+        <w:ind w:left="720"/>
+        <w:rPr>
+          <w:rFonts w:ascii="Courier New" w:hAnsi="Courier New" w:cs="Courier New"/>
+          <w:sz w:val="18"/>
+          <w:szCs w:val="28"/>
+        </w:rPr>
+      </w:pPr>
+      <w:r>
+        <w:rPr>
+          <w:rFonts w:ascii="Courier New" w:hAnsi="Courier New" w:cs="Courier New"/>
+          <w:sz w:val="18"/>
+          <w:szCs w:val="28"/>
+        </w:rPr>
+        <w:t>These options reduce the search space, making the search faster and reducing memory usage. They can be combined as needed.</w:t>
+      </w:r>
+    </w:p>
+    <w:p>
+      <w:pPr>
+        <w:pStyle w:val="NoSpacing"/>
+        <w:rPr>
+          <w:rFonts w:ascii="Courier New" w:hAnsi="Courier New" w:cs="Courier New"/>
+          <w:sz w:val="18"/>
+          <w:szCs w:val="28"/>
+        </w:rPr>
+      </w:pPr>
+    </w:p>
+    <w:p>
+      <w:pPr>
+        <w:pStyle w:val="NoSpacing"/>
+        <w:rPr>
+          <w:rFonts w:ascii="Courier New" w:hAnsi="Courier New" w:cs="Courier New"/>
+          <w:sz w:val="18"/>
+          <w:szCs w:val="28"/>
+        </w:rPr>
+      </w:pPr>
+      <w:r>
+        <w:rPr>
+          <w:rFonts w:ascii="Courier New" w:hAnsi="Courier New" w:cs="Courier New"/>
+          <w:sz w:val="18"/>
+          <w:szCs w:val="28"/>
+        </w:rPr>
+        <w:t xml:space="preserve">      a. Depth Bounded</w:t>
+      </w:r>
+    </w:p>
+    <w:p>
+      <w:pPr>
+        <w:pStyle w:val="NoSpacing"/>
+        <w:rPr>
+          <w:rFonts w:ascii="Courier New" w:hAnsi="Courier New" w:cs="Courier New"/>
+          <w:sz w:val="18"/>
+          <w:szCs w:val="28"/>
+        </w:rPr>
+      </w:pPr>
+      <w:r>
+        <w:rPr>
+          <w:rFonts w:ascii="Courier New" w:hAnsi="Courier New" w:cs="Courier New"/>
+          <w:sz w:val="18"/>
+          <w:szCs w:val="28"/>
+        </w:rPr>
+        <w:lastRenderedPageBreak/>
         <w:t xml:space="preserve">          </w:t>
       </w:r>
     </w:p>
@@ -28987,7 +29054,6 @@
           <w:sz w:val="18"/>
           <w:szCs w:val="28"/>
         </w:rPr>
-        <w:lastRenderedPageBreak/>
         <w:t xml:space="preserve">Limits the search to paths of at most </w:t>
       </w:r>
       <w:r>
@@ -29048,7 +29114,7 @@
           <w:sz w:val="18"/>
           <w:szCs w:val="28"/>
         </w:rPr>
-        <w:t xml:space="preserve">&gt; Set *depth-cutoff* = </w:t>
+        <w:t xml:space="preserve">&gt; *depth-cutoff* = </w:t>
       </w:r>
       <w:r>
         <w:rPr>
@@ -29199,7 +29265,7 @@
           <w:sz w:val="18"/>
           <w:szCs w:val="28"/>
         </w:rPr>
-        <w:t>&gt; Set *tree-or-graph* = graph</w:t>
+        <w:t>&gt; *tree-or-graph* = graph</w:t>
       </w:r>
     </w:p>
     <w:p>
@@ -29302,7 +29368,7 @@
           <w:sz w:val="18"/>
           <w:szCs w:val="28"/>
         </w:rPr>
-        <w:t>&gt; Set *symmetry-pruning* = t</w:t>
+        <w:t>&gt; *symmetry-pruning* = t</w:t>
       </w:r>
     </w:p>
     <w:p>
@@ -29369,33 +29435,29 @@
         </w:rPr>
         <w:t>Use these options when you want the best path according to a specific criterion. The search will prune paths that cannot improve on the best solution found so far.</w:t>
       </w:r>
-    </w:p>
-    <w:p>
-      <w:pPr>
-        <w:pStyle w:val="NoSpacing"/>
+      <w:r>
         <w:rPr>
           <w:rFonts w:ascii="Courier New" w:hAnsi="Courier New" w:cs="Courier New"/>
           <w:sz w:val="18"/>
           <w:szCs w:val="28"/>
         </w:rPr>
-      </w:pPr>
-    </w:p>
-    <w:p>
-      <w:pPr>
-        <w:pStyle w:val="NoSpacing"/>
+        <w:t xml:space="preserve"> </w:t>
+      </w:r>
+      <w:r>
         <w:rPr>
           <w:rFonts w:ascii="Courier New" w:hAnsi="Courier New" w:cs="Courier New"/>
           <w:sz w:val="18"/>
           <w:szCs w:val="28"/>
         </w:rPr>
-      </w:pPr>
+        <w:t>With min-value/max-value and no goal, results are tracked in *best-states*; with a goal, best goal-reaching solutions are in *solutions*/*unique-solutions*</w:t>
+      </w:r>
       <w:r>
         <w:rPr>
           <w:rFonts w:ascii="Courier New" w:hAnsi="Courier New" w:cs="Courier New"/>
           <w:sz w:val="18"/>
           <w:szCs w:val="28"/>
         </w:rPr>
-        <w:t xml:space="preserve">      a. Fewest Steps</w:t>
+        <w:t>.</w:t>
       </w:r>
     </w:p>
     <w:p>
@@ -29407,85 +29469,85 @@
           <w:szCs w:val="28"/>
         </w:rPr>
       </w:pPr>
-      <w:r>
+    </w:p>
+    <w:p>
+      <w:pPr>
+        <w:pStyle w:val="NoSpacing"/>
         <w:rPr>
           <w:rFonts w:ascii="Courier New" w:hAnsi="Courier New" w:cs="Courier New"/>
           <w:sz w:val="18"/>
           <w:szCs w:val="28"/>
         </w:rPr>
-        <w:t xml:space="preserve">        </w:t>
-      </w:r>
-    </w:p>
-    <w:p>
-      <w:pPr>
-        <w:pStyle w:val="NoSpacing"/>
-        <w:ind w:left="990"/>
+      </w:pPr>
+      <w:r>
         <w:rPr>
           <w:rFonts w:ascii="Courier New" w:hAnsi="Courier New" w:cs="Courier New"/>
           <w:sz w:val="18"/>
           <w:szCs w:val="28"/>
         </w:rPr>
-      </w:pPr>
-      <w:r>
+        <w:t xml:space="preserve">      a. Fewest Steps</w:t>
+      </w:r>
+    </w:p>
+    <w:p>
+      <w:pPr>
+        <w:pStyle w:val="NoSpacing"/>
         <w:rPr>
           <w:rFonts w:ascii="Courier New" w:hAnsi="Courier New" w:cs="Courier New"/>
           <w:sz w:val="18"/>
           <w:szCs w:val="28"/>
         </w:rPr>
-        <w:t>Finds the shortest path measured by number of actions.</w:t>
-      </w:r>
-    </w:p>
-    <w:p>
-      <w:pPr>
-        <w:pStyle w:val="NoSpacing"/>
-        <w:ind w:left="990"/>
+      </w:pPr>
+      <w:r>
         <w:rPr>
           <w:rFonts w:ascii="Courier New" w:hAnsi="Courier New" w:cs="Courier New"/>
           <w:sz w:val="18"/>
           <w:szCs w:val="28"/>
         </w:rPr>
-      </w:pPr>
-      <w:r>
+        <w:t xml:space="preserve">        </w:t>
+      </w:r>
+    </w:p>
+    <w:p>
+      <w:pPr>
+        <w:pStyle w:val="NoSpacing"/>
+        <w:ind w:left="990"/>
         <w:rPr>
           <w:rFonts w:ascii="Courier New" w:hAnsi="Courier New" w:cs="Courier New"/>
           <w:sz w:val="18"/>
           <w:szCs w:val="28"/>
         </w:rPr>
-        <w:t xml:space="preserve">        </w:t>
-      </w:r>
-    </w:p>
-    <w:p>
-      <w:pPr>
-        <w:pStyle w:val="NoSpacing"/>
-        <w:ind w:left="990"/>
+      </w:pPr>
+      <w:r>
         <w:rPr>
           <w:rFonts w:ascii="Courier New" w:hAnsi="Courier New" w:cs="Courier New"/>
           <w:sz w:val="18"/>
           <w:szCs w:val="28"/>
         </w:rPr>
-      </w:pPr>
-      <w:r>
+        <w:t>Finds the shortest path measured by number of actions.</w:t>
+      </w:r>
+    </w:p>
+    <w:p>
+      <w:pPr>
+        <w:pStyle w:val="NoSpacing"/>
+        <w:ind w:left="990"/>
         <w:rPr>
           <w:rFonts w:ascii="Courier New" w:hAnsi="Courier New" w:cs="Courier New"/>
           <w:sz w:val="18"/>
           <w:szCs w:val="28"/>
         </w:rPr>
-        <w:t>&gt; Set *solution-type* = min-length</w:t>
-      </w:r>
-    </w:p>
-    <w:p>
-      <w:pPr>
-        <w:pStyle w:val="NoSpacing"/>
+      </w:pPr>
+      <w:r>
         <w:rPr>
           <w:rFonts w:ascii="Courier New" w:hAnsi="Courier New" w:cs="Courier New"/>
           <w:sz w:val="18"/>
           <w:szCs w:val="28"/>
         </w:rPr>
-      </w:pPr>
-    </w:p>
-    <w:p>
-      <w:pPr>
-        <w:pStyle w:val="NoSpacing"/>
+        <w:t xml:space="preserve">        </w:t>
+      </w:r>
+    </w:p>
+    <w:p>
+      <w:pPr>
+        <w:pStyle w:val="NoSpacing"/>
+        <w:ind w:left="990"/>
         <w:rPr>
           <w:rFonts w:ascii="Courier New" w:hAnsi="Courier New" w:cs="Courier New"/>
           <w:sz w:val="18"/>
@@ -29498,7 +29560,7 @@
           <w:sz w:val="18"/>
           <w:szCs w:val="28"/>
         </w:rPr>
-        <w:t xml:space="preserve">      b. Shortest Duration</w:t>
+        <w:t>&gt; *solution-type* = min-length</w:t>
       </w:r>
     </w:p>
     <w:p>
@@ -29510,85 +29572,85 @@
           <w:szCs w:val="28"/>
         </w:rPr>
       </w:pPr>
-      <w:r>
+    </w:p>
+    <w:p>
+      <w:pPr>
+        <w:pStyle w:val="NoSpacing"/>
         <w:rPr>
           <w:rFonts w:ascii="Courier New" w:hAnsi="Courier New" w:cs="Courier New"/>
           <w:sz w:val="18"/>
           <w:szCs w:val="28"/>
         </w:rPr>
-        <w:t xml:space="preserve">        </w:t>
-      </w:r>
-    </w:p>
-    <w:p>
-      <w:pPr>
-        <w:pStyle w:val="NoSpacing"/>
-        <w:ind w:left="990"/>
+      </w:pPr>
+      <w:r>
         <w:rPr>
           <w:rFonts w:ascii="Courier New" w:hAnsi="Courier New" w:cs="Courier New"/>
           <w:sz w:val="18"/>
           <w:szCs w:val="28"/>
         </w:rPr>
-      </w:pPr>
-      <w:r>
+        <w:t xml:space="preserve">      b. Shortest Duration</w:t>
+      </w:r>
+    </w:p>
+    <w:p>
+      <w:pPr>
+        <w:pStyle w:val="NoSpacing"/>
         <w:rPr>
           <w:rFonts w:ascii="Courier New" w:hAnsi="Courier New" w:cs="Courier New"/>
           <w:sz w:val="18"/>
           <w:szCs w:val="28"/>
         </w:rPr>
-        <w:t>Finds the fastest path measured by total time elapsed. Requires that actions have associated durations.</w:t>
-      </w:r>
-    </w:p>
-    <w:p>
-      <w:pPr>
-        <w:pStyle w:val="NoSpacing"/>
-        <w:ind w:left="990"/>
+      </w:pPr>
+      <w:r>
         <w:rPr>
           <w:rFonts w:ascii="Courier New" w:hAnsi="Courier New" w:cs="Courier New"/>
           <w:sz w:val="18"/>
           <w:szCs w:val="28"/>
         </w:rPr>
-      </w:pPr>
-      <w:r>
+        <w:t xml:space="preserve">        </w:t>
+      </w:r>
+    </w:p>
+    <w:p>
+      <w:pPr>
+        <w:pStyle w:val="NoSpacing"/>
+        <w:ind w:left="990"/>
         <w:rPr>
           <w:rFonts w:ascii="Courier New" w:hAnsi="Courier New" w:cs="Courier New"/>
           <w:sz w:val="18"/>
           <w:szCs w:val="28"/>
         </w:rPr>
-        <w:t xml:space="preserve">        </w:t>
-      </w:r>
-    </w:p>
-    <w:p>
-      <w:pPr>
-        <w:pStyle w:val="NoSpacing"/>
-        <w:ind w:left="990"/>
+      </w:pPr>
+      <w:r>
         <w:rPr>
           <w:rFonts w:ascii="Courier New" w:hAnsi="Courier New" w:cs="Courier New"/>
           <w:sz w:val="18"/>
           <w:szCs w:val="28"/>
         </w:rPr>
-      </w:pPr>
-      <w:r>
+        <w:t>Finds the fastest path measured by total time elapsed. Requires that actions have associated durations.</w:t>
+      </w:r>
+    </w:p>
+    <w:p>
+      <w:pPr>
+        <w:pStyle w:val="NoSpacing"/>
+        <w:ind w:left="990"/>
         <w:rPr>
           <w:rFonts w:ascii="Courier New" w:hAnsi="Courier New" w:cs="Courier New"/>
           <w:sz w:val="18"/>
           <w:szCs w:val="28"/>
         </w:rPr>
-        <w:t>&gt; Set *solution-type* = min-time</w:t>
-      </w:r>
-    </w:p>
-    <w:p>
-      <w:pPr>
-        <w:pStyle w:val="NoSpacing"/>
+      </w:pPr>
+      <w:r>
         <w:rPr>
           <w:rFonts w:ascii="Courier New" w:hAnsi="Courier New" w:cs="Courier New"/>
           <w:sz w:val="18"/>
           <w:szCs w:val="28"/>
         </w:rPr>
-      </w:pPr>
-    </w:p>
-    <w:p>
-      <w:pPr>
-        <w:pStyle w:val="NoSpacing"/>
+        <w:t xml:space="preserve">        </w:t>
+      </w:r>
+    </w:p>
+    <w:p>
+      <w:pPr>
+        <w:pStyle w:val="NoSpacing"/>
+        <w:ind w:left="990"/>
         <w:rPr>
           <w:rFonts w:ascii="Courier New" w:hAnsi="Courier New" w:cs="Courier New"/>
           <w:sz w:val="18"/>
@@ -29601,7 +29663,7 @@
           <w:sz w:val="18"/>
           <w:szCs w:val="28"/>
         </w:rPr>
-        <w:t xml:space="preserve">      c. Minimum Cost</w:t>
+        <w:t>&gt; *solution-type* = min-time</w:t>
       </w:r>
     </w:p>
     <w:p>
@@ -29613,93 +29675,96 @@
           <w:szCs w:val="28"/>
         </w:rPr>
       </w:pPr>
-      <w:r>
+    </w:p>
+    <w:p>
+      <w:pPr>
+        <w:pStyle w:val="NoSpacing"/>
         <w:rPr>
           <w:rFonts w:ascii="Courier New" w:hAnsi="Courier New" w:cs="Courier New"/>
           <w:sz w:val="18"/>
           <w:szCs w:val="28"/>
         </w:rPr>
-        <w:t xml:space="preserve">        </w:t>
-      </w:r>
-    </w:p>
-    <w:p>
-      <w:pPr>
-        <w:pStyle w:val="NoSpacing"/>
-        <w:ind w:left="990"/>
+      </w:pPr>
+      <w:r>
         <w:rPr>
           <w:rFonts w:ascii="Courier New" w:hAnsi="Courier New" w:cs="Courier New"/>
           <w:sz w:val="18"/>
           <w:szCs w:val="28"/>
         </w:rPr>
-      </w:pPr>
-      <w:r>
+        <w:t xml:space="preserve">      c. Minimum Cost</w:t>
+      </w:r>
+    </w:p>
+    <w:p>
+      <w:pPr>
+        <w:pStyle w:val="NoSpacing"/>
         <w:rPr>
           <w:rFonts w:ascii="Courier New" w:hAnsi="Courier New" w:cs="Courier New"/>
           <w:sz w:val="18"/>
           <w:szCs w:val="28"/>
         </w:rPr>
-        <w:t>Finds the path with the lowest accumulated cost or value.</w:t>
-      </w:r>
+      </w:pPr>
       <w:r>
         <w:rPr>
           <w:rFonts w:ascii="Courier New" w:hAnsi="Courier New" w:cs="Courier New"/>
           <w:sz w:val="18"/>
           <w:szCs w:val="28"/>
         </w:rPr>
-        <w:t xml:space="preserve"> </w:t>
-      </w:r>
-      <w:r>
+        <w:t xml:space="preserve">        </w:t>
+      </w:r>
+    </w:p>
+    <w:p>
+      <w:pPr>
+        <w:pStyle w:val="NoSpacing"/>
+        <w:ind w:left="990"/>
         <w:rPr>
           <w:rFonts w:ascii="Courier New" w:hAnsi="Courier New" w:cs="Courier New"/>
           <w:sz w:val="18"/>
           <w:szCs w:val="28"/>
         </w:rPr>
-        <w:t>Requires a value function defined in the problem specification.</w:t>
-      </w:r>
-    </w:p>
-    <w:p>
-      <w:pPr>
-        <w:pStyle w:val="NoSpacing"/>
-        <w:ind w:left="990" w:firstLine="90"/>
+      </w:pPr>
+      <w:r>
         <w:rPr>
           <w:rFonts w:ascii="Courier New" w:hAnsi="Courier New" w:cs="Courier New"/>
           <w:sz w:val="18"/>
           <w:szCs w:val="28"/>
         </w:rPr>
-      </w:pPr>
+        <w:t>Finds the path with the lowest accumulated cost or value.</w:t>
+      </w:r>
       <w:r>
         <w:rPr>
           <w:rFonts w:ascii="Courier New" w:hAnsi="Courier New" w:cs="Courier New"/>
           <w:sz w:val="18"/>
           <w:szCs w:val="28"/>
         </w:rPr>
-        <w:t xml:space="preserve">        </w:t>
-      </w:r>
-    </w:p>
-    <w:p>
-      <w:pPr>
-        <w:pStyle w:val="NoSpacing"/>
+        <w:t xml:space="preserve"> </w:t>
+      </w:r>
+      <w:r>
         <w:rPr>
           <w:rFonts w:ascii="Courier New" w:hAnsi="Courier New" w:cs="Courier New"/>
           <w:sz w:val="18"/>
           <w:szCs w:val="28"/>
         </w:rPr>
-      </w:pPr>
-      <w:r>
+        <w:t>Requires a value function defined in the problem specification.</w:t>
+      </w:r>
+    </w:p>
+    <w:p>
+      <w:pPr>
+        <w:pStyle w:val="NoSpacing"/>
+        <w:ind w:left="990" w:firstLine="90"/>
         <w:rPr>
           <w:rFonts w:ascii="Courier New" w:hAnsi="Courier New" w:cs="Courier New"/>
           <w:sz w:val="18"/>
           <w:szCs w:val="28"/>
         </w:rPr>
-        <w:t xml:space="preserve">         </w:t>
-      </w:r>
+      </w:pPr>
       <w:r>
         <w:rPr>
           <w:rFonts w:ascii="Courier New" w:hAnsi="Courier New" w:cs="Courier New"/>
           <w:sz w:val="18"/>
           <w:szCs w:val="28"/>
         </w:rPr>
-        <w:t>&gt; Set *solution-type* = min-value</w:t>
+        <w:lastRenderedPageBreak/>
+        <w:t xml:space="preserve">        </w:t>
       </w:r>
     </w:p>
     <w:p>
@@ -29711,23 +29776,21 @@
           <w:szCs w:val="28"/>
         </w:rPr>
       </w:pPr>
-    </w:p>
-    <w:p>
-      <w:pPr>
-        <w:pStyle w:val="NoSpacing"/>
+      <w:r>
         <w:rPr>
           <w:rFonts w:ascii="Courier New" w:hAnsi="Courier New" w:cs="Courier New"/>
           <w:sz w:val="18"/>
           <w:szCs w:val="28"/>
         </w:rPr>
-      </w:pPr>
+        <w:t xml:space="preserve">         </w:t>
+      </w:r>
       <w:r>
         <w:rPr>
           <w:rFonts w:ascii="Courier New" w:hAnsi="Courier New" w:cs="Courier New"/>
           <w:sz w:val="18"/>
           <w:szCs w:val="28"/>
         </w:rPr>
-        <w:t xml:space="preserve">      d. Maximum Reward</w:t>
+        <w:t>&gt; *solution-type* = min-value</w:t>
       </w:r>
     </w:p>
     <w:p>
@@ -29739,86 +29802,85 @@
           <w:szCs w:val="28"/>
         </w:rPr>
       </w:pPr>
-      <w:r>
+    </w:p>
+    <w:p>
+      <w:pPr>
+        <w:pStyle w:val="NoSpacing"/>
         <w:rPr>
           <w:rFonts w:ascii="Courier New" w:hAnsi="Courier New" w:cs="Courier New"/>
           <w:sz w:val="18"/>
           <w:szCs w:val="28"/>
         </w:rPr>
-        <w:lastRenderedPageBreak/>
-        <w:t xml:space="preserve">        </w:t>
-      </w:r>
-    </w:p>
-    <w:p>
-      <w:pPr>
-        <w:pStyle w:val="NoSpacing"/>
-        <w:ind w:left="990"/>
+      </w:pPr>
+      <w:r>
         <w:rPr>
           <w:rFonts w:ascii="Courier New" w:hAnsi="Courier New" w:cs="Courier New"/>
           <w:sz w:val="18"/>
           <w:szCs w:val="28"/>
         </w:rPr>
-      </w:pPr>
-      <w:r>
+        <w:t xml:space="preserve">      d. Maximum Reward</w:t>
+      </w:r>
+    </w:p>
+    <w:p>
+      <w:pPr>
+        <w:pStyle w:val="NoSpacing"/>
         <w:rPr>
           <w:rFonts w:ascii="Courier New" w:hAnsi="Courier New" w:cs="Courier New"/>
           <w:sz w:val="18"/>
           <w:szCs w:val="28"/>
         </w:rPr>
-        <w:t>Finds the path with the highest accumulated value. Requires a value function defined in the problem specification.</w:t>
-      </w:r>
-    </w:p>
-    <w:p>
-      <w:pPr>
-        <w:pStyle w:val="NoSpacing"/>
-        <w:ind w:left="990"/>
+      </w:pPr>
+      <w:r>
         <w:rPr>
           <w:rFonts w:ascii="Courier New" w:hAnsi="Courier New" w:cs="Courier New"/>
           <w:sz w:val="18"/>
           <w:szCs w:val="28"/>
         </w:rPr>
-      </w:pPr>
-      <w:r>
+        <w:t xml:space="preserve">        </w:t>
+      </w:r>
+    </w:p>
+    <w:p>
+      <w:pPr>
+        <w:pStyle w:val="NoSpacing"/>
+        <w:ind w:left="990"/>
         <w:rPr>
           <w:rFonts w:ascii="Courier New" w:hAnsi="Courier New" w:cs="Courier New"/>
           <w:sz w:val="18"/>
           <w:szCs w:val="28"/>
         </w:rPr>
-        <w:t xml:space="preserve">        </w:t>
-      </w:r>
-    </w:p>
-    <w:p>
-      <w:pPr>
-        <w:pStyle w:val="NoSpacing"/>
-        <w:ind w:left="990"/>
+      </w:pPr>
+      <w:r>
         <w:rPr>
           <w:rFonts w:ascii="Courier New" w:hAnsi="Courier New" w:cs="Courier New"/>
           <w:sz w:val="18"/>
           <w:szCs w:val="28"/>
         </w:rPr>
-      </w:pPr>
-      <w:r>
+        <w:t>Finds the path with the highest accumulated value. Requires a value function defined in the problem specification.</w:t>
+      </w:r>
+    </w:p>
+    <w:p>
+      <w:pPr>
+        <w:pStyle w:val="NoSpacing"/>
+        <w:ind w:left="990"/>
         <w:rPr>
           <w:rFonts w:ascii="Courier New" w:hAnsi="Courier New" w:cs="Courier New"/>
           <w:sz w:val="18"/>
           <w:szCs w:val="28"/>
         </w:rPr>
-        <w:t>&gt; Set *solution-type* = max-value</w:t>
-      </w:r>
-    </w:p>
-    <w:p>
-      <w:pPr>
-        <w:pStyle w:val="NoSpacing"/>
+      </w:pPr>
+      <w:r>
         <w:rPr>
           <w:rFonts w:ascii="Courier New" w:hAnsi="Courier New" w:cs="Courier New"/>
           <w:sz w:val="18"/>
           <w:szCs w:val="28"/>
         </w:rPr>
-      </w:pPr>
-    </w:p>
-    <w:p>
-      <w:pPr>
-        <w:pStyle w:val="NoSpacing"/>
+        <w:t xml:space="preserve">        </w:t>
+      </w:r>
+    </w:p>
+    <w:p>
+      <w:pPr>
+        <w:pStyle w:val="NoSpacing"/>
+        <w:ind w:left="990"/>
         <w:rPr>
           <w:rFonts w:ascii="Courier New" w:hAnsi="Courier New" w:cs="Courier New"/>
           <w:sz w:val="18"/>
@@ -29831,7 +29893,7 @@
           <w:sz w:val="18"/>
           <w:szCs w:val="28"/>
         </w:rPr>
-        <w:t>B. CSP (finding goal states satisfying constraints)</w:t>
+        <w:t>&gt; *solution-type* = max-value</w:t>
       </w:r>
     </w:p>
     <w:p>
@@ -29843,56 +29905,60 @@
           <w:szCs w:val="28"/>
         </w:rPr>
       </w:pPr>
-      <w:r>
+    </w:p>
+    <w:p>
+      <w:pPr>
+        <w:pStyle w:val="NoSpacing"/>
         <w:rPr>
           <w:rFonts w:ascii="Courier New" w:hAnsi="Courier New" w:cs="Courier New"/>
           <w:sz w:val="18"/>
           <w:szCs w:val="28"/>
         </w:rPr>
-        <w:t xml:space="preserve">  </w:t>
-      </w:r>
-    </w:p>
-    <w:p>
-      <w:pPr>
-        <w:pStyle w:val="NoSpacing"/>
-        <w:ind w:left="360"/>
+      </w:pPr>
+      <w:r>
         <w:rPr>
           <w:rFonts w:ascii="Courier New" w:hAnsi="Courier New" w:cs="Courier New"/>
           <w:sz w:val="18"/>
           <w:szCs w:val="28"/>
         </w:rPr>
-      </w:pPr>
-      <w:r>
+        <w:t>B. CSP (finding goal states satisfying constraints)</w:t>
+      </w:r>
+    </w:p>
+    <w:p>
+      <w:pPr>
+        <w:pStyle w:val="NoSpacing"/>
         <w:rPr>
           <w:rFonts w:ascii="Courier New" w:hAnsi="Courier New" w:cs="Courier New"/>
           <w:sz w:val="18"/>
           <w:szCs w:val="28"/>
         </w:rPr>
-        <w:t>The primary output is *</w:t>
-      </w:r>
+      </w:pPr>
       <w:r>
         <w:rPr>
           <w:rFonts w:ascii="Courier New" w:hAnsi="Courier New" w:cs="Courier New"/>
           <w:sz w:val="18"/>
           <w:szCs w:val="28"/>
         </w:rPr>
-        <w:t>unique-solutions</w:t>
-      </w:r>
-      <w:r>
+        <w:t xml:space="preserve">  </w:t>
+      </w:r>
+    </w:p>
+    <w:p>
+      <w:pPr>
+        <w:pStyle w:val="NoSpacing"/>
+        <w:ind w:left="360"/>
         <w:rPr>
           <w:rFonts w:ascii="Courier New" w:hAnsi="Courier New" w:cs="Courier New"/>
           <w:sz w:val="18"/>
           <w:szCs w:val="28"/>
         </w:rPr>
-        <w:t>*</w:t>
-      </w:r>
+      </w:pPr>
       <w:r>
         <w:rPr>
           <w:rFonts w:ascii="Courier New" w:hAnsi="Courier New" w:cs="Courier New"/>
           <w:sz w:val="18"/>
           <w:szCs w:val="28"/>
         </w:rPr>
-        <w:t xml:space="preserve"> (</w:t>
+        <w:t>The primary output is *</w:t>
       </w:r>
       <w:r>
         <w:rPr>
@@ -29900,7 +29966,7 @@
           <w:sz w:val="18"/>
           <w:szCs w:val="28"/>
         </w:rPr>
-        <w:t>which contains the goal states found</w:t>
+        <w:t>unique-solutions</w:t>
       </w:r>
       <w:r>
         <w:rPr>
@@ -29908,7 +29974,7 @@
           <w:sz w:val="18"/>
           <w:szCs w:val="28"/>
         </w:rPr>
-        <w:t>, along with the sequence of variable assignments—a.k.a. a path)</w:t>
+        <w:t>*</w:t>
       </w:r>
       <w:r>
         <w:rPr>
@@ -29916,7 +29982,7 @@
           <w:sz w:val="18"/>
           <w:szCs w:val="28"/>
         </w:rPr>
-        <w:t xml:space="preserve">. Each state represents a complete assignment of values that satisfies the goal condition. For CSP problems, *tree-or-graph* defaults to </w:t>
+        <w:t xml:space="preserve"> (</w:t>
       </w:r>
       <w:r>
         <w:rPr>
@@ -29924,7 +29990,7 @@
           <w:sz w:val="18"/>
           <w:szCs w:val="28"/>
         </w:rPr>
-        <w:t>tree</w:t>
+        <w:t>which contains the goal states found</w:t>
       </w:r>
       <w:r>
         <w:rPr>
@@ -29932,7 +29998,7 @@
           <w:sz w:val="18"/>
           <w:szCs w:val="28"/>
         </w:rPr>
-        <w:t xml:space="preserve"> search</w:t>
+        <w:t>, along with the sequence of variable assignments—a.k.a. a path)</w:t>
       </w:r>
       <w:r>
         <w:rPr>
@@ -29940,7 +30006,7 @@
           <w:sz w:val="18"/>
           <w:szCs w:val="28"/>
         </w:rPr>
-        <w:t xml:space="preserve"> to make sure all possible variable assignments are tried, but graph search may be more efficient</w:t>
+        <w:t xml:space="preserve">. Each state represents a complete assignment of values that satisfies the goal condition. For CSP problems, *tree-or-graph* defaults to </w:t>
       </w:r>
       <w:r>
         <w:rPr>
@@ -29948,37 +30014,31 @@
           <w:sz w:val="18"/>
           <w:szCs w:val="28"/>
         </w:rPr>
-        <w:t>.</w:t>
-      </w:r>
-    </w:p>
-    <w:p>
-      <w:pPr>
-        <w:pStyle w:val="NoSpacing"/>
-        <w:ind w:left="360"/>
+        <w:t>tree</w:t>
+      </w:r>
+      <w:r>
         <w:rPr>
           <w:rFonts w:ascii="Courier New" w:hAnsi="Courier New" w:cs="Courier New"/>
           <w:sz w:val="18"/>
           <w:szCs w:val="28"/>
         </w:rPr>
-      </w:pPr>
-    </w:p>
-    <w:p>
-      <w:pPr>
-        <w:pStyle w:val="NoSpacing"/>
-        <w:ind w:left="360"/>
+        <w:t xml:space="preserve"> search</w:t>
+      </w:r>
+      <w:r>
         <w:rPr>
           <w:rFonts w:ascii="Courier New" w:hAnsi="Courier New" w:cs="Courier New"/>
           <w:sz w:val="18"/>
           <w:szCs w:val="28"/>
         </w:rPr>
-      </w:pPr>
+        <w:t xml:space="preserve"> to make sure all possible variable assignments are tried, but graph search may be more efficient</w:t>
+      </w:r>
       <w:r>
         <w:rPr>
           <w:rFonts w:ascii="Courier New" w:hAnsi="Courier New" w:cs="Courier New"/>
           <w:sz w:val="18"/>
           <w:szCs w:val="28"/>
         </w:rPr>
-        <w:t>&gt; *problem-type* = csp</w:t>
+        <w:t>.</w:t>
       </w:r>
     </w:p>
     <w:p>
@@ -29991,67 +30051,71 @@
           <w:szCs w:val="28"/>
         </w:rPr>
       </w:pPr>
-      <w:r>
+    </w:p>
+    <w:p>
+      <w:pPr>
+        <w:pStyle w:val="NoSpacing"/>
+        <w:ind w:left="360"/>
         <w:rPr>
           <w:rFonts w:ascii="Courier New" w:hAnsi="Courier New" w:cs="Courier New"/>
           <w:sz w:val="18"/>
           <w:szCs w:val="28"/>
         </w:rPr>
-        <w:t xml:space="preserve">&gt; *tree-or-graph* = </w:t>
-      </w:r>
+      </w:pPr>
       <w:r>
         <w:rPr>
           <w:rFonts w:ascii="Courier New" w:hAnsi="Courier New" w:cs="Courier New"/>
           <w:sz w:val="18"/>
           <w:szCs w:val="28"/>
         </w:rPr>
-        <w:t>tree</w:t>
-      </w:r>
-      <w:r>
+        <w:t>&gt; *problem-type* = csp</w:t>
+      </w:r>
+    </w:p>
+    <w:p>
+      <w:pPr>
+        <w:pStyle w:val="NoSpacing"/>
+        <w:ind w:left="360"/>
         <w:rPr>
           <w:rFonts w:ascii="Courier New" w:hAnsi="Courier New" w:cs="Courier New"/>
           <w:sz w:val="18"/>
           <w:szCs w:val="28"/>
         </w:rPr>
-        <w:t xml:space="preserve"> (default) or </w:t>
-      </w:r>
+      </w:pPr>
       <w:r>
         <w:rPr>
           <w:rFonts w:ascii="Courier New" w:hAnsi="Courier New" w:cs="Courier New"/>
           <w:sz w:val="18"/>
           <w:szCs w:val="28"/>
         </w:rPr>
-        <w:t>graph</w:t>
-      </w:r>
-    </w:p>
-    <w:p>
-      <w:pPr>
-        <w:pStyle w:val="NoSpacing"/>
-        <w:ind w:left="360"/>
+        <w:t xml:space="preserve">&gt; </w:t>
+      </w:r>
+      <w:r>
         <w:rPr>
           <w:rFonts w:ascii="Courier New" w:hAnsi="Courier New" w:cs="Courier New"/>
           <w:sz w:val="18"/>
           <w:szCs w:val="28"/>
         </w:rPr>
-      </w:pPr>
-      <w:r>
+        <w:t>*tree-or-graph* = graph (default), tree is usually better</w:t>
+      </w:r>
+    </w:p>
+    <w:p>
+      <w:pPr>
+        <w:pStyle w:val="NoSpacing"/>
+        <w:ind w:left="360"/>
         <w:rPr>
           <w:rFonts w:ascii="Courier New" w:hAnsi="Courier New" w:cs="Courier New"/>
           <w:sz w:val="18"/>
           <w:szCs w:val="28"/>
         </w:rPr>
-        <w:t>&gt; *algorithm* = depth-first (default) or backtracking</w:t>
-      </w:r>
-    </w:p>
-    <w:p>
-      <w:pPr>
-        <w:pStyle w:val="NoSpacing"/>
+      </w:pPr>
+      <w:r>
         <w:rPr>
           <w:rFonts w:ascii="Courier New" w:hAnsi="Courier New" w:cs="Courier New"/>
           <w:sz w:val="18"/>
           <w:szCs w:val="28"/>
         </w:rPr>
-      </w:pPr>
+        <w:t>&gt; *algorithm* = depth-first (default) or backtracking</w:t>
+      </w:r>
     </w:p>
     <w:p>
       <w:pPr>
@@ -30062,66 +30126,68 @@
           <w:szCs w:val="28"/>
         </w:rPr>
       </w:pPr>
-      <w:r>
+    </w:p>
+    <w:p>
+      <w:pPr>
+        <w:pStyle w:val="NoSpacing"/>
         <w:rPr>
           <w:rFonts w:ascii="Courier New" w:hAnsi="Courier New" w:cs="Courier New"/>
           <w:sz w:val="18"/>
           <w:szCs w:val="28"/>
         </w:rPr>
-        <w:t xml:space="preserve">   1. Find One or a Few Goal State</w:t>
-      </w:r>
+      </w:pPr>
       <w:r>
         <w:rPr>
           <w:rFonts w:ascii="Courier New" w:hAnsi="Courier New" w:cs="Courier New"/>
           <w:sz w:val="18"/>
           <w:szCs w:val="28"/>
         </w:rPr>
-        <w:t xml:space="preserve"> Configurations</w:t>
-      </w:r>
-    </w:p>
-    <w:p>
-      <w:pPr>
-        <w:pStyle w:val="NoSpacing"/>
+        <w:t xml:space="preserve">   1. Find One or a Few Goal State</w:t>
+      </w:r>
+      <w:r>
         <w:rPr>
           <w:rFonts w:ascii="Courier New" w:hAnsi="Courier New" w:cs="Courier New"/>
           <w:sz w:val="18"/>
           <w:szCs w:val="28"/>
         </w:rPr>
-      </w:pPr>
-      <w:r>
+        <w:t xml:space="preserve"> Configurations</w:t>
+      </w:r>
+    </w:p>
+    <w:p>
+      <w:pPr>
+        <w:pStyle w:val="NoSpacing"/>
         <w:rPr>
           <w:rFonts w:ascii="Courier New" w:hAnsi="Courier New" w:cs="Courier New"/>
           <w:sz w:val="18"/>
           <w:szCs w:val="28"/>
         </w:rPr>
-        <w:t xml:space="preserve">      </w:t>
-      </w:r>
-    </w:p>
-    <w:p>
-      <w:pPr>
-        <w:pStyle w:val="NoSpacing"/>
-        <w:ind w:left="720"/>
+      </w:pPr>
+      <w:r>
         <w:rPr>
           <w:rFonts w:ascii="Courier New" w:hAnsi="Courier New" w:cs="Courier New"/>
           <w:sz w:val="18"/>
           <w:szCs w:val="28"/>
         </w:rPr>
-      </w:pPr>
-      <w:r>
+        <w:t xml:space="preserve">      </w:t>
+      </w:r>
+    </w:p>
+    <w:p>
+      <w:pPr>
+        <w:pStyle w:val="NoSpacing"/>
+        <w:ind w:left="720"/>
         <w:rPr>
           <w:rFonts w:ascii="Courier New" w:hAnsi="Courier New" w:cs="Courier New"/>
           <w:sz w:val="18"/>
           <w:szCs w:val="28"/>
         </w:rPr>
-        <w:t xml:space="preserve">Use this when you want to find </w:t>
-      </w:r>
+      </w:pPr>
       <w:r>
         <w:rPr>
           <w:rFonts w:ascii="Courier New" w:hAnsi="Courier New" w:cs="Courier New"/>
           <w:sz w:val="18"/>
           <w:szCs w:val="28"/>
         </w:rPr>
-        <w:t>goal-</w:t>
+        <w:t xml:space="preserve">Use this when you want to find </w:t>
       </w:r>
       <w:r>
         <w:rPr>
@@ -30129,72 +30195,72 @@
           <w:sz w:val="18"/>
           <w:szCs w:val="28"/>
         </w:rPr>
-        <w:t>satisfying states without optimizing for any particular criterion.</w:t>
-      </w:r>
-    </w:p>
-    <w:p>
-      <w:pPr>
-        <w:pStyle w:val="NoSpacing"/>
-        <w:ind w:left="720"/>
+        <w:t>goal-</w:t>
+      </w:r>
+      <w:r>
         <w:rPr>
           <w:rFonts w:ascii="Courier New" w:hAnsi="Courier New" w:cs="Courier New"/>
           <w:sz w:val="18"/>
           <w:szCs w:val="28"/>
         </w:rPr>
-      </w:pPr>
-      <w:r>
+        <w:t>satisfying states without optimizing for any particular criterion.</w:t>
+      </w:r>
+    </w:p>
+    <w:p>
+      <w:pPr>
+        <w:pStyle w:val="NoSpacing"/>
+        <w:ind w:left="720"/>
         <w:rPr>
           <w:rFonts w:ascii="Courier New" w:hAnsi="Courier New" w:cs="Courier New"/>
           <w:sz w:val="18"/>
           <w:szCs w:val="28"/>
         </w:rPr>
-        <w:t xml:space="preserve">      </w:t>
-      </w:r>
-    </w:p>
-    <w:p>
-      <w:pPr>
-        <w:pStyle w:val="NoSpacing"/>
-        <w:ind w:left="720"/>
+      </w:pPr>
+      <w:r>
         <w:rPr>
           <w:rFonts w:ascii="Courier New" w:hAnsi="Courier New" w:cs="Courier New"/>
           <w:sz w:val="18"/>
           <w:szCs w:val="28"/>
         </w:rPr>
-      </w:pPr>
-      <w:r>
+        <w:t xml:space="preserve">      </w:t>
+      </w:r>
+    </w:p>
+    <w:p>
+      <w:pPr>
+        <w:pStyle w:val="NoSpacing"/>
+        <w:ind w:left="720"/>
         <w:rPr>
           <w:rFonts w:ascii="Courier New" w:hAnsi="Courier New" w:cs="Courier New"/>
           <w:sz w:val="18"/>
           <w:szCs w:val="28"/>
         </w:rPr>
-        <w:t>&gt; *solution-type* = first or &lt;n&gt; (pos integer)</w:t>
-      </w:r>
-    </w:p>
-    <w:p>
-      <w:pPr>
-        <w:pStyle w:val="NoSpacing"/>
-        <w:ind w:left="720"/>
+      </w:pPr>
+      <w:r>
         <w:rPr>
           <w:rFonts w:ascii="Courier New" w:hAnsi="Courier New" w:cs="Courier New"/>
           <w:sz w:val="18"/>
           <w:szCs w:val="28"/>
         </w:rPr>
-      </w:pPr>
-      <w:r>
+        <w:t>&gt; *solution-type* = first or &lt;n&gt; (pos integer)</w:t>
+      </w:r>
+    </w:p>
+    <w:p>
+      <w:pPr>
+        <w:pStyle w:val="NoSpacing"/>
+        <w:ind w:left="720"/>
         <w:rPr>
           <w:rFonts w:ascii="Courier New" w:hAnsi="Courier New" w:cs="Courier New"/>
           <w:sz w:val="18"/>
           <w:szCs w:val="28"/>
         </w:rPr>
-        <w:t xml:space="preserve">&gt; *tree-or-graph* = </w:t>
-      </w:r>
+      </w:pPr>
       <w:r>
         <w:rPr>
           <w:rFonts w:ascii="Courier New" w:hAnsi="Courier New" w:cs="Courier New"/>
           <w:sz w:val="18"/>
           <w:szCs w:val="28"/>
         </w:rPr>
-        <w:t>tree</w:t>
+        <w:t xml:space="preserve">&gt; *tree-or-graph* = </w:t>
       </w:r>
       <w:r>
         <w:rPr>
@@ -30202,7 +30268,7 @@
           <w:sz w:val="18"/>
           <w:szCs w:val="28"/>
         </w:rPr>
-        <w:t xml:space="preserve"> (default) or </w:t>
+        <w:t>tree</w:t>
       </w:r>
       <w:r>
         <w:rPr>
@@ -30210,18 +30276,16 @@
           <w:sz w:val="18"/>
           <w:szCs w:val="28"/>
         </w:rPr>
-        <w:t>graph</w:t>
-      </w:r>
-    </w:p>
-    <w:p>
-      <w:pPr>
-        <w:pStyle w:val="NoSpacing"/>
+        <w:t xml:space="preserve"> (default) or </w:t>
+      </w:r>
+      <w:r>
         <w:rPr>
           <w:rFonts w:ascii="Courier New" w:hAnsi="Courier New" w:cs="Courier New"/>
           <w:sz w:val="18"/>
           <w:szCs w:val="28"/>
         </w:rPr>
-      </w:pPr>
+        <w:t>graph</w:t>
+      </w:r>
     </w:p>
     <w:p>
       <w:pPr>
@@ -30232,62 +30296,61 @@
           <w:szCs w:val="28"/>
         </w:rPr>
       </w:pPr>
-      <w:r>
+    </w:p>
+    <w:p>
+      <w:pPr>
+        <w:pStyle w:val="NoSpacing"/>
         <w:rPr>
           <w:rFonts w:ascii="Courier New" w:hAnsi="Courier New" w:cs="Courier New"/>
           <w:sz w:val="18"/>
           <w:szCs w:val="28"/>
         </w:rPr>
-        <w:t xml:space="preserve">   2. Find Every Goal State</w:t>
-      </w:r>
+      </w:pPr>
       <w:r>
         <w:rPr>
           <w:rFonts w:ascii="Courier New" w:hAnsi="Courier New" w:cs="Courier New"/>
           <w:sz w:val="18"/>
           <w:szCs w:val="28"/>
         </w:rPr>
-        <w:t xml:space="preserve"> Configuration</w:t>
-      </w:r>
-    </w:p>
-    <w:p>
-      <w:pPr>
-        <w:pStyle w:val="NoSpacing"/>
+        <w:t xml:space="preserve">   2. Find Every Goal State</w:t>
+      </w:r>
+      <w:r>
         <w:rPr>
           <w:rFonts w:ascii="Courier New" w:hAnsi="Courier New" w:cs="Courier New"/>
           <w:sz w:val="18"/>
           <w:szCs w:val="28"/>
         </w:rPr>
-      </w:pPr>
-    </w:p>
-    <w:p>
-      <w:pPr>
-        <w:pStyle w:val="NoSpacing"/>
-        <w:ind w:left="630"/>
+        <w:t xml:space="preserve"> Configuration</w:t>
+      </w:r>
+    </w:p>
+    <w:p>
+      <w:pPr>
+        <w:pStyle w:val="NoSpacing"/>
         <w:rPr>
           <w:rFonts w:ascii="Courier New" w:hAnsi="Courier New" w:cs="Courier New"/>
           <w:sz w:val="18"/>
           <w:szCs w:val="28"/>
         </w:rPr>
       </w:pPr>
-      <w:r>
+    </w:p>
+    <w:p>
+      <w:pPr>
+        <w:pStyle w:val="NoSpacing"/>
+        <w:ind w:left="630"/>
         <w:rPr>
           <w:rFonts w:ascii="Courier New" w:hAnsi="Courier New" w:cs="Courier New"/>
           <w:sz w:val="18"/>
           <w:szCs w:val="28"/>
         </w:rPr>
-        <w:t>Use this when you need to find every possible state satisfying a goal. Note that the number of states can grow very quickly in problems with many variables or many values of those variables.</w:t>
-      </w:r>
-    </w:p>
-    <w:p>
-      <w:pPr>
-        <w:pStyle w:val="NoSpacing"/>
-        <w:ind w:left="630"/>
+      </w:pPr>
+      <w:r>
         <w:rPr>
           <w:rFonts w:ascii="Courier New" w:hAnsi="Courier New" w:cs="Courier New"/>
           <w:sz w:val="18"/>
           <w:szCs w:val="28"/>
         </w:rPr>
-      </w:pPr>
+        <w:t>Use this when you need to find every possible state satisfying a goal. Note that the number of states can grow very quickly in problems with many variables or many values of those variables.</w:t>
+      </w:r>
     </w:p>
     <w:p>
       <w:pPr>
@@ -30299,135 +30362,136 @@
           <w:szCs w:val="28"/>
         </w:rPr>
       </w:pPr>
-      <w:r>
+    </w:p>
+    <w:p>
+      <w:pPr>
+        <w:pStyle w:val="NoSpacing"/>
+        <w:ind w:left="630"/>
         <w:rPr>
           <w:rFonts w:ascii="Courier New" w:hAnsi="Courier New" w:cs="Courier New"/>
           <w:sz w:val="18"/>
           <w:szCs w:val="28"/>
         </w:rPr>
-        <w:t>&gt; *solution-type* = every</w:t>
-      </w:r>
-    </w:p>
-    <w:p>
-      <w:pPr>
-        <w:pStyle w:val="NoSpacing"/>
+      </w:pPr>
+      <w:r>
         <w:rPr>
           <w:rFonts w:ascii="Courier New" w:hAnsi="Courier New" w:cs="Courier New"/>
           <w:sz w:val="18"/>
           <w:szCs w:val="28"/>
         </w:rPr>
-      </w:pPr>
-      <w:r>
+        <w:t>&gt; *solution-type* = every</w:t>
+      </w:r>
+    </w:p>
+    <w:p>
+      <w:pPr>
+        <w:pStyle w:val="NoSpacing"/>
         <w:rPr>
           <w:rFonts w:ascii="Courier New" w:hAnsi="Courier New" w:cs="Courier New"/>
           <w:sz w:val="18"/>
           <w:szCs w:val="28"/>
         </w:rPr>
-        <w:t xml:space="preserve">     </w:t>
-      </w:r>
-    </w:p>
-    <w:p>
-      <w:pPr>
-        <w:pStyle w:val="NoSpacing"/>
+      </w:pPr>
+      <w:r>
         <w:rPr>
           <w:rFonts w:ascii="Courier New" w:hAnsi="Courier New" w:cs="Courier New"/>
           <w:sz w:val="18"/>
           <w:szCs w:val="28"/>
         </w:rPr>
-      </w:pPr>
-      <w:r>
+        <w:t xml:space="preserve">     </w:t>
+      </w:r>
+    </w:p>
+    <w:p>
+      <w:pPr>
+        <w:pStyle w:val="NoSpacing"/>
         <w:rPr>
           <w:rFonts w:ascii="Courier New" w:hAnsi="Courier New" w:cs="Courier New"/>
           <w:sz w:val="18"/>
           <w:szCs w:val="28"/>
         </w:rPr>
-        <w:t xml:space="preserve">   3. Exclude Symmetric States</w:t>
-      </w:r>
-    </w:p>
-    <w:p>
-      <w:pPr>
-        <w:pStyle w:val="NoSpacing"/>
+      </w:pPr>
+      <w:r>
         <w:rPr>
           <w:rFonts w:ascii="Courier New" w:hAnsi="Courier New" w:cs="Courier New"/>
           <w:sz w:val="18"/>
           <w:szCs w:val="28"/>
         </w:rPr>
-      </w:pPr>
-      <w:r>
+        <w:t xml:space="preserve">   3. Exclude Symmetric States</w:t>
+      </w:r>
+    </w:p>
+    <w:p>
+      <w:pPr>
+        <w:pStyle w:val="NoSpacing"/>
         <w:rPr>
           <w:rFonts w:ascii="Courier New" w:hAnsi="Courier New" w:cs="Courier New"/>
           <w:sz w:val="18"/>
           <w:szCs w:val="28"/>
         </w:rPr>
-        <w:t xml:space="preserve">        </w:t>
-      </w:r>
-    </w:p>
-    <w:p>
-      <w:pPr>
-        <w:pStyle w:val="NoSpacing"/>
-        <w:ind w:left="720"/>
+      </w:pPr>
+      <w:r>
         <w:rPr>
           <w:rFonts w:ascii="Courier New" w:hAnsi="Courier New" w:cs="Courier New"/>
           <w:sz w:val="18"/>
           <w:szCs w:val="28"/>
         </w:rPr>
-      </w:pPr>
-      <w:r>
+        <w:t xml:space="preserve">        </w:t>
+      </w:r>
+    </w:p>
+    <w:p>
+      <w:pPr>
+        <w:pStyle w:val="NoSpacing"/>
+        <w:ind w:left="720"/>
         <w:rPr>
           <w:rFonts w:ascii="Courier New" w:hAnsi="Courier New" w:cs="Courier New"/>
           <w:sz w:val="18"/>
           <w:szCs w:val="28"/>
         </w:rPr>
-        <w:t>When multiple states are equivalent under symmetry (such as permutations of interchangeable objects), this option records only one canonical representative from each equivalence class. This is particularly useful when the problem has inherent symmetries that would otherwise produce many "different" solutions that are essentially the same.</w:t>
-      </w:r>
-    </w:p>
-    <w:p>
-      <w:pPr>
-        <w:pStyle w:val="NoSpacing"/>
-        <w:ind w:left="720"/>
+      </w:pPr>
+      <w:r>
         <w:rPr>
           <w:rFonts w:ascii="Courier New" w:hAnsi="Courier New" w:cs="Courier New"/>
           <w:sz w:val="18"/>
           <w:szCs w:val="28"/>
         </w:rPr>
-      </w:pPr>
-      <w:r>
+        <w:t>When multiple states are equivalent under symmetry (such as permutations of interchangeable objects), this option records only one canonical representative from each equivalence class. This is particularly useful when the problem has inherent symmetries that would otherwise produce many "different" solutions that are essentially the same.</w:t>
+      </w:r>
+    </w:p>
+    <w:p>
+      <w:pPr>
+        <w:pStyle w:val="NoSpacing"/>
+        <w:ind w:left="720"/>
         <w:rPr>
           <w:rFonts w:ascii="Courier New" w:hAnsi="Courier New" w:cs="Courier New"/>
           <w:sz w:val="18"/>
           <w:szCs w:val="28"/>
         </w:rPr>
-        <w:t xml:space="preserve">        </w:t>
-      </w:r>
-    </w:p>
-    <w:p>
-      <w:pPr>
-        <w:pStyle w:val="NoSpacing"/>
-        <w:ind w:left="720"/>
+      </w:pPr>
+      <w:r>
         <w:rPr>
           <w:rFonts w:ascii="Courier New" w:hAnsi="Courier New" w:cs="Courier New"/>
           <w:sz w:val="18"/>
           <w:szCs w:val="28"/>
         </w:rPr>
-      </w:pPr>
-      <w:r>
+        <w:t xml:space="preserve">        </w:t>
+      </w:r>
+    </w:p>
+    <w:p>
+      <w:pPr>
+        <w:pStyle w:val="NoSpacing"/>
+        <w:ind w:left="720"/>
         <w:rPr>
           <w:rFonts w:ascii="Courier New" w:hAnsi="Courier New" w:cs="Courier New"/>
           <w:sz w:val="18"/>
           <w:szCs w:val="28"/>
         </w:rPr>
-        <w:t>&gt; Set *symmetry-pruning* = t</w:t>
-      </w:r>
-    </w:p>
-    <w:p>
-      <w:pPr>
-        <w:pStyle w:val="NoSpacing"/>
+      </w:pPr>
+      <w:r>
         <w:rPr>
           <w:rFonts w:ascii="Courier New" w:hAnsi="Courier New" w:cs="Courier New"/>
           <w:sz w:val="18"/>
           <w:szCs w:val="28"/>
         </w:rPr>
-      </w:pPr>
+        <w:t>&gt; *symmetry-pruning* = t</w:t>
+      </w:r>
     </w:p>
     <w:p>
       <w:pPr>
@@ -30438,70 +30502,69 @@
           <w:szCs w:val="28"/>
         </w:rPr>
       </w:pPr>
-      <w:r>
+    </w:p>
+    <w:p>
+      <w:pPr>
+        <w:pStyle w:val="NoSpacing"/>
         <w:rPr>
           <w:rFonts w:ascii="Courier New" w:hAnsi="Courier New" w:cs="Courier New"/>
           <w:sz w:val="18"/>
           <w:szCs w:val="28"/>
         </w:rPr>
-        <w:t xml:space="preserve">   4. Find Optimal Stat</w:t>
-      </w:r>
+      </w:pPr>
       <w:r>
         <w:rPr>
           <w:rFonts w:ascii="Courier New" w:hAnsi="Courier New" w:cs="Courier New"/>
           <w:sz w:val="18"/>
           <w:szCs w:val="28"/>
         </w:rPr>
-        <w:t>e</w:t>
-      </w:r>
-    </w:p>
-    <w:p>
-      <w:pPr>
-        <w:pStyle w:val="NoSpacing"/>
+        <w:t xml:space="preserve">   4. Find Optimal Stat</w:t>
+      </w:r>
+      <w:r>
         <w:rPr>
           <w:rFonts w:ascii="Courier New" w:hAnsi="Courier New" w:cs="Courier New"/>
           <w:sz w:val="18"/>
           <w:szCs w:val="28"/>
         </w:rPr>
-      </w:pPr>
-      <w:r>
+        <w:t>e</w:t>
+      </w:r>
+    </w:p>
+    <w:p>
+      <w:pPr>
+        <w:pStyle w:val="NoSpacing"/>
         <w:rPr>
           <w:rFonts w:ascii="Courier New" w:hAnsi="Courier New" w:cs="Courier New"/>
           <w:sz w:val="18"/>
           <w:szCs w:val="28"/>
         </w:rPr>
-        <w:t xml:space="preserve">      </w:t>
-      </w:r>
-    </w:p>
-    <w:p>
-      <w:pPr>
-        <w:pStyle w:val="NoSpacing"/>
-        <w:ind w:left="720"/>
+      </w:pPr>
+      <w:r>
         <w:rPr>
           <w:rFonts w:ascii="Courier New" w:hAnsi="Courier New" w:cs="Courier New"/>
           <w:sz w:val="18"/>
           <w:szCs w:val="28"/>
         </w:rPr>
-      </w:pPr>
-      <w:r>
+        <w:t xml:space="preserve">      </w:t>
+      </w:r>
+    </w:p>
+    <w:p>
+      <w:pPr>
+        <w:pStyle w:val="NoSpacing"/>
+        <w:ind w:left="720"/>
         <w:rPr>
           <w:rFonts w:ascii="Courier New" w:hAnsi="Courier New" w:cs="Courier New"/>
           <w:sz w:val="18"/>
           <w:szCs w:val="28"/>
         </w:rPr>
-        <w:lastRenderedPageBreak/>
-        <w:t>Use these options when you want the best state according to an objective function defined in the problem specification.</w:t>
-      </w:r>
-    </w:p>
-    <w:p>
-      <w:pPr>
-        <w:pStyle w:val="NoSpacing"/>
+      </w:pPr>
+      <w:r>
         <w:rPr>
           <w:rFonts w:ascii="Courier New" w:hAnsi="Courier New" w:cs="Courier New"/>
           <w:sz w:val="18"/>
           <w:szCs w:val="28"/>
         </w:rPr>
-      </w:pPr>
+        <w:t>Use these options when you want the best state according to an objective function defined in the problem specification.</w:t>
+      </w:r>
     </w:p>
     <w:p>
       <w:pPr>
@@ -30512,57 +30575,59 @@
           <w:szCs w:val="28"/>
         </w:rPr>
       </w:pPr>
-      <w:r>
+    </w:p>
+    <w:p>
+      <w:pPr>
+        <w:pStyle w:val="NoSpacing"/>
         <w:rPr>
           <w:rFonts w:ascii="Courier New" w:hAnsi="Courier New" w:cs="Courier New"/>
           <w:sz w:val="18"/>
           <w:szCs w:val="28"/>
         </w:rPr>
-        <w:t xml:space="preserve">      a. Minimum Value</w:t>
-      </w:r>
-    </w:p>
-    <w:p>
-      <w:pPr>
-        <w:pStyle w:val="NoSpacing"/>
+      </w:pPr>
+      <w:r>
         <w:rPr>
           <w:rFonts w:ascii="Courier New" w:hAnsi="Courier New" w:cs="Courier New"/>
           <w:sz w:val="18"/>
           <w:szCs w:val="28"/>
         </w:rPr>
-      </w:pPr>
-      <w:r>
+        <w:t xml:space="preserve">      a. Minimum Value</w:t>
+      </w:r>
+    </w:p>
+    <w:p>
+      <w:pPr>
+        <w:pStyle w:val="NoSpacing"/>
         <w:rPr>
           <w:rFonts w:ascii="Courier New" w:hAnsi="Courier New" w:cs="Courier New"/>
           <w:sz w:val="18"/>
           <w:szCs w:val="28"/>
         </w:rPr>
-        <w:t xml:space="preserve">        </w:t>
-      </w:r>
-    </w:p>
-    <w:p>
-      <w:pPr>
-        <w:pStyle w:val="NoSpacing"/>
+      </w:pPr>
+      <w:r>
         <w:rPr>
           <w:rFonts w:ascii="Courier New" w:hAnsi="Courier New" w:cs="Courier New"/>
           <w:sz w:val="18"/>
           <w:szCs w:val="28"/>
         </w:rPr>
-      </w:pPr>
-      <w:r>
+        <w:t xml:space="preserve">        </w:t>
+      </w:r>
+    </w:p>
+    <w:p>
+      <w:pPr>
+        <w:pStyle w:val="NoSpacing"/>
         <w:rPr>
           <w:rFonts w:ascii="Courier New" w:hAnsi="Courier New" w:cs="Courier New"/>
           <w:sz w:val="18"/>
           <w:szCs w:val="28"/>
         </w:rPr>
-        <w:t xml:space="preserve">         Finds </w:t>
-      </w:r>
+      </w:pPr>
       <w:r>
         <w:rPr>
           <w:rFonts w:ascii="Courier New" w:hAnsi="Courier New" w:cs="Courier New"/>
           <w:sz w:val="18"/>
           <w:szCs w:val="28"/>
         </w:rPr>
-        <w:t>a</w:t>
+        <w:t xml:space="preserve">         Finds </w:t>
       </w:r>
       <w:r>
         <w:rPr>
@@ -30570,43 +30635,51 @@
           <w:sz w:val="18"/>
           <w:szCs w:val="28"/>
         </w:rPr>
-        <w:t xml:space="preserve"> state with the lowest objective value.</w:t>
-      </w:r>
-    </w:p>
-    <w:p>
-      <w:pPr>
-        <w:pStyle w:val="NoSpacing"/>
+        <w:t>a</w:t>
+      </w:r>
+      <w:r>
         <w:rPr>
           <w:rFonts w:ascii="Courier New" w:hAnsi="Courier New" w:cs="Courier New"/>
           <w:sz w:val="18"/>
           <w:szCs w:val="28"/>
         </w:rPr>
-      </w:pPr>
-      <w:r>
+        <w:t xml:space="preserve"> state with the lowest objective value.</w:t>
+      </w:r>
+    </w:p>
+    <w:p>
+      <w:pPr>
+        <w:pStyle w:val="NoSpacing"/>
         <w:rPr>
           <w:rFonts w:ascii="Courier New" w:hAnsi="Courier New" w:cs="Courier New"/>
           <w:sz w:val="18"/>
           <w:szCs w:val="28"/>
         </w:rPr>
-        <w:t xml:space="preserve">        </w:t>
-      </w:r>
-    </w:p>
-    <w:p>
-      <w:pPr>
-        <w:pStyle w:val="NoSpacing"/>
+      </w:pPr>
+      <w:r>
         <w:rPr>
           <w:rFonts w:ascii="Courier New" w:hAnsi="Courier New" w:cs="Courier New"/>
           <w:sz w:val="18"/>
           <w:szCs w:val="28"/>
         </w:rPr>
-      </w:pPr>
-      <w:r>
+        <w:t xml:space="preserve">        </w:t>
+      </w:r>
+    </w:p>
+    <w:p>
+      <w:pPr>
+        <w:pStyle w:val="NoSpacing"/>
         <w:rPr>
           <w:rFonts w:ascii="Courier New" w:hAnsi="Courier New" w:cs="Courier New"/>
           <w:sz w:val="18"/>
           <w:szCs w:val="28"/>
         </w:rPr>
-        <w:t xml:space="preserve">         &gt; Set *solution-type* = min-value</w:t>
+      </w:pPr>
+      <w:r>
+        <w:rPr>
+          <w:rFonts w:ascii="Courier New" w:hAnsi="Courier New" w:cs="Courier New"/>
+          <w:sz w:val="18"/>
+          <w:szCs w:val="28"/>
+        </w:rPr>
+        <w:t xml:space="preserve">         &gt; *solution-type* = min-value</w:t>
       </w:r>
     </w:p>
     <w:p>
@@ -31145,6 +31218,7 @@
           <w:b/>
           <w:bCs/>
         </w:rPr>
+        <w:lastRenderedPageBreak/>
         <w:t>Combine pruning options.</w:t>
       </w:r>
       <w:r>
@@ -31167,7 +31241,6 @@
           <w:b/>
           <w:bCs/>
         </w:rPr>
-        <w:lastRenderedPageBreak/>
         <w:t>Watch for path explosion.</w:t>
       </w:r>
       <w:r>
@@ -31307,20 +31380,23 @@
         <w:t>.</w:t>
       </w:r>
       <w:r>
-        <w:t xml:space="preserve">  (But note that recent updates to the parallel algorithm to increase thread safety have significantly reduced its performance.)</w:t>
-      </w:r>
-    </w:p>
-    <w:p>
-      <w:pPr>
-        <w:pStyle w:val="NoSpacing"/>
-      </w:pPr>
-    </w:p>
-    <w:p>
-      <w:pPr>
-        <w:pStyle w:val="NoSpacing"/>
-      </w:pPr>
+        <w:t xml:space="preserve">  (But </w:t>
+      </w:r>
       <w:r>
         <w:lastRenderedPageBreak/>
+        <w:t>note that recent updates to the parallel algorithm to increase thread safety have significantly reduced its performance.)</w:t>
+      </w:r>
+    </w:p>
+    <w:p>
+      <w:pPr>
+        <w:pStyle w:val="NoSpacing"/>
+      </w:pPr>
+    </w:p>
+    <w:p>
+      <w:pPr>
+        <w:pStyle w:val="NoSpacing"/>
+      </w:pPr>
+      <w:r>
         <w:t xml:space="preserve">Parallel processing probably works best when using a tree (as opposed to a graph) search, because </w:t>
       </w:r>
       <w:r>
@@ -31435,14 +31511,11 @@
         <w:t xml:space="preserve"> the </w:t>
       </w:r>
       <w:r>
+        <w:lastRenderedPageBreak/>
         <w:t xml:space="preserve">shortest unexplored </w:t>
       </w:r>
       <w:r>
-        <w:t xml:space="preserve">linear path back to the start state.  Subsequent state expansions in the subproblem will continue from the last state in this path.  This strategy (ie, top linear split) seems to work well for </w:t>
-      </w:r>
-      <w:r>
-        <w:lastRenderedPageBreak/>
-        <w:t xml:space="preserve">most problems, although massively parallel simulations have shown that a more complex multi-level strategy (ie, stack split) is generally more efficient overall.  In Wouldwork the best parallel speedups seem to correlate with tree (as opposed to graph) search.  But note that too many threads, or even </w:t>
+        <w:t xml:space="preserve">linear path back to the start state.  Subsequent state expansions in the subproblem will continue from the last state in this path.  This strategy (ie, top linear split) seems to work well for most problems, although massively parallel simulations have shown that a more complex multi-level strategy (ie, stack split) is generally more efficient overall.  In Wouldwork the best parallel speedups seem to correlate with tree (as opposed to graph) search.  But note that too many threads, or even </w:t>
       </w:r>
       <w:r>
         <w:rPr>
@@ -31534,7 +31607,14 @@
         <w:rPr>
           <w:sz w:val="24"/>
         </w:rPr>
-        <w:t xml:space="preserve"> - the ability to solve a sequence of subgoals where each search continues from the final state of the previous search.</w:t>
+        <w:t xml:space="preserve"> - the ability </w:t>
+      </w:r>
+      <w:r>
+        <w:rPr>
+          <w:sz w:val="24"/>
+        </w:rPr>
+        <w:lastRenderedPageBreak/>
+        <w:t>to solve a sequence of subgoals where each search continues from the final state of the previous search.</w:t>
       </w:r>
     </w:p>
     <w:p>
@@ -31574,7 +31654,6 @@
         <w:rPr>
           <w:sz w:val="24"/>
         </w:rPr>
-        <w:lastRenderedPageBreak/>
         <w:t>Specify the first subgoal in your problem specification file using (define-goal ...)</w:t>
       </w:r>
     </w:p>
@@ -31783,15 +31862,8 @@
           <w:rFonts w:cstheme="minorHAnsi"/>
           <w:sz w:val="24"/>
         </w:rPr>
-        <w:t xml:space="preserve">The heuristic function analyses a state, and returns a real number indicating how promising that state is for leading to a solution.  A lower value indicates a more promising state than a higher value.  In general, a lower value may correspond to a state which is closer to a </w:t>
-      </w:r>
-      <w:r>
-        <w:rPr>
-          <w:rFonts w:cstheme="minorHAnsi"/>
-          <w:sz w:val="24"/>
-        </w:rPr>
         <w:lastRenderedPageBreak/>
-        <w:t>goal.  But not always.  It is probably better to think of the heuristic value as an indicator of how likely a state is to eventually lead to a solution—ie, its promise.</w:t>
+        <w:t>The heuristic function analyses a state, and returns a real number indicating how promising that state is for leading to a solution.  A lower value indicates a more promising state than a higher value.  In general, a lower value may correspond to a state which is closer to a goal.  But not always.  It is probably better to think of the heuristic value as an indicator of how likely a state is to eventually lead to a solution—ie, its promise.</w:t>
       </w:r>
     </w:p>
     <w:p>
@@ -32113,14 +32185,7 @@
         <w:rPr>
           <w:sz w:val="24"/>
         </w:rPr>
-        <w:t xml:space="preserve">, calculate the current value in the relevant action rule, and </w:t>
-      </w:r>
-      <w:r>
-        <w:rPr>
-          <w:sz w:val="24"/>
-        </w:rPr>
-        <w:lastRenderedPageBreak/>
-        <w:t>assign it to the special fluent variable named $objective-value</w:t>
+        <w:t>, calculate the current value in the relevant action rule, and assign it to the special fluent variable named $objective-value</w:t>
       </w:r>
       <w:r>
         <w:rPr>
@@ -32391,56 +32456,63 @@
           <w:sz w:val="24"/>
           <w:szCs w:val="24"/>
         </w:rPr>
-        <w:t xml:space="preserve"> finding a value for each of a number of variables that together satisfy a number of constraints.</w:t>
+        <w:t xml:space="preserve"> finding a value for each of a number of variables that together satisfy a number of </w:t>
       </w:r>
       <w:r>
         <w:rPr>
           <w:sz w:val="24"/>
           <w:szCs w:val="24"/>
         </w:rPr>
-        <w:t xml:space="preserve">  One popular type of CSP are logic problems, </w:t>
+        <w:lastRenderedPageBreak/>
+        <w:t>constraints.</w:t>
       </w:r>
       <w:r>
         <w:rPr>
           <w:sz w:val="24"/>
           <w:szCs w:val="24"/>
         </w:rPr>
-        <w:t xml:space="preserve">as illustrated in the file </w:t>
+        <w:t xml:space="preserve">  One popular type of CSP are logic problems, </w:t>
       </w:r>
       <w:r>
         <w:rPr>
           <w:sz w:val="24"/>
           <w:szCs w:val="24"/>
         </w:rPr>
-        <w:t>problem-</w:t>
+        <w:t xml:space="preserve">as illustrated in the file </w:t>
       </w:r>
       <w:r>
         <w:rPr>
           <w:sz w:val="24"/>
           <w:szCs w:val="24"/>
         </w:rPr>
-        <w:t>captjohn.lisp</w:t>
+        <w:t>problem-</w:t>
       </w:r>
       <w:r>
         <w:rPr>
           <w:sz w:val="24"/>
           <w:szCs w:val="24"/>
         </w:rPr>
-        <w:t>, where there are multiple constraints on the relative positions of objects</w:t>
+        <w:t>captjohn.lisp</w:t>
       </w:r>
       <w:r>
         <w:rPr>
           <w:sz w:val="24"/>
           <w:szCs w:val="24"/>
         </w:rPr>
-        <w:t xml:space="preserve">.  The n-queens problem (eg, </w:t>
+        <w:t>, where there are multiple constraints on the relative positions of objects</w:t>
       </w:r>
       <w:r>
         <w:rPr>
           <w:sz w:val="24"/>
           <w:szCs w:val="24"/>
         </w:rPr>
-        <w:lastRenderedPageBreak/>
+        <w:t xml:space="preserve">.  The n-queens problem (eg, </w:t>
+      </w:r>
+      <w:r>
+        <w:rPr>
+          <w:sz w:val="24"/>
+          <w:szCs w:val="24"/>
+        </w:rPr>
         <w:t>problem-</w:t>
       </w:r>
       <w:r>
@@ -32738,7 +32810,6 @@
         <w:spacing w:after="0" w:line="240" w:lineRule="auto"/>
       </w:pPr>
       <w:r>
-        <w:lastRenderedPageBreak/>
         <w:t xml:space="preserve">When enabled, Wouldwork automatically analyzes your problem before search begins and identifies </w:t>
       </w:r>
       <w:r>
@@ -32909,7 +32980,11 @@
         <w:spacing w:after="0" w:line="240" w:lineRule="auto"/>
       </w:pPr>
       <w:r>
-        <w:t>When using *solution-type* = every, be aware that symmetry pruning will eliminate solutions that differ only by which symmetric objects are used. If you need to enumerate all such variations, disable symmetry pruning for that search.</w:t>
+        <w:t xml:space="preserve">When using *solution-type* = every, be aware that symmetry pruning will eliminate solutions that differ only by which symmetric objects are used. If </w:t>
+      </w:r>
+      <w:r>
+        <w:lastRenderedPageBreak/>
+        <w:t>you need to enumerate all such variations, disable symmetry pruning for that search.</w:t>
       </w:r>
     </w:p>
     <w:p>
@@ -32923,7 +32998,6 @@
       </w:pPr>
       <w:bookmarkStart w:id="63" w:name="_Toc206658688"/>
       <w:r>
-        <w:lastRenderedPageBreak/>
         <w:t>Searching with Macro Operators</w:t>
       </w:r>
       <w:bookmarkEnd w:id="63"/>
@@ -33127,7 +33201,11 @@
         <w:t xml:space="preserve"> target problem, then the utility program can extract all possible macros that lead to those solutions.</w:t>
       </w:r>
       <w:r>
-        <w:t xml:space="preserve">  The arguments to freq are the macros of the desired length.  For example, (freq 2 3) will return all macros of length 2 and length 3, ordered by frequency</w:t>
+        <w:t xml:space="preserve">  The arguments to freq are the macros of the desired length.  For example, (freq 2 3) will return all macros of length </w:t>
+      </w:r>
+      <w:r>
+        <w:lastRenderedPageBreak/>
+        <w:t>2 and length 3, ordered by frequency</w:t>
       </w:r>
       <w:r>
         <w:t>.  The most frequently found macro actions are the ones most likely to be of use in the final problem specification.  But intuitions can be deceptive.</w:t>
@@ -33415,7 +33493,15 @@
           <w:rFonts w:cstheme="minorHAnsi"/>
           <w:sz w:val="24"/>
         </w:rPr>
-        <w:t xml:space="preserve"> that hopefully matches one (or more) of the encoded backward states.  Wouldwork then joins together the solutions from the forward and backward directions to derive the net solutions.</w:t>
+        <w:t xml:space="preserve"> that hopefully matches one (or more) of the encoded backward states.  Wouldwork then joins together the </w:t>
+      </w:r>
+      <w:r>
+        <w:rPr>
+          <w:rFonts w:cstheme="minorHAnsi"/>
+          <w:sz w:val="24"/>
+        </w:rPr>
+        <w:lastRenderedPageBreak/>
+        <w:t>solutions from the forward and backward directions to derive the net solutions.</w:t>
       </w:r>
     </w:p>
     <w:p>
@@ -33440,7 +33526,6 @@
           <w:rFonts w:cstheme="minorHAnsi"/>
           <w:sz w:val="24"/>
         </w:rPr>
-        <w:lastRenderedPageBreak/>
         <w:t>The following outlines in more detail the procedure for setting up and running a bi-directional search:</w:t>
       </w:r>
     </w:p>
@@ -33683,6 +33768,7 @@
           <w:rFonts w:cstheme="minorHAnsi"/>
           <w:sz w:val="24"/>
         </w:rPr>
+        <w:lastRenderedPageBreak/>
         <w:t xml:space="preserve">Add a standard </w:t>
       </w:r>
       <w:r>
@@ -33713,15 +33799,7 @@
           <w:rFonts w:cstheme="minorHAnsi"/>
           <w:sz w:val="24"/>
         </w:rPr>
-        <w:t xml:space="preserve"> to the backward search specification—ie, (defun encode-state (propositions) …), which takes a list of propositions and returns </w:t>
-      </w:r>
-      <w:r>
-        <w:rPr>
-          <w:rFonts w:cstheme="minorHAnsi"/>
-          <w:sz w:val="24"/>
-        </w:rPr>
-        <w:lastRenderedPageBreak/>
-        <w:t xml:space="preserve">a coded representation of those propositions.  The propositions are the list of current (dynamic) propositions defining any state.  The encode-state function must return a </w:t>
+        <w:t xml:space="preserve"> to the backward search specification—ie, (defun encode-state (propositions) …), which takes a list of propositions and returns a coded representation of those propositions.  The propositions are the list of current (dynamic) propositions defining any state.  The encode-state function must return a </w:t>
       </w:r>
       <w:r>
         <w:rPr>
@@ -34014,7 +34092,6 @@
         <w:pStyle w:val="NoSpacing"/>
       </w:pPr>
       <w:r>
-        <w:lastRenderedPageBreak/>
         <w:t>This final section provides a description of the particular algorithm that Wouldwork uses to perform</w:t>
       </w:r>
       <w:r>
@@ -34245,7 +34322,11 @@
         <w:pStyle w:val="NoSpacing"/>
       </w:pPr>
       <w:r>
-        <w:t xml:space="preserve">Note that Wouldwork can perform either a depth-first or backtracking search using the same problem specification.  Backtracking search is more efficient when working with trees since it doesn’t copy states or maintain OPEN or CLOSED tables of states.  However, backtracking </w:t>
+        <w:t xml:space="preserve">Note that Wouldwork can perform either a depth-first or backtracking search using the same problem specification.  Backtracking search is more efficient when working with trees since it doesn’t copy states or </w:t>
+      </w:r>
+      <w:r>
+        <w:lastRenderedPageBreak/>
+        <w:t xml:space="preserve">maintain OPEN or CLOSED tables of states.  However, backtracking </w:t>
       </w:r>
       <w:r>
         <w:t>often will get lost if there are repeated states, so use depth-first with graphs.</w:t>
@@ -35986,7 +36067,7 @@
           <v:shape id="_x0000_i1028" type="#_x0000_t75" style="width:237pt;height:226.5pt" o:ole="">
             <v:imagedata r:id="rId15" o:title=""/>
           </v:shape>
-          <o:OLEObject Type="Embed" ProgID="Visio.Drawing.15" ShapeID="_x0000_i1028" DrawAspect="Content" ObjectID="_1832084077" r:id="rId16"/>
+          <o:OLEObject Type="Embed" ProgID="Visio.Drawing.15" ShapeID="_x0000_i1028" DrawAspect="Content" ObjectID="_1832174752" r:id="rId16"/>
         </w:object>
       </w:r>
     </w:p>
@@ -38936,7 +39017,7 @@
           <v:shape id="_x0000_i1029" type="#_x0000_t75" style="width:334.5pt;height:189pt" o:ole="">
             <v:imagedata r:id="rId23" o:title=""/>
           </v:shape>
-          <o:OLEObject Type="Embed" ProgID="Visio.Drawing.15" ShapeID="_x0000_i1029" DrawAspect="Content" ObjectID="_1832084078" r:id="rId24"/>
+          <o:OLEObject Type="Embed" ProgID="Visio.Drawing.15" ShapeID="_x0000_i1029" DrawAspect="Content" ObjectID="_1832174753" r:id="rId24"/>
         </w:object>
       </w:r>
     </w:p>
@@ -44537,7 +44618,7 @@
           <v:shape id="_x0000_i1030" type="#_x0000_t75" style="width:297.5pt;height:186pt" o:ole="">
             <v:imagedata r:id="rId29" o:title="" croptop="10508f" cropbottom="10508f" cropleft="9845f" cropright="14768f"/>
           </v:shape>
-          <o:OLEObject Type="Embed" ProgID="PowerPoint.Show.12" ShapeID="_x0000_i1030" DrawAspect="Content" ObjectID="_1832084079" r:id="rId30"/>
+          <o:OLEObject Type="Embed" ProgID="PowerPoint.Show.12" ShapeID="_x0000_i1030" DrawAspect="Content" ObjectID="_1832174754" r:id="rId30"/>
         </w:object>
       </w:r>
     </w:p>

</xml_diff>